<commit_message>
Updates on methods, results, and SI
Need to add SE for final averaged coefficients in the SI tables
</commit_message>
<xml_diff>
--- a/Write up/Methods.docx
+++ b/Write up/Methods.docx
@@ -129,7 +129,13 @@
         <w:t xml:space="preserve">1) </w:t>
       </w:r>
       <w:r>
-        <w:t xml:space="preserve">change in forest cover from time </w:t>
+        <w:t>change in forest cover</w:t>
+      </w:r>
+      <w:r>
+        <w:t xml:space="preserve"> (forest loss)</w:t>
+      </w:r>
+      <w:r>
+        <w:t xml:space="preserve"> from time </w:t>
       </w:r>
       <w:r>
         <w:rPr>
@@ -232,7 +238,7 @@
         <w:fldChar w:fldCharType="begin"/>
       </w:r>
       <w:r>
-        <w:instrText xml:space="preserve"> ADDIN ZOTERO_ITEM CSL_CITATION {"citationID":"Jh7awMDy","properties":{"formattedCitation":"(Nelson et al. 2006; Ewers 2006; Gong et al. 2013; Kuang et al. 2016; Fan &amp; Ding 2016; Bonilla-Bedoya et al. 2018)","plainCitation":"(Nelson et al. 2006; Ewers 2006; Gong et al. 2013; Kuang et al. 2016; Fan &amp; Ding 2016; Bonilla-Bedoya et al. 2018)","noteIndex":0},"citationItems":[{"id":165,"uris":["http://zotero.org/users/2170232/items/9J63RXYK"],"uri":["http://zotero.org/users/2170232/items/9J63RXYK"],"itemData":{"id":165,"type":"article-journal","abstract":"This paper provides an overview of what the Millennium Ecosystem Assessment (MA) call \"indirect and direct drivers\" of change in ecosystem services at a global level. The MA definition of a driver is any natural or human-induced factor that directly or indirectly causes a change in an ecosystem. A direct driver unequivocally influences ecosystem processes. An indirect driver operates more diffusely by altering one or more direct drivers. Global driving forces are categorized as demographic, economic, sociopolitical, cultural and religious, scientific and technological, and physical and biological. Drivers in all categories other than physical and biological are considered indirect. Important direct drivers include changes in climate, plant nutrient use, land conversion, and diseases and invasive species. This paper does not  discuss natural drivers such as climate variability, extreme weather events, or volcanic eruptions.","container-title":"Ecology and Society","ISSN":"1708-3087","language":"en","source":"pure.iiasa.ac.at","title":"Anthropogenic drivers of ecosystem change: An overview","title-short":"Anthropogenic drivers of ecosystem change","URL":"http://www.ecologyandsociety.org/vol11/iss2/art29/","volume":"11","author":[{"family":"Nelson","given":"G. C."},{"family":"Dobermann","given":"A."},{"family":"Nakicenovic","given":"N."},{"family":"O'Neill","given":"B. C."}],"accessed":{"date-parts":[["2019",3,1]]},"issued":{"date-parts":[["2006"]]}}},{"id":2120,"uris":["http://zotero.org/users/2170232/items/SQR23FC7"],"uri":["http://zotero.org/users/2170232/items/SQR23FC7"],"itemData":{"id":2120,"type":"article-journal","abstract":"Recent work on global patterns of deforestation has shown that countries with high per capita GDP or low remaining forest cover are more likely to be experiencing afforestation than deforestation. Here, I show that the relationship is more complex than previously described, because the effect of one variable is dependent upon the value of the other. As a result, high-income nations exhibit the opposite response to disappearing forest cover than low-income nations. In an analysis of 103 countries, I found that high-income countries with low forest cover have the highest rates of afforestation, typically through the establishment of new plantations. In contrast, low-income countries with little forest are more likely to consume that remaining portion at a faster proportional rate than do low-income countries with more forest. Nations with large amounts of forest have approximately equal deforestation rates, regardless of national wealth. These results highlight for the first time that there is a strong interaction between forest cover and economic development that determines rates of forest change among nations.","container-title":"Global Environmental Change","DOI":"10.1016/j.gloenvcha.2005.12.001","ISSN":"0959-3780","issue":"2","journalAbbreviation":"Global Environmental Change","language":"en","page":"161-169","source":"ScienceDirect","title":"Interaction effects between economic development and forest cover determine deforestation rates","volume":"16","author":[{"family":"Ewers","given":"Robert M."}],"issued":{"date-parts":[["2006",5,1]]}}},{"id":1526,"uris":["http://zotero.org/users/2170232/items/2LSJZH7A"],"uri":["http://zotero.org/users/2170232/items/2LSJZH7A"],"itemData":{"id":1526,"type":"article-journal","abstract":"Urban forests are valuable resources in coupled human and natural urban systems where green spaces are essential in maintaining ecological benefits and services of the landscape. In southern coastal China, the Shenzhen Special Economic Zone (SEZ) was established as a new city in 1979 and developed to be a megacity from an agriculture-dominated landscape. To quantify the land-use change during this rapid urbanization process and explore the underline drivers, nine sets of Landsat images from 1973 through 2005 were used to calculate the landscape metrics of forest patches. We found that the forest in Shenzhen SEZ had been restored to 85.85% of pre-urbanization coverage by 2005, but was characterized with smaller, isolated patches across the landscape. The changes in patch density, distribution, and shape during the 30-year study period were nonlinear and defined by episodic periods. The stepwise multiple regression models with socioeconomic drivers provided further explanation for fragmentation rates in patch density, distribution, and shape, with modeled R-squared of 0.837, 0.759, and 0.985 and P-values of 0.011, 0.035, and 0.004, respectively. Among the drivers, urban structure change, industry-related economic booming, and the increase of migrant resident population triggered the urban forest fragmentation while the significantly increased income of city residents drove the de-fragmentation trend. The artificial forestation showed some but a limited role in mitigating forest fragmentation.","container-title":"Landscape and Urban Planning","DOI":"10.1016/j.landurbplan.2013.04.009","ISSN":"0169-2046","journalAbbreviation":"Landscape and Urban Planning","page":"57-65","source":"ScienceDirect","title":"Determining socioeconomic drivers of urban forest fragmentation with historical remote sensing images","volume":"117","author":[{"family":"Gong","given":"Chongfeng"},{"family":"Yu","given":"Shixiao"},{"family":"Joesting","given":"Heather"},{"family":"Chen","given":"Jiquan"}],"issued":{"date-parts":[["2013",9,1]]}}},{"id":1613,"uris":["http://zotero.org/users/2170232/items/EWIWA67A"],"uri":["http://zotero.org/users/2170232/items/EWIWA67A"],"itemData":{"id":1613,"type":"article-journal","abstract":"The past two decades saw rapid and massive urbanization and industrialization in China. Despite much research has been reportedly done at local and regional scales, little has been reported on the trajectories, patterns, and drivers of these two intertwining processes at the national level. This is mainly due to the fact that until recently, high resolution spatial data of land use and land cover change were not available at national level. The research reported in this paper aimed to fill this knowledge gap. Employing the China Land Use/Cover Dataset (CLUD), a national land use/cover change database our research team developed over the past decade, we analyzed the two intertwining processes at a 5 year interval from 1990 to 2010 to identify their trajectories, spatiotemporal patterns, and driving forces. Among out key findings are that (1) the nation's urban and industrial land areas increased from 4.85×104km2 in 1990 to 9.08×104km2 in 2010; (2) compared to those in the 1990s, the expansion rates of urban land and industrial land in the 2000s were respectively 2.15 and 5.79 times higher; (3) the expansion rates varied significantly across regions, revealing a distinctive spatial pattern with coastal regions being the fastest and the northeastern the slowest; (4) national development strategies and regional land-use policies had prominent impacts on land expansions; while (5) socioeconomic factors along with local and regional land-use policies explained the regional variations.","container-title":"Landscape and Urban Planning","DOI":"10.1016/j.landurbplan.2015.10.001","ISSN":"0169-2046","journalAbbreviation":"Landscape and Urban Planning","page":"21-33","source":"ScienceDirect","title":"The rapid and massive urban and industrial land expansions in China between 1990 and 2010: A CLUD-based analysis of their trajectories, patterns, and drivers","title-short":"The rapid and massive urban and industrial land expansions in China between 1990 and 2010","volume":"145","author":[{"family":"Kuang","given":"Wenhui"},{"family":"Liu","given":"Jiyuan"},{"family":"Dong","given":"Jinwei"},{"family":"Chi","given":"Wenfeng"},{"family":"Zhang","given":"Chi"}],"issued":{"date-parts":[["2016",1,1]]}}},{"id":2638,"uris":["http://zotero.org/users/2170232/items/AXZEYZ6Z"],"uri":["http://zotero.org/users/2170232/items/AXZEYZ6Z"],"itemData":{"id":2638,"type":"article-journal","abstract":"Human activities and natural factors drive landscape pattern changes and limit provision of ecosystem services (ES) for human well-being. The analysis of landscape pattern change is one of the most important methods to understand and quantify land use and land cover change (LUCC). In this study, a series of satellite images (1990, 2002, 2009, 2013) of Fengqiu County of Henan province in China and some social data were used for analyzing landscape pattern changes and driving forces. Our results showed that landscape pattern and indices of Fengqiu County have serial changes during 1990–2013. From 1990 to 2013, the unused land (UL) nearly disappeared (the area of UL changed from 19.1 to 1.06km2) and the area of water area (WA) dramatically decreased (from 71.41 to 11.4km2). The mutual transformations among cultivated land (CL), forest land (FL) and settlements and mining sites (SMS) were relatively frequent. By further analysis of the number of patches (NP), largest patch index (LPI), perimeter–area fractal dimension (PAFRAC) and Shannon's evenness index (SHEI) both at class and landscape scale, we found that anthropogenic influence increased gradually, intensity of land use is strengthened, and landscape heterogeneity reduced. Human activity, especially population growth was the main driving force which impacted the landscape changes in studied area. The natural factors (temperature and precipitation) make a large impact on WA area. At last, we firstly introduce “Entropy model” to analyze the whole land use change. All the quantifications of LUCC and driving forces can reasonably provide basic information for government to guide the land use and ecological protection.","container-title":"CATENA","DOI":"10.1016/j.catena.2015.09.012","ISSN":"0341-8162","journalAbbreviation":"CATENA","language":"en","page":"152-160","source":"ScienceDirect","title":"Landscape pattern changes at a county scale: A case study in Fengqiu, Henan Province, China from 1990 to 2013","title-short":"Landscape pattern changes at a county scale","volume":"137","author":[{"family":"Fan","given":"Qindong"},{"family":"Ding","given":"Shengyan"}],"issued":{"date-parts":[["2016",2,1]]}}},{"id":179,"uris":["http://zotero.org/users/2170232/items/WZLMGHYE"],"uri":["http://zotero.org/users/2170232/items/WZLMGHYE"],"itemData":{"id":179,"type":"article-journal","abstract":"The ecosystem services provided by tropical forests are affected by deforestation. Territorial management strategies aim to prevent and mitigate forest loss. Therefore, modeling potential land use changes is important for forest management, monitoring, and evaluation. This study determined whether there are relationships between forest vulnerability to deforestation (potential deforestation distribution) and the forest management policies applied in the Ecuadorian Amazon. Proxy and underlying variables were used to construct a statistical model, based on the principle of maximum entropy that could predict potential land use changes. Entropy can be seen as a measure of uncertainty for a density function. Receiver operating characteristics (ROC) analysis and the Jackknife Test were used to validate the model. The importance of input variables in the model was determined through: Percent Contribution (PC) and Permutation Importance (PI). The results were compared with prevailing regional forest management strategies. The socioeconomic variables that provided the largest amount of information in the overall model (AUC = 0.81) and that showed most of the information not present in other variables were: “Protected areas-Intangible zone” (PC = 24%, PI = 12.4%), “timber harvesting programs” (PC = 21.7%, PI = 4.7%), “road network” (PC = 18.9%, PI = 7.7%), and “poverty rate” (PC = 3.7%, PI = 6.1%). Also, the biophysical variable “temperature” (PC = 7,9%, PI = 22.3%) provided information in the overall model. The results suggested the need for changes in forest management strategies. Forest policies and management plans should consider integrating and strengthening protected areas and intangible zones, as well as restricting timber harvesting in native forest and establishing forest areas under permanent management. Furthermore, the results also suggested that financial incentive programs to reduce deforestation have to be evaluated because their present distribution is inefficient. In this context, conservation incentive plans need to be revised so that they focus on areas at deforestation risk.","container-title":"Science of The Total Environment","DOI":"10.1016/j.scitotenv.2018.07.028","ISSN":"0048-9697","journalAbbreviation":"Science of The Total Environment","page":"1044-1055","source":"ScienceDirect","title":"Socioecological system and potential deforestation in Western Amazon forest landscapes","volume":"644","author":[{"family":"Bonilla-Bedoya","given":"S."},{"family":"Estrella-Bastidas","given":"Anabel"},{"family":"Molina","given":"Juan Ramón"},{"family":"Herrera","given":"Miguel Ángel"}],"issued":{"date-parts":[["2018",12,10]]}}}],"schema":"https://github.com/citation-style-language/schema/raw/master/csl-citation.json"} </w:instrText>
+        <w:instrText xml:space="preserve"> ADDIN ZOTERO_ITEM CSL_CITATION {"citationID":"Jh7awMDy","properties":{"formattedCitation":"(Nelson et al. 2006; Ewers 2006; Gong et al. 2013; Kuang et al. 2016; Fan &amp; Ding 2016; Bonilla-Bedoya et al. 2018)","plainCitation":"(Nelson et al. 2006; Ewers 2006; Gong et al. 2013; Kuang et al. 2016; Fan &amp; Ding 2016; Bonilla-Bedoya et al. 2018)","dontUpdate":true,"noteIndex":0},"citationItems":[{"id":165,"uris":["http://zotero.org/users/2170232/items/9J63RXYK"],"uri":["http://zotero.org/users/2170232/items/9J63RXYK"],"itemData":{"id":165,"type":"article-journal","abstract":"This paper provides an overview of what the Millennium Ecosystem Assessment (MA) call \"indirect and direct drivers\" of change in ecosystem services at a global level. The MA definition of a driver is any natural or human-induced factor that directly or indirectly causes a change in an ecosystem. A direct driver unequivocally influences ecosystem processes. An indirect driver operates more diffusely by altering one or more direct drivers. Global driving forces are categorized as demographic, economic, sociopolitical, cultural and religious, scientific and technological, and physical and biological. Drivers in all categories other than physical and biological are considered indirect. Important direct drivers include changes in climate, plant nutrient use, land conversion, and diseases and invasive species. This paper does not  discuss natural drivers such as climate variability, extreme weather events, or volcanic eruptions.","container-title":"Ecology and Society","ISSN":"1708-3087","language":"en","source":"pure.iiasa.ac.at","title":"Anthropogenic drivers of ecosystem change: An overview","title-short":"Anthropogenic drivers of ecosystem change","URL":"http://www.ecologyandsociety.org/vol11/iss2/art29/","volume":"11","author":[{"family":"Nelson","given":"G. C."},{"family":"Dobermann","given":"A."},{"family":"Nakicenovic","given":"N."},{"family":"O'Neill","given":"B. C."}],"accessed":{"date-parts":[["2019",3,1]]},"issued":{"date-parts":[["2006"]]}}},{"id":2120,"uris":["http://zotero.org/users/2170232/items/SQR23FC7"],"uri":["http://zotero.org/users/2170232/items/SQR23FC7"],"itemData":{"id":2120,"type":"article-journal","abstract":"Recent work on global patterns of deforestation has shown that countries with high per capita GDP or low remaining forest cover are more likely to be experiencing afforestation than deforestation. Here, I show that the relationship is more complex than previously described, because the effect of one variable is dependent upon the value of the other. As a result, high-income nations exhibit the opposite response to disappearing forest cover than low-income nations. In an analysis of 103 countries, I found that high-income countries with low forest cover have the highest rates of afforestation, typically through the establishment of new plantations. In contrast, low-income countries with little forest are more likely to consume that remaining portion at a faster proportional rate than do low-income countries with more forest. Nations with large amounts of forest have approximately equal deforestation rates, regardless of national wealth. These results highlight for the first time that there is a strong interaction between forest cover and economic development that determines rates of forest change among nations.","container-title":"Global Environmental Change","DOI":"10.1016/j.gloenvcha.2005.12.001","ISSN":"0959-3780","issue":"2","journalAbbreviation":"Global Environmental Change","language":"en","page":"161-169","source":"ScienceDirect","title":"Interaction effects between economic development and forest cover determine deforestation rates","volume":"16","author":[{"family":"Ewers","given":"Robert M."}],"issued":{"date-parts":[["2006",5,1]]}}},{"id":1526,"uris":["http://zotero.org/users/2170232/items/2LSJZH7A"],"uri":["http://zotero.org/users/2170232/items/2LSJZH7A"],"itemData":{"id":1526,"type":"article-journal","abstract":"Urban forests are valuable resources in coupled human and natural urban systems where green spaces are essential in maintaining ecological benefits and services of the landscape. In southern coastal China, the Shenzhen Special Economic Zone (SEZ) was established as a new city in 1979 and developed to be a megacity from an agriculture-dominated landscape. To quantify the land-use change during this rapid urbanization process and explore the underline drivers, nine sets of Landsat images from 1973 through 2005 were used to calculate the landscape metrics of forest patches. We found that the forest in Shenzhen SEZ had been restored to 85.85% of pre-urbanization coverage by 2005, but was characterized with smaller, isolated patches across the landscape. The changes in patch density, distribution, and shape during the 30-year study period were nonlinear and defined by episodic periods. The stepwise multiple regression models with socioeconomic drivers provided further explanation for fragmentation rates in patch density, distribution, and shape, with modeled R-squared of 0.837, 0.759, and 0.985 and P-values of 0.011, 0.035, and 0.004, respectively. Among the drivers, urban structure change, industry-related economic booming, and the increase of migrant resident population triggered the urban forest fragmentation while the significantly increased income of city residents drove the de-fragmentation trend. The artificial forestation showed some but a limited role in mitigating forest fragmentation.","container-title":"Landscape and Urban Planning","DOI":"10.1016/j.landurbplan.2013.04.009","ISSN":"0169-2046","journalAbbreviation":"Landscape and Urban Planning","page":"57-65","source":"ScienceDirect","title":"Determining socioeconomic drivers of urban forest fragmentation with historical remote sensing images","volume":"117","author":[{"family":"Gong","given":"Chongfeng"},{"family":"Yu","given":"Shixiao"},{"family":"Joesting","given":"Heather"},{"family":"Chen","given":"Jiquan"}],"issued":{"date-parts":[["2013",9,1]]}}},{"id":1613,"uris":["http://zotero.org/users/2170232/items/EWIWA67A"],"uri":["http://zotero.org/users/2170232/items/EWIWA67A"],"itemData":{"id":1613,"type":"article-journal","abstract":"The past two decades saw rapid and massive urbanization and industrialization in China. Despite much research has been reportedly done at local and regional scales, little has been reported on the trajectories, patterns, and drivers of these two intertwining processes at the national level. This is mainly due to the fact that until recently, high resolution spatial data of land use and land cover change were not available at national level. The research reported in this paper aimed to fill this knowledge gap. Employing the China Land Use/Cover Dataset (CLUD), a national land use/cover change database our research team developed over the past decade, we analyzed the two intertwining processes at a 5 year interval from 1990 to 2010 to identify their trajectories, spatiotemporal patterns, and driving forces. Among out key findings are that (1) the nation's urban and industrial land areas increased from 4.85×104km2 in 1990 to 9.08×104km2 in 2010; (2) compared to those in the 1990s, the expansion rates of urban land and industrial land in the 2000s were respectively 2.15 and 5.79 times higher; (3) the expansion rates varied significantly across regions, revealing a distinctive spatial pattern with coastal regions being the fastest and the northeastern the slowest; (4) national development strategies and regional land-use policies had prominent impacts on land expansions; while (5) socioeconomic factors along with local and regional land-use policies explained the regional variations.","container-title":"Landscape and Urban Planning","DOI":"10.1016/j.landurbplan.2015.10.001","ISSN":"0169-2046","journalAbbreviation":"Landscape and Urban Planning","page":"21-33","source":"ScienceDirect","title":"The rapid and massive urban and industrial land expansions in China between 1990 and 2010: A CLUD-based analysis of their trajectories, patterns, and drivers","title-short":"The rapid and massive urban and industrial land expansions in China between 1990 and 2010","volume":"145","author":[{"family":"Kuang","given":"Wenhui"},{"family":"Liu","given":"Jiyuan"},{"family":"Dong","given":"Jinwei"},{"family":"Chi","given":"Wenfeng"},{"family":"Zhang","given":"Chi"}],"issued":{"date-parts":[["2016",1,1]]}}},{"id":2638,"uris":["http://zotero.org/users/2170232/items/AXZEYZ6Z"],"uri":["http://zotero.org/users/2170232/items/AXZEYZ6Z"],"itemData":{"id":2638,"type":"article-journal","abstract":"Human activities and natural factors drive landscape pattern changes and limit provision of ecosystem services (ES) for human well-being. The analysis of landscape pattern change is one of the most important methods to understand and quantify land use and land cover change (LUCC). In this study, a series of satellite images (1990, 2002, 2009, 2013) of Fengqiu County of Henan province in China and some social data were used for analyzing landscape pattern changes and driving forces. Our results showed that landscape pattern and indices of Fengqiu County have serial changes during 1990–2013. From 1990 to 2013, the unused land (UL) nearly disappeared (the area of UL changed from 19.1 to 1.06km2) and the area of water area (WA) dramatically decreased (from 71.41 to 11.4km2). The mutual transformations among cultivated land (CL), forest land (FL) and settlements and mining sites (SMS) were relatively frequent. By further analysis of the number of patches (NP), largest patch index (LPI), perimeter–area fractal dimension (PAFRAC) and Shannon's evenness index (SHEI) both at class and landscape scale, we found that anthropogenic influence increased gradually, intensity of land use is strengthened, and landscape heterogeneity reduced. Human activity, especially population growth was the main driving force which impacted the landscape changes in studied area. The natural factors (temperature and precipitation) make a large impact on WA area. At last, we firstly introduce “Entropy model” to analyze the whole land use change. All the quantifications of LUCC and driving forces can reasonably provide basic information for government to guide the land use and ecological protection.","container-title":"CATENA","DOI":"10.1016/j.catena.2015.09.012","ISSN":"0341-8162","journalAbbreviation":"CATENA","language":"en","page":"152-160","source":"ScienceDirect","title":"Landscape pattern changes at a county scale: A case study in Fengqiu, Henan Province, China from 1990 to 2013","title-short":"Landscape pattern changes at a county scale","volume":"137","author":[{"family":"Fan","given":"Qindong"},{"family":"Ding","given":"Shengyan"}],"issued":{"date-parts":[["2016",2,1]]}}},{"id":179,"uris":["http://zotero.org/users/2170232/items/WZLMGHYE"],"uri":["http://zotero.org/users/2170232/items/WZLMGHYE"],"itemData":{"id":179,"type":"article-journal","abstract":"The ecosystem services provided by tropical forests are affected by deforestation. Territorial management strategies aim to prevent and mitigate forest loss. Therefore, modeling potential land use changes is important for forest management, monitoring, and evaluation. This study determined whether there are relationships between forest vulnerability to deforestation (potential deforestation distribution) and the forest management policies applied in the Ecuadorian Amazon. Proxy and underlying variables were used to construct a statistical model, based on the principle of maximum entropy that could predict potential land use changes. Entropy can be seen as a measure of uncertainty for a density function. Receiver operating characteristics (ROC) analysis and the Jackknife Test were used to validate the model. The importance of input variables in the model was determined through: Percent Contribution (PC) and Permutation Importance (PI). The results were compared with prevailing regional forest management strategies. The socioeconomic variables that provided the largest amount of information in the overall model (AUC = 0.81) and that showed most of the information not present in other variables were: “Protected areas-Intangible zone” (PC = 24%, PI = 12.4%), “timber harvesting programs” (PC = 21.7%, PI = 4.7%), “road network” (PC = 18.9%, PI = 7.7%), and “poverty rate” (PC = 3.7%, PI = 6.1%). Also, the biophysical variable “temperature” (PC = 7,9%, PI = 22.3%) provided information in the overall model. The results suggested the need for changes in forest management strategies. Forest policies and management plans should consider integrating and strengthening protected areas and intangible zones, as well as restricting timber harvesting in native forest and establishing forest areas under permanent management. Furthermore, the results also suggested that financial incentive programs to reduce deforestation have to be evaluated because their present distribution is inefficient. In this context, conservation incentive plans need to be revised so that they focus on areas at deforestation risk.","container-title":"Science of The Total Environment","DOI":"10.1016/j.scitotenv.2018.07.028","ISSN":"0048-9697","journalAbbreviation":"Science of The Total Environment","page":"1044-1055","source":"ScienceDirect","title":"Socioecological system and potential deforestation in Western Amazon forest landscapes","volume":"644","author":[{"family":"Bonilla-Bedoya","given":"S."},{"family":"Estrella-Bastidas","given":"Anabel"},{"family":"Molina","given":"Juan Ramón"},{"family":"Herrera","given":"Miguel Ángel"}],"issued":{"date-parts":[["2018",12,10]]}}}],"schema":"https://github.com/citation-style-language/schema/raw/master/csl-citation.json"} </w:instrText>
       </w:r>
       <w:r>
         <w:fldChar w:fldCharType="separate"/>
@@ -301,7 +307,25 @@
         <w:t xml:space="preserve">). </w:t>
       </w:r>
       <w:r>
-        <w:t xml:space="preserve">Human population density and total forest remaining were included as control variables, as both were </w:t>
+        <w:t>Human population density</w:t>
+      </w:r>
+      <w:r>
+        <w:t xml:space="preserve"> was included as a control variable for the economic set</w:t>
+      </w:r>
+      <w:r>
+        <w:t xml:space="preserve"> and total forest remaining w</w:t>
+      </w:r>
+      <w:r>
+        <w:t>as</w:t>
+      </w:r>
+      <w:r>
+        <w:t xml:space="preserve"> included as control variable</w:t>
+      </w:r>
+      <w:r>
+        <w:t xml:space="preserve"> across all sets</w:t>
+      </w:r>
+      <w:r>
+        <w:t xml:space="preserve">, as both were </w:t>
       </w:r>
       <w:r>
         <w:t>expected to influence forest loss.</w:t>
@@ -397,7 +421,7 @@
         <w:fldChar w:fldCharType="begin"/>
       </w:r>
       <w:r>
-        <w:instrText xml:space="preserve"> ADDIN ZOTERO_ITEM CSL_CITATION {"citationID":"JoSCyoNc","properties":{"formattedCitation":"(Luck et al. 2009; Ty et al. 2012; Kristensen et al. 2016; Bonilla-Bedoya et al. 2018)","plainCitation":"(Luck et al. 2009; Ty et al. 2012; Kristensen et al. 2016; Bonilla-Bedoya et al. 2018)","noteIndex":0},"citationItems":[{"id":2655,"uris":["http://zotero.org/users/2170232/items/P4U3LHQJ"],"uri":["http://zotero.org/users/2170232/items/P4U3LHQJ"],"itemData":{"id":2655,"type":"article-journal","abstract":"By 2050, 70% of the Earth’s human population will live in urban areas. Urbanization can have a devastating impact on local ecosystems, but these impacts vary across time and space. Identifying links between spatiotemporal change in urban ecosystems and neighborhood socio-economics is crucial to management aimed at maintaining flora and fauna in urban areas. Here, we tracked 20 years of socio-economic change and 15 years of vegetation change in 32 residential neighborhoods in south-eastern Australia. Regression models that explicitly accounted for a time lag between neighborhood socio-economic characteristics and vegetation response explained more variation in vegetation cover than models that ignored the effects of time. Also, relationships between vegetation and socio-economic factors were stronger in later years for the same neighborhoods suggesting the influence of socio-economics is more readily identified in established neighborhoods. Socio-economic variables alone, or in combination with biophysical variables, were better predictors of vegetation cover than only biophysical variables. Across space, vegetation cover had a negative quadratic relationship with neighborhood housing density, peaking at mid-density values, and a positive relationship with education level and immigration status (the percentage of residents with a non-Australian background). Over time, housing density had a positive relationship with vegetation cover, reflecting an increase in vegetation as neighborhoods develop. Our results highlight the need to understand temporal context when attempting to explain contemporary patterns in vegetation cover and the increasing importance of socio-economic factors in influencing cover as neighborhoods become established.","container-title":"Ecosystems","DOI":"10.1007/s10021-009-9244-6","ISSN":"1435-0629","issue":"4","journalAbbreviation":"Ecosystems","language":"en","page":"604","source":"Springer Link","title":"Socio-Economics and Vegetation Change in Urban Ecosystems: Patterns in Space and Time","title-short":"Socio-Economics and Vegetation Change in Urban Ecosystems","volume":"12","author":[{"family":"Luck","given":"Gary W."},{"family":"Smallbone","given":"Lisa T."},{"family":"O’Brien","given":"Rachel"}],"issued":{"date-parts":[["2009",3,12]]}}},{"id":1660,"uris":["http://zotero.org/users/2170232/items/ELFJNY56"],"uri":["http://zotero.org/users/2170232/items/ELFJNY56"],"itemData":{"id":1660,"type":"article-journal","abstract":"This study investigates an interdisciplinary scenario analysis to assess the potential impacts of climate, land use/cover and population changes on future water availability and demand in the Srepok River basin, a trans-boundary basin. Based on the output from a high-resolution Regional Climate Model (ECHAM 4, Scenarios A2 and B2) developed by the Southeast Asia—System for Analysis, Research and Training (SEA-START) Regional Center, future rainfall was downscaled to the study area and bias correction was carried out to generate the daily rainfall series. Land use/cover change was quantified using a GIS-based logistic regression approach and future population was projected from the historical data. These changes, individually or in combination, were then input into the calibrated hydrological model (HEC-HMS) to project future hydrological variables. The results reveal that surface runoff will be increased with increased future rainfall. Land use/cover change is found to have the largest impact on increased water demand, and thus reduced future water availability. The combined scenario shows an increasing level of water stress at both the basin and sub-basin levels, especially in the dry season.","container-title":"Water Resources Management","DOI":"10.1007/s11269-011-9964-1","ISSN":"0920-4741, 1573-1650","issue":"5","journalAbbreviation":"Water Resour Manage","language":"en","page":"1387-1407","source":"link.springer.com","title":"Scenario-based Impact Assessment of Land Use/Cover and Climate Changes on Water Resources and Demand: A Case Study in the Srepok River Basin, Vietnam—Cambodia","title-short":"Scenario-based Impact Assessment of Land Use/Cover and Climate Changes on Water Resources and Demand","volume":"26","author":[{"family":"Ty","given":"Tran Van"},{"family":"Sunada","given":"Kengo"},{"family":"Ichikawa","given":"Yutaka"},{"family":"Oishi","given":"Satoru"}],"issued":{"date-parts":[["2012",3,1]]}}},{"id":2659,"uris":["http://zotero.org/users/2170232/items/M668EE6L"],"uri":["http://zotero.org/users/2170232/items/M668EE6L"],"itemData":{"id":2659,"type":"article-journal","abstract":"Many of the semi-natural landscape elements found in rural areas, such as woodlots, hedgerows and grasslands, were originally maintained as part of the agricultural system. During the 20th century, they lost most of their functions and were often removed or transformed. Presently, production concerns are less dominant and many landscape and land use changes are undertaken to improve public goods or fulfil personal and family ambitions and values. This paper investigates the patterns of farm-level land use changes that occurred between 2002 and 2012 in three different landscape regions of Europe (peri-urban landscapes, areas with marginal potential for agriculture, post-socialist landscapes) and the drivers behind, based on a questionnaire survey in six study areas. A second objective is to analyse landowners’ decision-making and endogenous factors that are correlated with their engagement in land use changes. Common to all areas is that agricultural production is under pressure due to physical or socio-economic challenges. The results indicate that relatively more nature or landscape features have been added by landowners than removed by them in the six study areas. Furthermore, the analysis revealed that full-time landowners were responsible for the largest proportion of landscape change and that the areas involved differed greatly. The analysis also underlined the variety of European landscapes, as many landscape activities exhibited strong geographical patterns. A multivariate analysis of the relationship between ten farm and landowner characteristics confirmed the geographical diversity, as only a dummy variable representing the geographical location was statistically significant. When location was omitted from the analysis, two factors were significant: farm size and ownership of livestock. In addition, the results suggest that landowners in peri-urban locations were more engaged in landscape activities than landowners in other locations.","container-title":"Land Use Policy","DOI":"10.1016/j.landusepol.2015.07.014","ISSN":"0264-8377","journalAbbreviation":"Land Use Policy","language":"en","page":"786-799","source":"ScienceDirect","title":"Patterns and drivers of farm-level land use change in selected European rural landscapes","volume":"57","author":[{"family":"Kristensen","given":"Søren Bech Pilgaard"},{"family":"Busck","given":"Anne Gravsholt"},{"family":"Sluis","given":"Theo","non-dropping-particle":"van der"},{"family":"Gaube","given":"Veronika"}],"issued":{"date-parts":[["2016",11,30]]}}},{"id":179,"uris":["http://zotero.org/users/2170232/items/WZLMGHYE"],"uri":["http://zotero.org/users/2170232/items/WZLMGHYE"],"itemData":{"id":179,"type":"article-journal","abstract":"The ecosystem services provided by tropical forests are affected by deforestation. Territorial management strategies aim to prevent and mitigate forest loss. Therefore, modeling potential land use changes is important for forest management, monitoring, and evaluation. This study determined whether there are relationships between forest vulnerability to deforestation (potential deforestation distribution) and the forest management policies applied in the Ecuadorian Amazon. Proxy and underlying variables were used to construct a statistical model, based on the principle of maximum entropy that could predict potential land use changes. Entropy can be seen as a measure of uncertainty for a density function. Receiver operating characteristics (ROC) analysis and the Jackknife Test were used to validate the model. The importance of input variables in the model was determined through: Percent Contribution (PC) and Permutation Importance (PI). The results were compared with prevailing regional forest management strategies. The socioeconomic variables that provided the largest amount of information in the overall model (AUC = 0.81) and that showed most of the information not present in other variables were: “Protected areas-Intangible zone” (PC = 24%, PI = 12.4%), “timber harvesting programs” (PC = 21.7%, PI = 4.7%), “road network” (PC = 18.9%, PI = 7.7%), and “poverty rate” (PC = 3.7%, PI = 6.1%). Also, the biophysical variable “temperature” (PC = 7,9%, PI = 22.3%) provided information in the overall model. The results suggested the need for changes in forest management strategies. Forest policies and management plans should consider integrating and strengthening protected areas and intangible zones, as well as restricting timber harvesting in native forest and establishing forest areas under permanent management. Furthermore, the results also suggested that financial incentive programs to reduce deforestation have to be evaluated because their present distribution is inefficient. In this context, conservation incentive plans need to be revised so that they focus on areas at deforestation risk.","container-title":"Science of The Total Environment","DOI":"10.1016/j.scitotenv.2018.07.028","ISSN":"0048-9697","journalAbbreviation":"Science of The Total Environment","page":"1044-1055","source":"ScienceDirect","title":"Socioecological system and potential deforestation in Western Amazon forest landscapes","volume":"644","author":[{"family":"Bonilla-Bedoya","given":"S."},{"family":"Estrella-Bastidas","given":"Anabel"},{"family":"Molina","given":"Juan Ramón"},{"family":"Herrera","given":"Miguel Ángel"}],"issued":{"date-parts":[["2018",12,10]]}}}],"schema":"https://github.com/citation-style-language/schema/raw/master/csl-citation.json"} </w:instrText>
+        <w:instrText xml:space="preserve"> ADDIN ZOTERO_ITEM CSL_CITATION {"citationID":"JoSCyoNc","properties":{"formattedCitation":"(Luck et al. 2009; Ty et al. 2012; Kristensen et al. 2016; Bonilla-Bedoya et al. 2018)","plainCitation":"(Luck et al. 2009; Ty et al. 2012; Kristensen et al. 2016; Bonilla-Bedoya et al. 2018)","dontUpdate":true,"noteIndex":0},"citationItems":[{"id":2655,"uris":["http://zotero.org/users/2170232/items/P4U3LHQJ"],"uri":["http://zotero.org/users/2170232/items/P4U3LHQJ"],"itemData":{"id":2655,"type":"article-journal","abstract":"By 2050, 70% of the Earth’s human population will live in urban areas. Urbanization can have a devastating impact on local ecosystems, but these impacts vary across time and space. Identifying links between spatiotemporal change in urban ecosystems and neighborhood socio-economics is crucial to management aimed at maintaining flora and fauna in urban areas. Here, we tracked 20 years of socio-economic change and 15 years of vegetation change in 32 residential neighborhoods in south-eastern Australia. Regression models that explicitly accounted for a time lag between neighborhood socio-economic characteristics and vegetation response explained more variation in vegetation cover than models that ignored the effects of time. Also, relationships between vegetation and socio-economic factors were stronger in later years for the same neighborhoods suggesting the influence of socio-economics is more readily identified in established neighborhoods. Socio-economic variables alone, or in combination with biophysical variables, were better predictors of vegetation cover than only biophysical variables. Across space, vegetation cover had a negative quadratic relationship with neighborhood housing density, peaking at mid-density values, and a positive relationship with education level and immigration status (the percentage of residents with a non-Australian background). Over time, housing density had a positive relationship with vegetation cover, reflecting an increase in vegetation as neighborhoods develop. Our results highlight the need to understand temporal context when attempting to explain contemporary patterns in vegetation cover and the increasing importance of socio-economic factors in influencing cover as neighborhoods become established.","container-title":"Ecosystems","DOI":"10.1007/s10021-009-9244-6","ISSN":"1435-0629","issue":"4","journalAbbreviation":"Ecosystems","language":"en","page":"604","source":"Springer Link","title":"Socio-Economics and Vegetation Change in Urban Ecosystems: Patterns in Space and Time","title-short":"Socio-Economics and Vegetation Change in Urban Ecosystems","volume":"12","author":[{"family":"Luck","given":"Gary W."},{"family":"Smallbone","given":"Lisa T."},{"family":"O’Brien","given":"Rachel"}],"issued":{"date-parts":[["2009",3,12]]}}},{"id":1660,"uris":["http://zotero.org/users/2170232/items/ELFJNY56"],"uri":["http://zotero.org/users/2170232/items/ELFJNY56"],"itemData":{"id":1660,"type":"article-journal","abstract":"This study investigates an interdisciplinary scenario analysis to assess the potential impacts of climate, land use/cover and population changes on future water availability and demand in the Srepok River basin, a trans-boundary basin. Based on the output from a high-resolution Regional Climate Model (ECHAM 4, Scenarios A2 and B2) developed by the Southeast Asia—System for Analysis, Research and Training (SEA-START) Regional Center, future rainfall was downscaled to the study area and bias correction was carried out to generate the daily rainfall series. Land use/cover change was quantified using a GIS-based logistic regression approach and future population was projected from the historical data. These changes, individually or in combination, were then input into the calibrated hydrological model (HEC-HMS) to project future hydrological variables. The results reveal that surface runoff will be increased with increased future rainfall. Land use/cover change is found to have the largest impact on increased water demand, and thus reduced future water availability. The combined scenario shows an increasing level of water stress at both the basin and sub-basin levels, especially in the dry season.","container-title":"Water Resources Management","DOI":"10.1007/s11269-011-9964-1","ISSN":"0920-4741, 1573-1650","issue":"5","journalAbbreviation":"Water Resour Manage","language":"en","page":"1387-1407","source":"link.springer.com","title":"Scenario-based Impact Assessment of Land Use/Cover and Climate Changes on Water Resources and Demand: A Case Study in the Srepok River Basin, Vietnam—Cambodia","title-short":"Scenario-based Impact Assessment of Land Use/Cover and Climate Changes on Water Resources and Demand","volume":"26","author":[{"family":"Ty","given":"Tran Van"},{"family":"Sunada","given":"Kengo"},{"family":"Ichikawa","given":"Yutaka"},{"family":"Oishi","given":"Satoru"}],"issued":{"date-parts":[["2012",3,1]]}}},{"id":2659,"uris":["http://zotero.org/users/2170232/items/M668EE6L"],"uri":["http://zotero.org/users/2170232/items/M668EE6L"],"itemData":{"id":2659,"type":"article-journal","abstract":"Many of the semi-natural landscape elements found in rural areas, such as woodlots, hedgerows and grasslands, were originally maintained as part of the agricultural system. During the 20th century, they lost most of their functions and were often removed or transformed. Presently, production concerns are less dominant and many landscape and land use changes are undertaken to improve public goods or fulfil personal and family ambitions and values. This paper investigates the patterns of farm-level land use changes that occurred between 2002 and 2012 in three different landscape regions of Europe (peri-urban landscapes, areas with marginal potential for agriculture, post-socialist landscapes) and the drivers behind, based on a questionnaire survey in six study areas. A second objective is to analyse landowners’ decision-making and endogenous factors that are correlated with their engagement in land use changes. Common to all areas is that agricultural production is under pressure due to physical or socio-economic challenges. The results indicate that relatively more nature or landscape features have been added by landowners than removed by them in the six study areas. Furthermore, the analysis revealed that full-time landowners were responsible for the largest proportion of landscape change and that the areas involved differed greatly. The analysis also underlined the variety of European landscapes, as many landscape activities exhibited strong geographical patterns. A multivariate analysis of the relationship between ten farm and landowner characteristics confirmed the geographical diversity, as only a dummy variable representing the geographical location was statistically significant. When location was omitted from the analysis, two factors were significant: farm size and ownership of livestock. In addition, the results suggest that landowners in peri-urban locations were more engaged in landscape activities than landowners in other locations.","container-title":"Land Use Policy","DOI":"10.1016/j.landusepol.2015.07.014","ISSN":"0264-8377","journalAbbreviation":"Land Use Policy","language":"en","page":"786-799","source":"ScienceDirect","title":"Patterns and drivers of farm-level land use change in selected European rural landscapes","volume":"57","author":[{"family":"Kristensen","given":"Søren Bech Pilgaard"},{"family":"Busck","given":"Anne Gravsholt"},{"family":"Sluis","given":"Theo","non-dropping-particle":"van der"},{"family":"Gaube","given":"Veronika"}],"issued":{"date-parts":[["2016",11,30]]}}},{"id":179,"uris":["http://zotero.org/users/2170232/items/WZLMGHYE"],"uri":["http://zotero.org/users/2170232/items/WZLMGHYE"],"itemData":{"id":179,"type":"article-journal","abstract":"The ecosystem services provided by tropical forests are affected by deforestation. Territorial management strategies aim to prevent and mitigate forest loss. Therefore, modeling potential land use changes is important for forest management, monitoring, and evaluation. This study determined whether there are relationships between forest vulnerability to deforestation (potential deforestation distribution) and the forest management policies applied in the Ecuadorian Amazon. Proxy and underlying variables were used to construct a statistical model, based on the principle of maximum entropy that could predict potential land use changes. Entropy can be seen as a measure of uncertainty for a density function. Receiver operating characteristics (ROC) analysis and the Jackknife Test were used to validate the model. The importance of input variables in the model was determined through: Percent Contribution (PC) and Permutation Importance (PI). The results were compared with prevailing regional forest management strategies. The socioeconomic variables that provided the largest amount of information in the overall model (AUC = 0.81) and that showed most of the information not present in other variables were: “Protected areas-Intangible zone” (PC = 24%, PI = 12.4%), “timber harvesting programs” (PC = 21.7%, PI = 4.7%), “road network” (PC = 18.9%, PI = 7.7%), and “poverty rate” (PC = 3.7%, PI = 6.1%). Also, the biophysical variable “temperature” (PC = 7,9%, PI = 22.3%) provided information in the overall model. The results suggested the need for changes in forest management strategies. Forest policies and management plans should consider integrating and strengthening protected areas and intangible zones, as well as restricting timber harvesting in native forest and establishing forest areas under permanent management. Furthermore, the results also suggested that financial incentive programs to reduce deforestation have to be evaluated because their present distribution is inefficient. In this context, conservation incentive plans need to be revised so that they focus on areas at deforestation risk.","container-title":"Science of The Total Environment","DOI":"10.1016/j.scitotenv.2018.07.028","ISSN":"0048-9697","journalAbbreviation":"Science of The Total Environment","page":"1044-1055","source":"ScienceDirect","title":"Socioecological system and potential deforestation in Western Amazon forest landscapes","volume":"644","author":[{"family":"Bonilla-Bedoya","given":"S."},{"family":"Estrella-Bastidas","given":"Anabel"},{"family":"Molina","given":"Juan Ramón"},{"family":"Herrera","given":"Miguel Ángel"}],"issued":{"date-parts":[["2018",12,10]]}}}],"schema":"https://github.com/citation-style-language/schema/raw/master/csl-citation.json"} </w:instrText>
       </w:r>
       <w:r>
         <w:fldChar w:fldCharType="separate"/>
@@ -413,8 +437,17 @@
           <w:rFonts w:ascii="Calibri" w:hAnsi="Calibri" w:cs="Calibri"/>
           <w:highlight w:val="yellow"/>
         </w:rPr>
-        <w:t>Table Sx</w:t>
-      </w:r>
+        <w:t xml:space="preserve">Table </w:t>
+      </w:r>
+      <w:proofErr w:type="spellStart"/>
+      <w:r>
+        <w:rPr>
+          <w:rFonts w:ascii="Calibri" w:hAnsi="Calibri" w:cs="Calibri"/>
+          <w:highlight w:val="yellow"/>
+        </w:rPr>
+        <w:t>Sx</w:t>
+      </w:r>
+      <w:proofErr w:type="spellEnd"/>
       <w:r>
         <w:rPr>
           <w:rFonts w:ascii="Calibri" w:hAnsi="Calibri" w:cs="Calibri"/>
@@ -5732,15 +5765,7 @@
           </w:tcPr>
           <w:p>
             <w:r>
-              <w:t>The secondary sector includes wood-based production (</w:t>
-            </w:r>
-            <w:proofErr w:type="gramStart"/>
-            <w:r>
-              <w:t>e.g.</w:t>
-            </w:r>
-            <w:proofErr w:type="gramEnd"/>
-            <w:r>
-              <w:t xml:space="preserve"> furniture), metal- and glass-based production, foodstuff production, plastic- and rubber-based production, textiles production (</w:t>
+              <w:t>The secondary sector includes wood-based production (e.g. furniture), metal- and glass-based production, foodstuff production, plastic- and rubber-based production, textiles production (</w:t>
             </w:r>
             <w:proofErr w:type="spellStart"/>
             <w:r>
@@ -6612,15 +6637,7 @@
           </w:tcPr>
           <w:p>
             <w:r>
-              <w:t xml:space="preserve">Binary. 1 = part or </w:t>
-            </w:r>
-            <w:proofErr w:type="gramStart"/>
-            <w:r>
-              <w:t>all of</w:t>
-            </w:r>
-            <w:proofErr w:type="gramEnd"/>
-            <w:r>
-              <w:t xml:space="preserve"> an economic land concession falls within the boundary of the commune, 0 = no economic land concession falls within the commune boundary</w:t>
+              <w:t>Binary. 1 = part or all of an economic land concession falls within the boundary of the commune, 0 = no economic land concession falls within the commune boundary</w:t>
             </w:r>
           </w:p>
         </w:tc>
@@ -6667,15 +6684,7 @@
           </w:tcPr>
           <w:p>
             <w:r>
-              <w:t xml:space="preserve">Binary. 1 = part or all of </w:t>
-            </w:r>
-            <w:proofErr w:type="gramStart"/>
-            <w:r>
-              <w:t>an</w:t>
-            </w:r>
-            <w:proofErr w:type="gramEnd"/>
-            <w:r>
-              <w:t xml:space="preserve"> protected area falls within the boundary of the commune, 0 = no protected area falls within the commune boundary. "Protected area" includes Wildlife Sanctuary, National Park, Protected Landscapes, Multiple-use areas, RAMSAR sites</w:t>
+              <w:t>Binary. 1 = part or all of an protected area falls within the boundary of the commune, 0 = no protected area falls within the commune boundary. "Protected area" includes Wildlife Sanctuary, National Park, Protected Landscapes, Multiple-use areas, RAMSAR sites</w:t>
             </w:r>
           </w:p>
         </w:tc>
@@ -6985,6 +6994,9 @@
         <w:t xml:space="preserve"> </w:t>
       </w:r>
       <w:r>
+        <w:t xml:space="preserve">There were no periods of forest gain during the study period, and so the response can be considered as rate of forest loss. </w:t>
+      </w:r>
+      <w:r>
         <w:t xml:space="preserve">All predictors were converted from raw values to change in values using </w:t>
       </w:r>
       <w:r>
@@ -7332,21 +7344,16 @@
         <w:t xml:space="preserve">the </w:t>
       </w:r>
       <w:r>
-        <w:t>rate of forest loss at a national level</w:t>
+        <w:t>change in forest cover at a</w:t>
+      </w:r>
+      <w:r>
+        <w:t xml:space="preserve"> national level</w:t>
       </w:r>
       <w:r>
         <w:t xml:space="preserve"> and 2) the allocation of new ELCs, </w:t>
       </w:r>
       <w:r>
-        <w:t xml:space="preserve">for the </w:t>
-      </w:r>
-      <w:proofErr w:type="gramStart"/>
-      <w:r>
-        <w:t>time period</w:t>
-      </w:r>
-      <w:proofErr w:type="gramEnd"/>
-      <w:r>
-        <w:t xml:space="preserve"> 1993 – 2015. Models were run</w:t>
+        <w:t>for the time period 1993 – 2015. Models were run</w:t>
       </w:r>
       <w:r>
         <w:t xml:space="preserve"> for both response variables</w:t>
@@ -7501,7 +7508,59 @@
         <w:fldChar w:fldCharType="end"/>
       </w:r>
       <w:r>
-        <w:t>. This modelling procedure was repeated for a one-year time lag and two-year time lag as follows:</w:t>
+        <w:t>.</w:t>
+      </w:r>
+      <w:r>
+        <w:t xml:space="preserve"> Models were run and </w:t>
+      </w:r>
+      <w:r>
+        <w:lastRenderedPageBreak/>
+        <w:t xml:space="preserve">averaged using the </w:t>
+      </w:r>
+      <w:proofErr w:type="spellStart"/>
+      <w:r>
+        <w:t>MuMIn</w:t>
+      </w:r>
+      <w:proofErr w:type="spellEnd"/>
+      <w:r>
+        <w:t xml:space="preserve"> package in R</w:t>
+      </w:r>
+      <w:r>
+        <w:t xml:space="preserve"> (Version 1.43.17, </w:t>
+      </w:r>
+      <w:r>
+        <w:fldChar w:fldCharType="begin"/>
+      </w:r>
+      <w:r>
+        <w:instrText xml:space="preserve"> ADDIN ZOTERO_ITEM CSL_CITATION {"citationID":"Q0OhtjnI","properties":{"formattedCitation":"(Barto\\uc0\\u324{} 2020)","plainCitation":"(Bartoń 2020)","noteIndex":0},"citationItems":[{"id":2704,"uris":["http://zotero.org/users/2170232/items/TVZKJH5U"],"uri":["http://zotero.org/users/2170232/items/TVZKJH5U"],"itemData":{"id":2704,"type":"book","abstract":"Tools for performing model selection and model averaging. Automated\n             model selection through subsetting the maximum model, with optional\n             constraints for model inclusion. Model parameter and prediction\n             averaging based on model weights derived from information criteria\n             (AICc and alike) or custom model weighting schemes.","medium":"R","title":"MuMIn: Multi-Model Inference","title-short":"MuMIn","URL":"https://rdrr.io/cran/MuMIn/","version":"1.43.17","author":[{"family":"Bartoń","given":"K"}],"accessed":{"date-parts":[["2021",4,29]]},"issued":{"date-parts":[["2020"]]}}}],"schema":"https://github.com/citation-style-language/schema/raw/master/csl-citation.json"} </w:instrText>
+      </w:r>
+      <w:r>
+        <w:fldChar w:fldCharType="separate"/>
+      </w:r>
+      <w:proofErr w:type="spellStart"/>
+      <w:r>
+        <w:rPr>
+          <w:rFonts w:ascii="Calibri" w:hAnsi="Calibri" w:cs="Calibri"/>
+          <w:szCs w:val="24"/>
+        </w:rPr>
+        <w:t>Bartoń</w:t>
+      </w:r>
+      <w:proofErr w:type="spellEnd"/>
+      <w:r>
+        <w:rPr>
+          <w:rFonts w:ascii="Calibri" w:hAnsi="Calibri" w:cs="Calibri"/>
+          <w:szCs w:val="24"/>
+        </w:rPr>
+        <w:t xml:space="preserve"> 2020)</w:t>
+      </w:r>
+      <w:r>
+        <w:fldChar w:fldCharType="end"/>
+      </w:r>
+      <w:r>
+        <w:t>.</w:t>
+      </w:r>
+      <w:r>
+        <w:t xml:space="preserve"> This modelling procedure was repeated for a one-year time lag and two-year time lag as follows:</w:t>
       </w:r>
     </w:p>
     <w:p>
@@ -8313,13 +8372,8 @@
           <w:iCs/>
         </w:rPr>
       </w:pPr>
-      <w:proofErr w:type="gramStart"/>
-      <w:r>
-        <w:t>Two year</w:t>
-      </w:r>
-      <w:proofErr w:type="gramEnd"/>
-      <w:r>
-        <w:t xml:space="preserve"> time lag:</w:t>
+      <w:r>
+        <w:t>Two year time lag:</w:t>
       </w:r>
     </w:p>
     <w:p>
@@ -8745,15 +8799,7 @@
         <w:t>-</w:t>
       </w:r>
       <w:r>
-        <w:t xml:space="preserve">level and models were built to investigate the relationships between forest cover and socioeconomic variables within provinces for the same </w:t>
-      </w:r>
-      <w:proofErr w:type="gramStart"/>
-      <w:r>
-        <w:t>time period</w:t>
-      </w:r>
-      <w:proofErr w:type="gramEnd"/>
-      <w:r>
-        <w:t xml:space="preserve">. </w:t>
+        <w:t xml:space="preserve">level and models were built to investigate the relationships between forest cover and socioeconomic variables within provinces for the same time period. </w:t>
       </w:r>
     </w:p>
     <w:p>
@@ -9057,7 +9103,7 @@
         <w:fldChar w:fldCharType="begin"/>
       </w:r>
       <w:r>
-        <w:instrText xml:space="preserve"> ADDIN ZOTERO_ITEM CSL_CITATION {"citationID":"aNENcyHk","properties":{"formattedCitation":"(Barto\\uc0\\u324{} 2017)","plainCitation":"(Bartoń 2017)","noteIndex":0},"citationItems":[{"id":2704,"uris":["http://zotero.org/users/2170232/items/TVZKJH5U"],"uri":["http://zotero.org/users/2170232/items/TVZKJH5U"],"itemData":{"id":2704,"type":"book","abstract":"Tools for performing model selection and model averaging. Automated\n             model selection through subsetting the maximum model, with optional\n             constraints for model inclusion. Model parameter and prediction\n             averaging based on model weights derived from information criteria\n             (AICc and alike) or custom model weighting schemes.","medium":"R","title":"MuMIn: Multi-Model Inference","title-short":"MuMIn","URL":"https://rdrr.io/cran/MuMIn/","version":"1.43.17","author":[{"family":"Bartoń","given":"K"}],"accessed":{"date-parts":[["2021",4,29]]},"issued":{"date-parts":[["2017"]]}}}],"schema":"https://github.com/citation-style-language/schema/raw/master/csl-citation.json"} </w:instrText>
+        <w:instrText xml:space="preserve"> ADDIN ZOTERO_ITEM CSL_CITATION {"citationID":"aNENcyHk","properties":{"formattedCitation":"(Barto\\uc0\\u324{} 2020)","plainCitation":"(Bartoń 2020)","noteIndex":0},"citationItems":[{"id":2704,"uris":["http://zotero.org/users/2170232/items/TVZKJH5U"],"uri":["http://zotero.org/users/2170232/items/TVZKJH5U"],"itemData":{"id":2704,"type":"book","abstract":"Tools for performing model selection and model averaging. Automated\n             model selection through subsetting the maximum model, with optional\n             constraints for model inclusion. Model parameter and prediction\n             averaging based on model weights derived from information criteria\n             (AICc and alike) or custom model weighting schemes.","medium":"R","title":"MuMIn: Multi-Model Inference","title-short":"MuMIn","URL":"https://rdrr.io/cran/MuMIn/","version":"1.43.17","author":[{"family":"Bartoń","given":"K"}],"accessed":{"date-parts":[["2021",4,29]]},"issued":{"date-parts":[["2020"]]}}}],"schema":"https://github.com/citation-style-language/schema/raw/master/csl-citation.json"} </w:instrText>
       </w:r>
       <w:r>
         <w:fldChar w:fldCharType="separate"/>
@@ -9083,7 +9129,7 @@
           <w:rFonts w:ascii="Calibri" w:hAnsi="Calibri" w:cs="Calibri"/>
           <w:szCs w:val="24"/>
         </w:rPr>
-        <w:t xml:space="preserve"> 2017)</w:t>
+        <w:t xml:space="preserve"> 2020)</w:t>
       </w:r>
       <w:r>
         <w:fldChar w:fldCharType="end"/>
@@ -9112,6 +9158,7 @@
         </w:rPr>
       </w:pPr>
       <w:r>
+        <w:lastRenderedPageBreak/>
         <w:tab/>
       </w:r>
       <w:r>
@@ -9142,11 +9189,7 @@
         <w:t xml:space="preserve"> were converted to categorical </w:t>
       </w:r>
       <w:r>
-        <w:t xml:space="preserve">variables by splitting the data by the mean, </w:t>
-      </w:r>
-      <w:r>
-        <w:lastRenderedPageBreak/>
-        <w:t>resulting in “high” and “low” values</w:t>
+        <w:t>variables by splitting the data by the mean, resulting in “high” and “low” values</w:t>
       </w:r>
       <w:r>
         <w:t xml:space="preserve"> (Table 2)</w:t>

</xml_diff>

<commit_message>
Methods, results, SI updates
Made progress on socioecon section of results.
</commit_message>
<xml_diff>
--- a/Write up/Methods.docx
+++ b/Write up/Methods.docx
@@ -1,6 +1,6 @@
 
 <file path=word/document.xml><?xml version="1.0" encoding="utf-8"?>
-<w:document xmlns:wpc="http://schemas.microsoft.com/office/word/2010/wordprocessingCanvas" xmlns:cx="http://schemas.microsoft.com/office/drawing/2014/chartex" xmlns:cx1="http://schemas.microsoft.com/office/drawing/2015/9/8/chartex" xmlns:cx2="http://schemas.microsoft.com/office/drawing/2015/10/21/chartex" xmlns:cx3="http://schemas.microsoft.com/office/drawing/2016/5/9/chartex" xmlns:cx4="http://schemas.microsoft.com/office/drawing/2016/5/10/chartex" xmlns:cx5="http://schemas.microsoft.com/office/drawing/2016/5/11/chartex" xmlns:cx6="http://schemas.microsoft.com/office/drawing/2016/5/12/chartex" xmlns:cx7="http://schemas.microsoft.com/office/drawing/2016/5/13/chartex" xmlns:cx8="http://schemas.microsoft.com/office/drawing/2016/5/14/chartex" xmlns:mc="http://schemas.openxmlformats.org/markup-compatibility/2006" xmlns:aink="http://schemas.microsoft.com/office/drawing/2016/ink" xmlns:am3d="http://schemas.microsoft.com/office/drawing/2017/model3d" xmlns:o="urn:schemas-microsoft-com:office:office" xmlns:r="http://schemas.openxmlformats.org/officeDocument/2006/relationships" xmlns:m="http://schemas.openxmlformats.org/officeDocument/2006/math" xmlns:v="urn:schemas-microsoft-com:vml" xmlns:wp14="http://schemas.microsoft.com/office/word/2010/wordprocessingDrawing" xmlns:wp="http://schemas.openxmlformats.org/drawingml/2006/wordprocessingDrawing" xmlns:w10="urn:schemas-microsoft-com:office:word" xmlns:w="http://schemas.openxmlformats.org/wordprocessingml/2006/main" xmlns:w14="http://schemas.microsoft.com/office/word/2010/wordml" xmlns:w15="http://schemas.microsoft.com/office/word/2012/wordml" xmlns:w16cex="http://schemas.microsoft.com/office/word/2018/wordml/cex" xmlns:w16cid="http://schemas.microsoft.com/office/word/2016/wordml/cid" xmlns:w16="http://schemas.microsoft.com/office/word/2018/wordml" xmlns:w16sdtdh="http://schemas.microsoft.com/office/word/2020/wordml/sdtdatahash" xmlns:w16se="http://schemas.microsoft.com/office/word/2015/wordml/symex" xmlns:wpg="http://schemas.microsoft.com/office/word/2010/wordprocessingGroup" xmlns:wpi="http://schemas.microsoft.com/office/word/2010/wordprocessingInk" xmlns:wne="http://schemas.microsoft.com/office/word/2006/wordml" xmlns:wps="http://schemas.microsoft.com/office/word/2010/wordprocessingShape" mc:Ignorable="w14 w15 w16se w16cid w16 w16cex w16sdtdh wp14">
+<w:document xmlns:wpc="http://schemas.microsoft.com/office/word/2010/wordprocessingCanvas" xmlns:cx="http://schemas.microsoft.com/office/drawing/2014/chartex" xmlns:cx1="http://schemas.microsoft.com/office/drawing/2015/9/8/chartex" xmlns:cx2="http://schemas.microsoft.com/office/drawing/2015/10/21/chartex" xmlns:cx3="http://schemas.microsoft.com/office/drawing/2016/5/9/chartex" xmlns:cx4="http://schemas.microsoft.com/office/drawing/2016/5/10/chartex" xmlns:cx5="http://schemas.microsoft.com/office/drawing/2016/5/11/chartex" xmlns:cx6="http://schemas.microsoft.com/office/drawing/2016/5/12/chartex" xmlns:cx7="http://schemas.microsoft.com/office/drawing/2016/5/13/chartex" xmlns:cx8="http://schemas.microsoft.com/office/drawing/2016/5/14/chartex" xmlns:mc="http://schemas.openxmlformats.org/markup-compatibility/2006" xmlns:aink="http://schemas.microsoft.com/office/drawing/2016/ink" xmlns:am3d="http://schemas.microsoft.com/office/drawing/2017/model3d" xmlns:o="urn:schemas-microsoft-com:office:office" xmlns:r="http://schemas.openxmlformats.org/officeDocument/2006/relationships" xmlns:m="http://schemas.openxmlformats.org/officeDocument/2006/math" xmlns:v="urn:schemas-microsoft-com:vml" xmlns:wp14="http://schemas.microsoft.com/office/word/2010/wordprocessingDrawing" xmlns:wp="http://schemas.openxmlformats.org/drawingml/2006/wordprocessingDrawing" xmlns:w10="urn:schemas-microsoft-com:office:word" xmlns:w="http://schemas.openxmlformats.org/wordprocessingml/2006/main" xmlns:w14="http://schemas.microsoft.com/office/word/2010/wordml" xmlns:w15="http://schemas.microsoft.com/office/word/2012/wordml" xmlns:w16cex="http://schemas.microsoft.com/office/word/2018/wordml/cex" xmlns:w16cid="http://schemas.microsoft.com/office/word/2016/wordml/cid" xmlns:w16="http://schemas.microsoft.com/office/word/2018/wordml" xmlns:w16se="http://schemas.microsoft.com/office/word/2015/wordml/symex" xmlns:wpg="http://schemas.microsoft.com/office/word/2010/wordprocessingGroup" xmlns:wpi="http://schemas.microsoft.com/office/word/2010/wordprocessingInk" xmlns:wne="http://schemas.microsoft.com/office/word/2006/wordml" xmlns:wps="http://schemas.microsoft.com/office/word/2010/wordprocessingShape" mc:Ignorable="w14 w15 w16se w16cid w16 w16cex wp14">
   <w:body>
     <w:p>
       <w:pPr>
@@ -254,200 +254,154 @@
           <w:rFonts w:ascii="Calibri" w:hAnsi="Calibri" w:cs="Calibri"/>
           <w:highlight w:val="yellow"/>
         </w:rPr>
+        <w:t>Table Sx</w:t>
+      </w:r>
+      <w:r>
+        <w:rPr>
+          <w:rFonts w:ascii="Calibri" w:hAnsi="Calibri" w:cs="Calibri"/>
+        </w:rPr>
+        <w:t xml:space="preserve">, </w:t>
+      </w:r>
+      <w:r>
+        <w:rPr>
+          <w:rFonts w:ascii="Calibri" w:hAnsi="Calibri" w:cs="Calibri"/>
+        </w:rPr>
+        <w:t>Nelson et al. 2006; Ewers 2006; Gong et al. 2013; Kuang et al. 2016; Fan &amp; Ding 2016; Bonilla-Bedoya et al. 2018)</w:t>
+      </w:r>
+      <w:r>
+        <w:fldChar w:fldCharType="end"/>
+      </w:r>
+      <w:r>
+        <w:t>.</w:t>
+      </w:r>
+      <w:r>
+        <w:t xml:space="preserve"> </w:t>
+      </w:r>
+      <w:r>
+        <w:t>Each predictor was hypothesised to be a driver of forest loss (</w:t>
+      </w:r>
+      <w:r>
+        <w:rPr>
+          <w:highlight w:val="yellow"/>
+        </w:rPr>
         <w:t xml:space="preserve">Table </w:t>
       </w:r>
       <w:proofErr w:type="spellStart"/>
+      <w:r>
+        <w:rPr>
+          <w:highlight w:val="yellow"/>
+        </w:rPr>
+        <w:t>Sx</w:t>
+      </w:r>
+      <w:proofErr w:type="spellEnd"/>
+      <w:r>
+        <w:t xml:space="preserve">). </w:t>
+      </w:r>
+      <w:r>
+        <w:t>Human population density</w:t>
+      </w:r>
+      <w:r>
+        <w:t xml:space="preserve"> was included as a control variable for the economic set</w:t>
+      </w:r>
+      <w:r>
+        <w:t xml:space="preserve"> and total forest remaining w</w:t>
+      </w:r>
+      <w:r>
+        <w:t>as</w:t>
+      </w:r>
+      <w:r>
+        <w:t xml:space="preserve"> included as control variable</w:t>
+      </w:r>
+      <w:r>
+        <w:t xml:space="preserve"> across all sets</w:t>
+      </w:r>
+      <w:r>
+        <w:t xml:space="preserve">, as both were </w:t>
+      </w:r>
+      <w:r>
+        <w:t>expected to influence forest loss.</w:t>
+      </w:r>
+      <w:r>
+        <w:t xml:space="preserve"> Both</w:t>
+      </w:r>
+      <w:r>
+        <w:t xml:space="preserve"> per capita</w:t>
+      </w:r>
+      <w:r>
+        <w:t xml:space="preserve"> Gross Domestic Product (GDP) and amount of forest remaining were included to reflect the economic development path and the forest scarcity path respectively </w:t>
+      </w:r>
+      <w:r>
+        <w:fldChar w:fldCharType="begin"/>
+      </w:r>
+      <w:r>
+        <w:instrText xml:space="preserve"> ADDIN ZOTERO_ITEM CSL_CITATION {"citationID":"7L9iv0wG","properties":{"formattedCitation":"(Rudel et al. 2005; Lambin &amp; Meyfroidt 2010)","plainCitation":"(Rudel et al. 2005; Lambin &amp; Meyfroidt 2010)","noteIndex":0},"citationItems":[{"id":2121,"uris":["http://zotero.org/users/2170232/items/QDZVC72B"],"uri":["http://zotero.org/users/2170232/items/QDZVC72B"],"itemData":{"id":2121,"type":"article-journal","abstract":"Places experience forest transitions when declines in forest cover cease and recoveries in forest cover begin. Forest transitions have occurred in two, sometimes overlapping circumstances. In some places economic development has created enough non-farm jobs to pull farmers off of the land, thereby inducing the spontaneous regeneration of forests in old fields. In other places a scarcity of forest products has prompted governments and landowners to plant trees in some fields. The transitions do little to conserve biodiversity, but they do sequester carbon and conserve soil, so governments should place a high priority on promoting them.","container-title":"Global Environmental Change","DOI":"10.1016/j.gloenvcha.2004.11.001","ISSN":"0959-3780","issue":"1","journalAbbreviation":"Global Environmental Change","language":"en","page":"23-31","source":"ScienceDirect","title":"Forest transitions: towards a global understanding of land use change","title-short":"Forest transitions","volume":"15","author":[{"family":"Rudel","given":"Thomas K."},{"family":"Coomes","given":"Oliver T."},{"family":"Moran","given":"Emilio"},{"family":"Achard","given":"Frederic"},{"family":"Angelsen","given":"Arild"},{"family":"Xu","given":"Jianchu"},{"family":"Lambin","given":"Eric"}],"issued":{"date-parts":[["2005",4,1]]}}},{"id":1672,"uris":["http://zotero.org/users/2170232/items/4AESYRD7"],"uri":["http://zotero.org/users/2170232/items/4AESYRD7"],"itemData":{"id":1672,"type":"article-journal","abstract":"The concept of land use transition highlights that land use change is non-linear and is associated with other societal and biophysical system changes. A transition in land use is not a fixed pattern, nor is it deterministic. Land use transitions can be caused by negative socio-ecological feedbacks that arise from a depletion of key resources or from socio-economic change and innovation that take place rather independently from the ecological system. Here, we explore whether the sources of land use transitions are mostly endogenous socio-ecological forces or exogenous socio-economic factors. We first review a few generic pathways of forest transition as identified in national case studies, and evaluate the varying ecological quality of expanding forests associated with these pathways. We then discuss possible explanatory frameworks of land use transitions. We use the case of the recent forest transition in Vietnam as an illustration. Socio-ecological feedbacks seem to better explain a slowing down of deforestation and stabilization of forest cover, while exogenous socio-economic factors better account for reforestation. We conclude by discussing the prospects of accelerating land use transitions in tropical forest countries.","collection-title":"Forest transitions","container-title":"Land Use Policy","DOI":"10.1016/j.landusepol.2009.09.003","ISSN":"0264-8377","issue":"2","journalAbbreviation":"Land Use Policy","page":"108-118","source":"ScienceDirect","title":"Land use transitions: Socio-ecological feedback versus socio-economic change","title-short":"Land use transitions","volume":"27","author":[{"family":"Lambin","given":"Eric F."},{"family":"Meyfroidt","given":"Patrick"}],"issued":{"date-parts":[["2010",4,1]]}}}],"schema":"https://github.com/citation-style-language/schema/raw/master/csl-citation.json"} </w:instrText>
+      </w:r>
+      <w:r>
+        <w:fldChar w:fldCharType="separate"/>
+      </w:r>
+      <w:r>
+        <w:rPr>
+          <w:rFonts w:ascii="Calibri" w:hAnsi="Calibri" w:cs="Calibri"/>
+        </w:rPr>
+        <w:t>(Rudel et al. 2005; Lambin &amp; Meyfroidt 2010)</w:t>
+      </w:r>
+      <w:r>
+        <w:fldChar w:fldCharType="end"/>
+      </w:r>
+      <w:r>
+        <w:t>.</w:t>
+      </w:r>
+      <w:r>
+        <w:t xml:space="preserve"> After pre-analysis checks for errors and correlation, the resulting variable set contained</w:t>
+      </w:r>
+      <w:r>
+        <w:t xml:space="preserve"> 20 variables (Table 1). </w:t>
+      </w:r>
+      <w:r>
+        <w:t xml:space="preserve"> </w:t>
+      </w:r>
+      <w:r>
+        <w:t xml:space="preserve"> </w:t>
+      </w:r>
+      <w:r>
+        <w:t xml:space="preserve"> </w:t>
+      </w:r>
+    </w:p>
+    <w:p>
+      <w:r>
+        <w:t xml:space="preserve">Socioeconomic variables were </w:t>
+      </w:r>
+      <w:r>
+        <w:t>selected to create 8 variable sets reflecting different aspects of socioeconomic status and development</w:t>
+      </w:r>
+      <w:r>
+        <w:t>, each of which was hypothesised to be either a driver or predictor of forest cover</w:t>
+      </w:r>
+      <w:r>
+        <w:t xml:space="preserve"> </w:t>
+      </w:r>
+      <w:r>
+        <w:fldChar w:fldCharType="begin"/>
+      </w:r>
+      <w:r>
+        <w:instrText xml:space="preserve"> ADDIN ZOTERO_ITEM CSL_CITATION {"citationID":"JoSCyoNc","properties":{"formattedCitation":"(Luck et al. 2009; Ty et al. 2012; Kristensen et al. 2016; Bonilla-Bedoya et al. 2018)","plainCitation":"(Luck et al. 2009; Ty et al. 2012; Kristensen et al. 2016; Bonilla-Bedoya et al. 2018)","dontUpdate":true,"noteIndex":0},"citationItems":[{"id":2655,"uris":["http://zotero.org/users/2170232/items/P4U3LHQJ"],"uri":["http://zotero.org/users/2170232/items/P4U3LHQJ"],"itemData":{"id":2655,"type":"article-journal","abstract":"By 2050, 70% of the Earth’s human population will live in urban areas. Urbanization can have a devastating impact on local ecosystems, but these impacts vary across time and space. Identifying links between spatiotemporal change in urban ecosystems and neighborhood socio-economics is crucial to management aimed at maintaining flora and fauna in urban areas. Here, we tracked 20 years of socio-economic change and 15 years of vegetation change in 32 residential neighborhoods in south-eastern Australia. Regression models that explicitly accounted for a time lag between neighborhood socio-economic characteristics and vegetation response explained more variation in vegetation cover than models that ignored the effects of time. Also, relationships between vegetation and socio-economic factors were stronger in later years for the same neighborhoods suggesting the influence of socio-economics is more readily identified in established neighborhoods. Socio-economic variables alone, or in combination with biophysical variables, were better predictors of vegetation cover than only biophysical variables. Across space, vegetation cover had a negative quadratic relationship with neighborhood housing density, peaking at mid-density values, and a positive relationship with education level and immigration status (the percentage of residents with a non-Australian background). Over time, housing density had a positive relationship with vegetation cover, reflecting an increase in vegetation as neighborhoods develop. Our results highlight the need to understand temporal context when attempting to explain contemporary patterns in vegetation cover and the increasing importance of socio-economic factors in influencing cover as neighborhoods become established.","container-title":"Ecosystems","DOI":"10.1007/s10021-009-9244-6","ISSN":"1435-0629","issue":"4","journalAbbreviation":"Ecosystems","language":"en","page":"604","source":"Springer Link","title":"Socio-Economics and Vegetation Change in Urban Ecosystems: Patterns in Space and Time","title-short":"Socio-Economics and Vegetation Change in Urban Ecosystems","volume":"12","author":[{"family":"Luck","given":"Gary W."},{"family":"Smallbone","given":"Lisa T."},{"family":"O’Brien","given":"Rachel"}],"issued":{"date-parts":[["2009",3,12]]}}},{"id":1660,"uris":["http://zotero.org/users/2170232/items/ELFJNY56"],"uri":["http://zotero.org/users/2170232/items/ELFJNY56"],"itemData":{"id":1660,"type":"article-journal","abstract":"This study investigates an interdisciplinary scenario analysis to assess the potential impacts of climate, land use/cover and population changes on future water availability and demand in the Srepok River basin, a trans-boundary basin. Based on the output from a high-resolution Regional Climate Model (ECHAM 4, Scenarios A2 and B2) developed by the Southeast Asia—System for Analysis, Research and Training (SEA-START) Regional Center, future rainfall was downscaled to the study area and bias correction was carried out to generate the daily rainfall series. Land use/cover change was quantified using a GIS-based logistic regression approach and future population was projected from the historical data. These changes, individually or in combination, were then input into the calibrated hydrological model (HEC-HMS) to project future hydrological variables. The results reveal that surface runoff will be increased with increased future rainfall. Land use/cover change is found to have the largest impact on increased water demand, and thus reduced future water availability. The combined scenario shows an increasing level of water stress at both the basin and sub-basin levels, especially in the dry season.","container-title":"Water Resources Management","DOI":"10.1007/s11269-011-9964-1","ISSN":"0920-4741, 1573-1650","issue":"5","journalAbbreviation":"Water Resour Manage","language":"en","page":"1387-1407","source":"link.springer.com","title":"Scenario-based Impact Assessment of Land Use/Cover and Climate Changes on Water Resources and Demand: A Case Study in the Srepok River Basin, Vietnam—Cambodia","title-short":"Scenario-based Impact Assessment of Land Use/Cover and Climate Changes on Water Resources and Demand","volume":"26","author":[{"family":"Ty","given":"Tran Van"},{"family":"Sunada","given":"Kengo"},{"family":"Ichikawa","given":"Yutaka"},{"family":"Oishi","given":"Satoru"}],"issued":{"date-parts":[["2012",3,1]]}}},{"id":2659,"uris":["http://zotero.org/users/2170232/items/M668EE6L"],"uri":["http://zotero.org/users/2170232/items/M668EE6L"],"itemData":{"id":2659,"type":"article-journal","abstract":"Many of the semi-natural landscape elements found in rural areas, such as woodlots, hedgerows and grasslands, were originally maintained as part of the agricultural system. During the 20th century, they lost most of their functions and were often removed or transformed. Presently, production concerns are less dominant and many landscape and land use changes are undertaken to improve public goods or fulfil personal and family ambitions and values. This paper investigates the patterns of farm-level land use changes that occurred between 2002 and 2012 in three different landscape regions of Europe (peri-urban landscapes, areas with marginal potential for agriculture, post-socialist landscapes) and the drivers behind, based on a questionnaire survey in six study areas. A second objective is to analyse landowners’ decision-making and endogenous factors that are correlated with their engagement in land use changes. Common to all areas is that agricultural production is under pressure due to physical or socio-economic challenges. The results indicate that relatively more nature or landscape features have been added by landowners than removed by them in the six study areas. Furthermore, the analysis revealed that full-time landowners were responsible for the largest proportion of landscape change and that the areas involved differed greatly. The analysis also underlined the variety of European landscapes, as many landscape activities exhibited strong geographical patterns. A multivariate analysis of the relationship between ten farm and landowner characteristics confirmed the geographical diversity, as only a dummy variable representing the geographical location was statistically significant. When location was omitted from the analysis, two factors were significant: farm size and ownership of livestock. In addition, the results suggest that landowners in peri-urban locations were more engaged in landscape activities than landowners in other locations.","container-title":"Land Use Policy","DOI":"10.1016/j.landusepol.2015.07.014","ISSN":"0264-8377","journalAbbreviation":"Land Use Policy","language":"en","page":"786-799","source":"ScienceDirect","title":"Patterns and drivers of farm-level land use change in selected European rural landscapes","volume":"57","author":[{"family":"Kristensen","given":"Søren Bech Pilgaard"},{"family":"Busck","given":"Anne Gravsholt"},{"family":"Sluis","given":"Theo","non-dropping-particle":"van der"},{"family":"Gaube","given":"Veronika"}],"issued":{"date-parts":[["2016",11,30]]}}},{"id":179,"uris":["http://zotero.org/users/2170232/items/WZLMGHYE"],"uri":["http://zotero.org/users/2170232/items/WZLMGHYE"],"itemData":{"id":179,"type":"article-journal","abstract":"The ecosystem services provided by tropical forests are affected by deforestation. Territorial management strategies aim to prevent and mitigate forest loss. Therefore, modeling potential land use changes is important for forest management, monitoring, and evaluation. This study determined whether there are relationships between forest vulnerability to deforestation (potential deforestation distribution) and the forest management policies applied in the Ecuadorian Amazon. Proxy and underlying variables were used to construct a statistical model, based on the principle of maximum entropy that could predict potential land use changes. Entropy can be seen as a measure of uncertainty for a density function. Receiver operating characteristics (ROC) analysis and the Jackknife Test were used to validate the model. The importance of input variables in the model was determined through: Percent Contribution (PC) and Permutation Importance (PI). The results were compared with prevailing regional forest management strategies. The socioeconomic variables that provided the largest amount of information in the overall model (AUC = 0.81) and that showed most of the information not present in other variables were: “Protected areas-Intangible zone” (PC = 24%, PI = 12.4%), “timber harvesting programs” (PC = 21.7%, PI = 4.7%), “road network” (PC = 18.9%, PI = 7.7%), and “poverty rate” (PC = 3.7%, PI = 6.1%). Also, the biophysical variable “temperature” (PC = 7,9%, PI = 22.3%) provided information in the overall model. The results suggested the need for changes in forest management strategies. Forest policies and management plans should consider integrating and strengthening protected areas and intangible zones, as well as restricting timber harvesting in native forest and establishing forest areas under permanent management. Furthermore, the results also suggested that financial incentive programs to reduce deforestation have to be evaluated because their present distribution is inefficient. In this context, conservation incentive plans need to be revised so that they focus on areas at deforestation risk.","container-title":"Science of The Total Environment","DOI":"10.1016/j.scitotenv.2018.07.028","ISSN":"0048-9697","journalAbbreviation":"Science of The Total Environment","page":"1044-1055","source":"ScienceDirect","title":"Socioecological system and potential deforestation in Western Amazon forest landscapes","volume":"644","author":[{"family":"Bonilla-Bedoya","given":"S."},{"family":"Estrella-Bastidas","given":"Anabel"},{"family":"Molina","given":"Juan Ramón"},{"family":"Herrera","given":"Miguel Ángel"}],"issued":{"date-parts":[["2018",12,10]]}}}],"schema":"https://github.com/citation-style-language/schema/raw/master/csl-citation.json"} </w:instrText>
+      </w:r>
+      <w:r>
+        <w:fldChar w:fldCharType="separate"/>
+      </w:r>
+      <w:r>
+        <w:rPr>
+          <w:rFonts w:ascii="Calibri" w:hAnsi="Calibri" w:cs="Calibri"/>
+        </w:rPr>
+        <w:t>(</w:t>
+      </w:r>
       <w:r>
         <w:rPr>
           <w:rFonts w:ascii="Calibri" w:hAnsi="Calibri" w:cs="Calibri"/>
           <w:highlight w:val="yellow"/>
         </w:rPr>
-        <w:t>Sx</w:t>
-      </w:r>
-      <w:proofErr w:type="spellEnd"/>
-      <w:r>
-        <w:rPr>
-          <w:rFonts w:ascii="Calibri" w:hAnsi="Calibri" w:cs="Calibri"/>
-        </w:rPr>
-        <w:t xml:space="preserve">, </w:t>
-      </w:r>
-      <w:r>
-        <w:rPr>
-          <w:rFonts w:ascii="Calibri" w:hAnsi="Calibri" w:cs="Calibri"/>
-        </w:rPr>
-        <w:t>Nelson et al. 2006; Ewers 2006; Gong et al. 2013; Kuang et al. 2016; Fan &amp; Ding 2016; Bonilla-Bedoya et al. 2018)</w:t>
-      </w:r>
-      <w:r>
-        <w:fldChar w:fldCharType="end"/>
-      </w:r>
-      <w:r>
-        <w:t>.</w:t>
-      </w:r>
-      <w:r>
-        <w:t xml:space="preserve"> </w:t>
-      </w:r>
-      <w:r>
-        <w:t>Each predictor was hypothesised to be a driver of forest loss (</w:t>
-      </w:r>
-      <w:r>
-        <w:rPr>
-          <w:highlight w:val="yellow"/>
-        </w:rPr>
-        <w:t xml:space="preserve">Table </w:t>
-      </w:r>
-      <w:proofErr w:type="spellStart"/>
-      <w:r>
-        <w:rPr>
-          <w:highlight w:val="yellow"/>
-        </w:rPr>
-        <w:t>Sx</w:t>
-      </w:r>
-      <w:proofErr w:type="spellEnd"/>
-      <w:r>
-        <w:t xml:space="preserve">). </w:t>
-      </w:r>
-      <w:r>
-        <w:t>Human population density</w:t>
-      </w:r>
-      <w:r>
-        <w:t xml:space="preserve"> was included as a control variable for the economic set</w:t>
-      </w:r>
-      <w:r>
-        <w:t xml:space="preserve"> and total forest remaining w</w:t>
-      </w:r>
-      <w:r>
-        <w:t>as</w:t>
-      </w:r>
-      <w:r>
-        <w:t xml:space="preserve"> included as control variable</w:t>
-      </w:r>
-      <w:r>
-        <w:t xml:space="preserve"> across all sets</w:t>
-      </w:r>
-      <w:r>
-        <w:t xml:space="preserve">, as both were </w:t>
-      </w:r>
-      <w:r>
-        <w:t>expected to influence forest loss.</w:t>
-      </w:r>
-      <w:r>
-        <w:t xml:space="preserve"> Both</w:t>
-      </w:r>
-      <w:r>
-        <w:t xml:space="preserve"> per capita</w:t>
-      </w:r>
-      <w:r>
-        <w:t xml:space="preserve"> Gross Domestic Product (GDP) and amount of forest remaining were included to reflect the economic development path and the forest scarcity path respectively </w:t>
-      </w:r>
-      <w:r>
-        <w:fldChar w:fldCharType="begin"/>
-      </w:r>
-      <w:r>
-        <w:instrText xml:space="preserve"> ADDIN ZOTERO_ITEM CSL_CITATION {"citationID":"7L9iv0wG","properties":{"formattedCitation":"(Rudel et al. 2005; Lambin &amp; Meyfroidt 2010)","plainCitation":"(Rudel et al. 2005; Lambin &amp; Meyfroidt 2010)","noteIndex":0},"citationItems":[{"id":2121,"uris":["http://zotero.org/users/2170232/items/QDZVC72B"],"uri":["http://zotero.org/users/2170232/items/QDZVC72B"],"itemData":{"id":2121,"type":"article-journal","abstract":"Places experience forest transitions when declines in forest cover cease and recoveries in forest cover begin. Forest transitions have occurred in two, sometimes overlapping circumstances. In some places economic development has created enough non-farm jobs to pull farmers off of the land, thereby inducing the spontaneous regeneration of forests in old fields. In other places a scarcity of forest products has prompted governments and landowners to plant trees in some fields. The transitions do little to conserve biodiversity, but they do sequester carbon and conserve soil, so governments should place a high priority on promoting them.","container-title":"Global Environmental Change","DOI":"10.1016/j.gloenvcha.2004.11.001","ISSN":"0959-3780","issue":"1","journalAbbreviation":"Global Environmental Change","language":"en","page":"23-31","source":"ScienceDirect","title":"Forest transitions: towards a global understanding of land use change","title-short":"Forest transitions","volume":"15","author":[{"family":"Rudel","given":"Thomas K."},{"family":"Coomes","given":"Oliver T."},{"family":"Moran","given":"Emilio"},{"family":"Achard","given":"Frederic"},{"family":"Angelsen","given":"Arild"},{"family":"Xu","given":"Jianchu"},{"family":"Lambin","given":"Eric"}],"issued":{"date-parts":[["2005",4,1]]}}},{"id":1672,"uris":["http://zotero.org/users/2170232/items/4AESYRD7"],"uri":["http://zotero.org/users/2170232/items/4AESYRD7"],"itemData":{"id":1672,"type":"article-journal","abstract":"The concept of land use transition highlights that land use change is non-linear and is associated with other societal and biophysical system changes. A transition in land use is not a fixed pattern, nor is it deterministic. Land use transitions can be caused by negative socio-ecological feedbacks that arise from a depletion of key resources or from socio-economic change and innovation that take place rather independently from the ecological system. Here, we explore whether the sources of land use transitions are mostly endogenous socio-ecological forces or exogenous socio-economic factors. We first review a few generic pathways of forest transition as identified in national case studies, and evaluate the varying ecological quality of expanding forests associated with these pathways. We then discuss possible explanatory frameworks of land use transitions. We use the case of the recent forest transition in Vietnam as an illustration. Socio-ecological feedbacks seem to better explain a slowing down of deforestation and stabilization of forest cover, while exogenous socio-economic factors better account for reforestation. We conclude by discussing the prospects of accelerating land use transitions in tropical forest countries.","collection-title":"Forest transitions","container-title":"Land Use Policy","DOI":"10.1016/j.landusepol.2009.09.003","ISSN":"0264-8377","issue":"2","journalAbbreviation":"Land Use Policy","page":"108-118","source":"ScienceDirect","title":"Land use transitions: Socio-ecological feedback versus socio-economic change","title-short":"Land use transitions","volume":"27","author":[{"family":"Lambin","given":"Eric F."},{"family":"Meyfroidt","given":"Patrick"}],"issued":{"date-parts":[["2010",4,1]]}}}],"schema":"https://github.com/citation-style-language/schema/raw/master/csl-citation.json"} </w:instrText>
-      </w:r>
-      <w:r>
-        <w:fldChar w:fldCharType="separate"/>
-      </w:r>
-      <w:r>
-        <w:rPr>
-          <w:rFonts w:ascii="Calibri" w:hAnsi="Calibri" w:cs="Calibri"/>
-        </w:rPr>
-        <w:t xml:space="preserve">(Rudel et al. 2005; </w:t>
-      </w:r>
-      <w:proofErr w:type="spellStart"/>
-      <w:r>
-        <w:rPr>
-          <w:rFonts w:ascii="Calibri" w:hAnsi="Calibri" w:cs="Calibri"/>
-        </w:rPr>
-        <w:t>Lambin</w:t>
-      </w:r>
-      <w:proofErr w:type="spellEnd"/>
-      <w:r>
-        <w:rPr>
-          <w:rFonts w:ascii="Calibri" w:hAnsi="Calibri" w:cs="Calibri"/>
-        </w:rPr>
-        <w:t xml:space="preserve"> &amp; </w:t>
-      </w:r>
-      <w:proofErr w:type="spellStart"/>
-      <w:r>
-        <w:rPr>
-          <w:rFonts w:ascii="Calibri" w:hAnsi="Calibri" w:cs="Calibri"/>
-        </w:rPr>
-        <w:t>Meyfroidt</w:t>
-      </w:r>
-      <w:proofErr w:type="spellEnd"/>
-      <w:r>
-        <w:rPr>
-          <w:rFonts w:ascii="Calibri" w:hAnsi="Calibri" w:cs="Calibri"/>
-        </w:rPr>
-        <w:t xml:space="preserve"> 2010)</w:t>
-      </w:r>
-      <w:r>
-        <w:fldChar w:fldCharType="end"/>
-      </w:r>
-      <w:r>
-        <w:t>.</w:t>
-      </w:r>
-      <w:r>
-        <w:t xml:space="preserve"> After pre-analysis checks for errors and correlation, the resulting variable set contained</w:t>
-      </w:r>
-      <w:r>
-        <w:t xml:space="preserve"> 20 variables (Table 1). </w:t>
-      </w:r>
-      <w:r>
-        <w:t xml:space="preserve"> </w:t>
-      </w:r>
-      <w:r>
-        <w:t xml:space="preserve"> </w:t>
-      </w:r>
-      <w:r>
-        <w:t xml:space="preserve"> </w:t>
-      </w:r>
-    </w:p>
-    <w:p>
-      <w:r>
-        <w:t xml:space="preserve">Socioeconomic variables were </w:t>
-      </w:r>
-      <w:r>
-        <w:t>selected to create 8 variable sets reflecting different aspects of socioeconomic status and development</w:t>
-      </w:r>
-      <w:r>
-        <w:t>, each of which was hypothesised to be either a driver or predictor of forest cover</w:t>
-      </w:r>
-      <w:r>
-        <w:t xml:space="preserve"> </w:t>
-      </w:r>
-      <w:r>
-        <w:fldChar w:fldCharType="begin"/>
-      </w:r>
-      <w:r>
-        <w:instrText xml:space="preserve"> ADDIN ZOTERO_ITEM CSL_CITATION {"citationID":"JoSCyoNc","properties":{"formattedCitation":"(Luck et al. 2009; Ty et al. 2012; Kristensen et al. 2016; Bonilla-Bedoya et al. 2018)","plainCitation":"(Luck et al. 2009; Ty et al. 2012; Kristensen et al. 2016; Bonilla-Bedoya et al. 2018)","dontUpdate":true,"noteIndex":0},"citationItems":[{"id":2655,"uris":["http://zotero.org/users/2170232/items/P4U3LHQJ"],"uri":["http://zotero.org/users/2170232/items/P4U3LHQJ"],"itemData":{"id":2655,"type":"article-journal","abstract":"By 2050, 70% of the Earth’s human population will live in urban areas. Urbanization can have a devastating impact on local ecosystems, but these impacts vary across time and space. Identifying links between spatiotemporal change in urban ecosystems and neighborhood socio-economics is crucial to management aimed at maintaining flora and fauna in urban areas. Here, we tracked 20 years of socio-economic change and 15 years of vegetation change in 32 residential neighborhoods in south-eastern Australia. Regression models that explicitly accounted for a time lag between neighborhood socio-economic characteristics and vegetation response explained more variation in vegetation cover than models that ignored the effects of time. Also, relationships between vegetation and socio-economic factors were stronger in later years for the same neighborhoods suggesting the influence of socio-economics is more readily identified in established neighborhoods. Socio-economic variables alone, or in combination with biophysical variables, were better predictors of vegetation cover than only biophysical variables. Across space, vegetation cover had a negative quadratic relationship with neighborhood housing density, peaking at mid-density values, and a positive relationship with education level and immigration status (the percentage of residents with a non-Australian background). Over time, housing density had a positive relationship with vegetation cover, reflecting an increase in vegetation as neighborhoods develop. Our results highlight the need to understand temporal context when attempting to explain contemporary patterns in vegetation cover and the increasing importance of socio-economic factors in influencing cover as neighborhoods become established.","container-title":"Ecosystems","DOI":"10.1007/s10021-009-9244-6","ISSN":"1435-0629","issue":"4","journalAbbreviation":"Ecosystems","language":"en","page":"604","source":"Springer Link","title":"Socio-Economics and Vegetation Change in Urban Ecosystems: Patterns in Space and Time","title-short":"Socio-Economics and Vegetation Change in Urban Ecosystems","volume":"12","author":[{"family":"Luck","given":"Gary W."},{"family":"Smallbone","given":"Lisa T."},{"family":"O’Brien","given":"Rachel"}],"issued":{"date-parts":[["2009",3,12]]}}},{"id":1660,"uris":["http://zotero.org/users/2170232/items/ELFJNY56"],"uri":["http://zotero.org/users/2170232/items/ELFJNY56"],"itemData":{"id":1660,"type":"article-journal","abstract":"This study investigates an interdisciplinary scenario analysis to assess the potential impacts of climate, land use/cover and population changes on future water availability and demand in the Srepok River basin, a trans-boundary basin. Based on the output from a high-resolution Regional Climate Model (ECHAM 4, Scenarios A2 and B2) developed by the Southeast Asia—System for Analysis, Research and Training (SEA-START) Regional Center, future rainfall was downscaled to the study area and bias correction was carried out to generate the daily rainfall series. Land use/cover change was quantified using a GIS-based logistic regression approach and future population was projected from the historical data. These changes, individually or in combination, were then input into the calibrated hydrological model (HEC-HMS) to project future hydrological variables. The results reveal that surface runoff will be increased with increased future rainfall. Land use/cover change is found to have the largest impact on increased water demand, and thus reduced future water availability. The combined scenario shows an increasing level of water stress at both the basin and sub-basin levels, especially in the dry season.","container-title":"Water Resources Management","DOI":"10.1007/s11269-011-9964-1","ISSN":"0920-4741, 1573-1650","issue":"5","journalAbbreviation":"Water Resour Manage","language":"en","page":"1387-1407","source":"link.springer.com","title":"Scenario-based Impact Assessment of Land Use/Cover and Climate Changes on Water Resources and Demand: A Case Study in the Srepok River Basin, Vietnam—Cambodia","title-short":"Scenario-based Impact Assessment of Land Use/Cover and Climate Changes on Water Resources and Demand","volume":"26","author":[{"family":"Ty","given":"Tran Van"},{"family":"Sunada","given":"Kengo"},{"family":"Ichikawa","given":"Yutaka"},{"family":"Oishi","given":"Satoru"}],"issued":{"date-parts":[["2012",3,1]]}}},{"id":2659,"uris":["http://zotero.org/users/2170232/items/M668EE6L"],"uri":["http://zotero.org/users/2170232/items/M668EE6L"],"itemData":{"id":2659,"type":"article-journal","abstract":"Many of the semi-natural landscape elements found in rural areas, such as woodlots, hedgerows and grasslands, were originally maintained as part of the agricultural system. During the 20th century, they lost most of their functions and were often removed or transformed. Presently, production concerns are less dominant and many landscape and land use changes are undertaken to improve public goods or fulfil personal and family ambitions and values. This paper investigates the patterns of farm-level land use changes that occurred between 2002 and 2012 in three different landscape regions of Europe (peri-urban landscapes, areas with marginal potential for agriculture, post-socialist landscapes) and the drivers behind, based on a questionnaire survey in six study areas. A second objective is to analyse landowners’ decision-making and endogenous factors that are correlated with their engagement in land use changes. Common to all areas is that agricultural production is under pressure due to physical or socio-economic challenges. The results indicate that relatively more nature or landscape features have been added by landowners than removed by them in the six study areas. Furthermore, the analysis revealed that full-time landowners were responsible for the largest proportion of landscape change and that the areas involved differed greatly. The analysis also underlined the variety of European landscapes, as many landscape activities exhibited strong geographical patterns. A multivariate analysis of the relationship between ten farm and landowner characteristics confirmed the geographical diversity, as only a dummy variable representing the geographical location was statistically significant. When location was omitted from the analysis, two factors were significant: farm size and ownership of livestock. In addition, the results suggest that landowners in peri-urban locations were more engaged in landscape activities than landowners in other locations.","container-title":"Land Use Policy","DOI":"10.1016/j.landusepol.2015.07.014","ISSN":"0264-8377","journalAbbreviation":"Land Use Policy","language":"en","page":"786-799","source":"ScienceDirect","title":"Patterns and drivers of farm-level land use change in selected European rural landscapes","volume":"57","author":[{"family":"Kristensen","given":"Søren Bech Pilgaard"},{"family":"Busck","given":"Anne Gravsholt"},{"family":"Sluis","given":"Theo","non-dropping-particle":"van der"},{"family":"Gaube","given":"Veronika"}],"issued":{"date-parts":[["2016",11,30]]}}},{"id":179,"uris":["http://zotero.org/users/2170232/items/WZLMGHYE"],"uri":["http://zotero.org/users/2170232/items/WZLMGHYE"],"itemData":{"id":179,"type":"article-journal","abstract":"The ecosystem services provided by tropical forests are affected by deforestation. Territorial management strategies aim to prevent and mitigate forest loss. Therefore, modeling potential land use changes is important for forest management, monitoring, and evaluation. This study determined whether there are relationships between forest vulnerability to deforestation (potential deforestation distribution) and the forest management policies applied in the Ecuadorian Amazon. Proxy and underlying variables were used to construct a statistical model, based on the principle of maximum entropy that could predict potential land use changes. Entropy can be seen as a measure of uncertainty for a density function. Receiver operating characteristics (ROC) analysis and the Jackknife Test were used to validate the model. The importance of input variables in the model was determined through: Percent Contribution (PC) and Permutation Importance (PI). The results were compared with prevailing regional forest management strategies. The socioeconomic variables that provided the largest amount of information in the overall model (AUC = 0.81) and that showed most of the information not present in other variables were: “Protected areas-Intangible zone” (PC = 24%, PI = 12.4%), “timber harvesting programs” (PC = 21.7%, PI = 4.7%), “road network” (PC = 18.9%, PI = 7.7%), and “poverty rate” (PC = 3.7%, PI = 6.1%). Also, the biophysical variable “temperature” (PC = 7,9%, PI = 22.3%) provided information in the overall model. The results suggested the need for changes in forest management strategies. Forest policies and management plans should consider integrating and strengthening protected areas and intangible zones, as well as restricting timber harvesting in native forest and establishing forest areas under permanent management. Furthermore, the results also suggested that financial incentive programs to reduce deforestation have to be evaluated because their present distribution is inefficient. In this context, conservation incentive plans need to be revised so that they focus on areas at deforestation risk.","container-title":"Science of The Total Environment","DOI":"10.1016/j.scitotenv.2018.07.028","ISSN":"0048-9697","journalAbbreviation":"Science of The Total Environment","page":"1044-1055","source":"ScienceDirect","title":"Socioecological system and potential deforestation in Western Amazon forest landscapes","volume":"644","author":[{"family":"Bonilla-Bedoya","given":"S."},{"family":"Estrella-Bastidas","given":"Anabel"},{"family":"Molina","given":"Juan Ramón"},{"family":"Herrera","given":"Miguel Ángel"}],"issued":{"date-parts":[["2018",12,10]]}}}],"schema":"https://github.com/citation-style-language/schema/raw/master/csl-citation.json"} </w:instrText>
-      </w:r>
-      <w:r>
-        <w:fldChar w:fldCharType="separate"/>
-      </w:r>
-      <w:r>
-        <w:rPr>
-          <w:rFonts w:ascii="Calibri" w:hAnsi="Calibri" w:cs="Calibri"/>
-        </w:rPr>
-        <w:t>(</w:t>
-      </w:r>
-      <w:r>
-        <w:rPr>
-          <w:rFonts w:ascii="Calibri" w:hAnsi="Calibri" w:cs="Calibri"/>
-          <w:highlight w:val="yellow"/>
-        </w:rPr>
-        <w:t xml:space="preserve">Table </w:t>
-      </w:r>
-      <w:proofErr w:type="spellStart"/>
-      <w:r>
-        <w:rPr>
-          <w:rFonts w:ascii="Calibri" w:hAnsi="Calibri" w:cs="Calibri"/>
-          <w:highlight w:val="yellow"/>
-        </w:rPr>
-        <w:t>Sx</w:t>
-      </w:r>
-      <w:proofErr w:type="spellEnd"/>
+        <w:t>Table Sx</w:t>
+      </w:r>
       <w:r>
         <w:rPr>
           <w:rFonts w:ascii="Calibri" w:hAnsi="Calibri" w:cs="Calibri"/>
@@ -5765,7 +5719,15 @@
           </w:tcPr>
           <w:p>
             <w:r>
-              <w:t>The secondary sector includes wood-based production (e.g. furniture), metal- and glass-based production, foodstuff production, plastic- and rubber-based production, textiles production (</w:t>
+              <w:t>The secondary sector includes wood-based production (</w:t>
+            </w:r>
+            <w:proofErr w:type="gramStart"/>
+            <w:r>
+              <w:t>e.g.</w:t>
+            </w:r>
+            <w:proofErr w:type="gramEnd"/>
+            <w:r>
+              <w:t xml:space="preserve"> furniture), metal- and glass-based production, foodstuff production, plastic- and rubber-based production, textiles production (</w:t>
             </w:r>
             <w:proofErr w:type="spellStart"/>
             <w:r>
@@ -6637,7 +6599,15 @@
           </w:tcPr>
           <w:p>
             <w:r>
-              <w:t>Binary. 1 = part or all of an economic land concession falls within the boundary of the commune, 0 = no economic land concession falls within the commune boundary</w:t>
+              <w:t xml:space="preserve">Binary. 1 = part or </w:t>
+            </w:r>
+            <w:proofErr w:type="gramStart"/>
+            <w:r>
+              <w:t>all of</w:t>
+            </w:r>
+            <w:proofErr w:type="gramEnd"/>
+            <w:r>
+              <w:t xml:space="preserve"> an economic land concession falls within the boundary of the commune, 0 = no economic land concession falls within the commune boundary</w:t>
             </w:r>
           </w:p>
         </w:tc>
@@ -6684,7 +6654,15 @@
           </w:tcPr>
           <w:p>
             <w:r>
-              <w:t>Binary. 1 = part or all of an protected area falls within the boundary of the commune, 0 = no protected area falls within the commune boundary. "Protected area" includes Wildlife Sanctuary, National Park, Protected Landscapes, Multiple-use areas, RAMSAR sites</w:t>
+              <w:t xml:space="preserve">Binary. 1 = part or all of </w:t>
+            </w:r>
+            <w:proofErr w:type="gramStart"/>
+            <w:r>
+              <w:t>an</w:t>
+            </w:r>
+            <w:proofErr w:type="gramEnd"/>
+            <w:r>
+              <w:t xml:space="preserve"> protected area falls within the boundary of the commune, 0 = no protected area falls within the commune boundary. "Protected area" includes Wildlife Sanctuary, National Park, Protected Landscapes, Multiple-use areas, RAMSAR sites</w:t>
             </w:r>
           </w:p>
         </w:tc>
@@ -7353,7 +7331,15 @@
         <w:t xml:space="preserve"> and 2) the allocation of new ELCs, </w:t>
       </w:r>
       <w:r>
-        <w:t>for the time period 1993 – 2015. Models were run</w:t>
+        <w:t xml:space="preserve">for the </w:t>
+      </w:r>
+      <w:proofErr w:type="gramStart"/>
+      <w:r>
+        <w:t>time period</w:t>
+      </w:r>
+      <w:proofErr w:type="gramEnd"/>
+      <w:r>
+        <w:t xml:space="preserve"> 1993 – 2015. Models were run</w:t>
       </w:r>
       <w:r>
         <w:t xml:space="preserve"> for both response variables</w:t>
@@ -7537,21 +7523,12 @@
       <w:r>
         <w:fldChar w:fldCharType="separate"/>
       </w:r>
-      <w:proofErr w:type="spellStart"/>
       <w:r>
         <w:rPr>
           <w:rFonts w:ascii="Calibri" w:hAnsi="Calibri" w:cs="Calibri"/>
           <w:szCs w:val="24"/>
         </w:rPr>
-        <w:t>Bartoń</w:t>
-      </w:r>
-      <w:proofErr w:type="spellEnd"/>
-      <w:r>
-        <w:rPr>
-          <w:rFonts w:ascii="Calibri" w:hAnsi="Calibri" w:cs="Calibri"/>
-          <w:szCs w:val="24"/>
-        </w:rPr>
-        <w:t xml:space="preserve"> 2020)</w:t>
+        <w:t>Bartoń 2020)</w:t>
       </w:r>
       <w:r>
         <w:fldChar w:fldCharType="end"/>
@@ -8372,8 +8349,13 @@
           <w:iCs/>
         </w:rPr>
       </w:pPr>
-      <w:r>
-        <w:t>Two year time lag:</w:t>
+      <w:proofErr w:type="gramStart"/>
+      <w:r>
+        <w:t>Two year</w:t>
+      </w:r>
+      <w:proofErr w:type="gramEnd"/>
+      <w:r>
+        <w:t xml:space="preserve"> time lag:</w:t>
       </w:r>
     </w:p>
     <w:p>
@@ -8799,7 +8781,15 @@
         <w:t>-</w:t>
       </w:r>
       <w:r>
-        <w:t xml:space="preserve">level and models were built to investigate the relationships between forest cover and socioeconomic variables within provinces for the same time period. </w:t>
+        <w:t xml:space="preserve">level and models were built to investigate the relationships between forest cover and socioeconomic variables within provinces for the same </w:t>
+      </w:r>
+      <w:proofErr w:type="gramStart"/>
+      <w:r>
+        <w:t>time period</w:t>
+      </w:r>
+      <w:proofErr w:type="gramEnd"/>
+      <w:r>
+        <w:t xml:space="preserve">. </w:t>
       </w:r>
     </w:p>
     <w:p>
@@ -8830,7 +8820,13 @@
     </w:p>
     <w:p>
       <w:r>
-        <w:t>Generalised linear mixed models (GLMM) were used</w:t>
+        <w:t>Generalised linear mixed models (GLMM)</w:t>
+      </w:r>
+      <w:r>
+        <w:t xml:space="preserve"> with Poisson errors</w:t>
+      </w:r>
+      <w:r>
+        <w:t xml:space="preserve"> were used</w:t>
       </w:r>
       <w:r>
         <w:t xml:space="preserve"> </w:t>
@@ -9047,7 +9043,13 @@
         <w:t xml:space="preserve">onditional </w:t>
       </w:r>
       <w:r>
-        <w:t>(fixed and random effects) R</w:t>
+        <w:t xml:space="preserve">(fixed and random effects) </w:t>
+      </w:r>
+      <w:r>
+        <w:t>pseudo-</w:t>
+      </w:r>
+      <w:r>
+        <w:t>R</w:t>
       </w:r>
       <w:r>
         <w:rPr>
@@ -9289,7 +9291,7 @@
 </file>
 
 <file path=word/comments.xml><?xml version="1.0" encoding="utf-8"?>
-<w:comments xmlns:wpc="http://schemas.microsoft.com/office/word/2010/wordprocessingCanvas" xmlns:cx="http://schemas.microsoft.com/office/drawing/2014/chartex" xmlns:cx1="http://schemas.microsoft.com/office/drawing/2015/9/8/chartex" xmlns:cx2="http://schemas.microsoft.com/office/drawing/2015/10/21/chartex" xmlns:cx3="http://schemas.microsoft.com/office/drawing/2016/5/9/chartex" xmlns:cx4="http://schemas.microsoft.com/office/drawing/2016/5/10/chartex" xmlns:cx5="http://schemas.microsoft.com/office/drawing/2016/5/11/chartex" xmlns:cx6="http://schemas.microsoft.com/office/drawing/2016/5/12/chartex" xmlns:cx7="http://schemas.microsoft.com/office/drawing/2016/5/13/chartex" xmlns:cx8="http://schemas.microsoft.com/office/drawing/2016/5/14/chartex" xmlns:mc="http://schemas.openxmlformats.org/markup-compatibility/2006" xmlns:aink="http://schemas.microsoft.com/office/drawing/2016/ink" xmlns:am3d="http://schemas.microsoft.com/office/drawing/2017/model3d" xmlns:o="urn:schemas-microsoft-com:office:office" xmlns:r="http://schemas.openxmlformats.org/officeDocument/2006/relationships" xmlns:m="http://schemas.openxmlformats.org/officeDocument/2006/math" xmlns:v="urn:schemas-microsoft-com:vml" xmlns:wp14="http://schemas.microsoft.com/office/word/2010/wordprocessingDrawing" xmlns:wp="http://schemas.openxmlformats.org/drawingml/2006/wordprocessingDrawing" xmlns:w10="urn:schemas-microsoft-com:office:word" xmlns:w="http://schemas.openxmlformats.org/wordprocessingml/2006/main" xmlns:w14="http://schemas.microsoft.com/office/word/2010/wordml" xmlns:w15="http://schemas.microsoft.com/office/word/2012/wordml" xmlns:w16cex="http://schemas.microsoft.com/office/word/2018/wordml/cex" xmlns:w16cid="http://schemas.microsoft.com/office/word/2016/wordml/cid" xmlns:w16="http://schemas.microsoft.com/office/word/2018/wordml" xmlns:w16sdtdh="http://schemas.microsoft.com/office/word/2020/wordml/sdtdatahash" xmlns:w16se="http://schemas.microsoft.com/office/word/2015/wordml/symex" xmlns:wpg="http://schemas.microsoft.com/office/word/2010/wordprocessingGroup" xmlns:wpi="http://schemas.microsoft.com/office/word/2010/wordprocessingInk" xmlns:wne="http://schemas.microsoft.com/office/word/2006/wordml" xmlns:wps="http://schemas.microsoft.com/office/word/2010/wordprocessingShape" mc:Ignorable="w14 w15 w16se w16cid w16 w16cex w16sdtdh wp14">
+<w:comments xmlns:wpc="http://schemas.microsoft.com/office/word/2010/wordprocessingCanvas" xmlns:cx="http://schemas.microsoft.com/office/drawing/2014/chartex" xmlns:cx1="http://schemas.microsoft.com/office/drawing/2015/9/8/chartex" xmlns:cx2="http://schemas.microsoft.com/office/drawing/2015/10/21/chartex" xmlns:cx3="http://schemas.microsoft.com/office/drawing/2016/5/9/chartex" xmlns:cx4="http://schemas.microsoft.com/office/drawing/2016/5/10/chartex" xmlns:cx5="http://schemas.microsoft.com/office/drawing/2016/5/11/chartex" xmlns:cx6="http://schemas.microsoft.com/office/drawing/2016/5/12/chartex" xmlns:cx7="http://schemas.microsoft.com/office/drawing/2016/5/13/chartex" xmlns:cx8="http://schemas.microsoft.com/office/drawing/2016/5/14/chartex" xmlns:mc="http://schemas.openxmlformats.org/markup-compatibility/2006" xmlns:aink="http://schemas.microsoft.com/office/drawing/2016/ink" xmlns:am3d="http://schemas.microsoft.com/office/drawing/2017/model3d" xmlns:o="urn:schemas-microsoft-com:office:office" xmlns:r="http://schemas.openxmlformats.org/officeDocument/2006/relationships" xmlns:m="http://schemas.openxmlformats.org/officeDocument/2006/math" xmlns:v="urn:schemas-microsoft-com:vml" xmlns:wp14="http://schemas.microsoft.com/office/word/2010/wordprocessingDrawing" xmlns:wp="http://schemas.openxmlformats.org/drawingml/2006/wordprocessingDrawing" xmlns:w10="urn:schemas-microsoft-com:office:word" xmlns:w="http://schemas.openxmlformats.org/wordprocessingml/2006/main" xmlns:w14="http://schemas.microsoft.com/office/word/2010/wordml" xmlns:w15="http://schemas.microsoft.com/office/word/2012/wordml" xmlns:w16cex="http://schemas.microsoft.com/office/word/2018/wordml/cex" xmlns:w16cid="http://schemas.microsoft.com/office/word/2016/wordml/cid" xmlns:w16="http://schemas.microsoft.com/office/word/2018/wordml" xmlns:w16se="http://schemas.microsoft.com/office/word/2015/wordml/symex" xmlns:wpg="http://schemas.microsoft.com/office/word/2010/wordprocessingGroup" xmlns:wpi="http://schemas.microsoft.com/office/word/2010/wordprocessingInk" xmlns:wne="http://schemas.microsoft.com/office/word/2006/wordml" xmlns:wps="http://schemas.microsoft.com/office/word/2010/wordprocessingShape" mc:Ignorable="w14 w15 w16se w16cid w16 w16cex wp14">
   <w:comment w:id="0" w:author="Matthew Nuttall" w:date="2021-04-29T16:59:00Z" w:initials="MN">
     <w:p>
       <w:pPr>
@@ -9358,7 +9360,7 @@
 </file>
 
 <file path=word/commentsExtended.xml><?xml version="1.0" encoding="utf-8"?>
-<w15:commentsEx xmlns:wpc="http://schemas.microsoft.com/office/word/2010/wordprocessingCanvas" xmlns:cx="http://schemas.microsoft.com/office/drawing/2014/chartex" xmlns:cx1="http://schemas.microsoft.com/office/drawing/2015/9/8/chartex" xmlns:cx2="http://schemas.microsoft.com/office/drawing/2015/10/21/chartex" xmlns:cx3="http://schemas.microsoft.com/office/drawing/2016/5/9/chartex" xmlns:cx4="http://schemas.microsoft.com/office/drawing/2016/5/10/chartex" xmlns:cx5="http://schemas.microsoft.com/office/drawing/2016/5/11/chartex" xmlns:cx6="http://schemas.microsoft.com/office/drawing/2016/5/12/chartex" xmlns:cx7="http://schemas.microsoft.com/office/drawing/2016/5/13/chartex" xmlns:cx8="http://schemas.microsoft.com/office/drawing/2016/5/14/chartex" xmlns:mc="http://schemas.openxmlformats.org/markup-compatibility/2006" xmlns:aink="http://schemas.microsoft.com/office/drawing/2016/ink" xmlns:am3d="http://schemas.microsoft.com/office/drawing/2017/model3d" xmlns:o="urn:schemas-microsoft-com:office:office" xmlns:r="http://schemas.openxmlformats.org/officeDocument/2006/relationships" xmlns:m="http://schemas.openxmlformats.org/officeDocument/2006/math" xmlns:v="urn:schemas-microsoft-com:vml" xmlns:wp14="http://schemas.microsoft.com/office/word/2010/wordprocessingDrawing" xmlns:wp="http://schemas.openxmlformats.org/drawingml/2006/wordprocessingDrawing" xmlns:w10="urn:schemas-microsoft-com:office:word" xmlns:w="http://schemas.openxmlformats.org/wordprocessingml/2006/main" xmlns:w14="http://schemas.microsoft.com/office/word/2010/wordml" xmlns:w15="http://schemas.microsoft.com/office/word/2012/wordml" xmlns:w16cex="http://schemas.microsoft.com/office/word/2018/wordml/cex" xmlns:w16cid="http://schemas.microsoft.com/office/word/2016/wordml/cid" xmlns:w16="http://schemas.microsoft.com/office/word/2018/wordml" xmlns:w16sdtdh="http://schemas.microsoft.com/office/word/2020/wordml/sdtdatahash" xmlns:w16se="http://schemas.microsoft.com/office/word/2015/wordml/symex" xmlns:wpg="http://schemas.microsoft.com/office/word/2010/wordprocessingGroup" xmlns:wpi="http://schemas.microsoft.com/office/word/2010/wordprocessingInk" xmlns:wne="http://schemas.microsoft.com/office/word/2006/wordml" xmlns:wps="http://schemas.microsoft.com/office/word/2010/wordprocessingShape" mc:Ignorable="w14 w15 w16se w16cid w16 w16cex w16sdtdh wp14">
+<w15:commentsEx xmlns:wpc="http://schemas.microsoft.com/office/word/2010/wordprocessingCanvas" xmlns:cx="http://schemas.microsoft.com/office/drawing/2014/chartex" xmlns:cx1="http://schemas.microsoft.com/office/drawing/2015/9/8/chartex" xmlns:cx2="http://schemas.microsoft.com/office/drawing/2015/10/21/chartex" xmlns:cx3="http://schemas.microsoft.com/office/drawing/2016/5/9/chartex" xmlns:cx4="http://schemas.microsoft.com/office/drawing/2016/5/10/chartex" xmlns:cx5="http://schemas.microsoft.com/office/drawing/2016/5/11/chartex" xmlns:cx6="http://schemas.microsoft.com/office/drawing/2016/5/12/chartex" xmlns:cx7="http://schemas.microsoft.com/office/drawing/2016/5/13/chartex" xmlns:cx8="http://schemas.microsoft.com/office/drawing/2016/5/14/chartex" xmlns:mc="http://schemas.openxmlformats.org/markup-compatibility/2006" xmlns:aink="http://schemas.microsoft.com/office/drawing/2016/ink" xmlns:am3d="http://schemas.microsoft.com/office/drawing/2017/model3d" xmlns:o="urn:schemas-microsoft-com:office:office" xmlns:r="http://schemas.openxmlformats.org/officeDocument/2006/relationships" xmlns:m="http://schemas.openxmlformats.org/officeDocument/2006/math" xmlns:v="urn:schemas-microsoft-com:vml" xmlns:wp14="http://schemas.microsoft.com/office/word/2010/wordprocessingDrawing" xmlns:wp="http://schemas.openxmlformats.org/drawingml/2006/wordprocessingDrawing" xmlns:w10="urn:schemas-microsoft-com:office:word" xmlns:w="http://schemas.openxmlformats.org/wordprocessingml/2006/main" xmlns:w14="http://schemas.microsoft.com/office/word/2010/wordml" xmlns:w15="http://schemas.microsoft.com/office/word/2012/wordml" xmlns:w16cex="http://schemas.microsoft.com/office/word/2018/wordml/cex" xmlns:w16cid="http://schemas.microsoft.com/office/word/2016/wordml/cid" xmlns:w16="http://schemas.microsoft.com/office/word/2018/wordml" xmlns:w16se="http://schemas.microsoft.com/office/word/2015/wordml/symex" xmlns:wpg="http://schemas.microsoft.com/office/word/2010/wordprocessingGroup" xmlns:wpi="http://schemas.microsoft.com/office/word/2010/wordprocessingInk" xmlns:wne="http://schemas.microsoft.com/office/word/2006/wordml" xmlns:wps="http://schemas.microsoft.com/office/word/2010/wordprocessingShape" mc:Ignorable="w14 w15 w16se w16cid w16 w16cex wp14">
   <w15:commentEx w15:paraId="69EE6210" w15:done="0"/>
   <w15:commentEx w15:paraId="233A34EB" w15:done="0"/>
   <w15:commentEx w15:paraId="3963C8A4" w15:done="0"/>
@@ -9366,7 +9368,7 @@
 </file>
 
 <file path=word/commentsExtensible.xml><?xml version="1.0" encoding="utf-8"?>
-<w16cex:commentsExtensible xmlns:wpc="http://schemas.microsoft.com/office/word/2010/wordprocessingCanvas" xmlns:cx="http://schemas.microsoft.com/office/drawing/2014/chartex" xmlns:cx1="http://schemas.microsoft.com/office/drawing/2015/9/8/chartex" xmlns:cx2="http://schemas.microsoft.com/office/drawing/2015/10/21/chartex" xmlns:cx3="http://schemas.microsoft.com/office/drawing/2016/5/9/chartex" xmlns:cx4="http://schemas.microsoft.com/office/drawing/2016/5/10/chartex" xmlns:cx5="http://schemas.microsoft.com/office/drawing/2016/5/11/chartex" xmlns:cx6="http://schemas.microsoft.com/office/drawing/2016/5/12/chartex" xmlns:cx7="http://schemas.microsoft.com/office/drawing/2016/5/13/chartex" xmlns:cx8="http://schemas.microsoft.com/office/drawing/2016/5/14/chartex" xmlns:mc="http://schemas.openxmlformats.org/markup-compatibility/2006" xmlns:aink="http://schemas.microsoft.com/office/drawing/2016/ink" xmlns:am3d="http://schemas.microsoft.com/office/drawing/2017/model3d" xmlns:o="urn:schemas-microsoft-com:office:office" xmlns:r="http://schemas.openxmlformats.org/officeDocument/2006/relationships" xmlns:m="http://schemas.openxmlformats.org/officeDocument/2006/math" xmlns:v="urn:schemas-microsoft-com:vml" xmlns:wp14="http://schemas.microsoft.com/office/word/2010/wordprocessingDrawing" xmlns:wp="http://schemas.openxmlformats.org/drawingml/2006/wordprocessingDrawing" xmlns:w10="urn:schemas-microsoft-com:office:word" xmlns:w="http://schemas.openxmlformats.org/wordprocessingml/2006/main" xmlns:w14="http://schemas.microsoft.com/office/word/2010/wordml" xmlns:w15="http://schemas.microsoft.com/office/word/2012/wordml" xmlns:w16cex="http://schemas.microsoft.com/office/word/2018/wordml/cex" xmlns:w16cid="http://schemas.microsoft.com/office/word/2016/wordml/cid" xmlns:w16="http://schemas.microsoft.com/office/word/2018/wordml" xmlns:w16sdtdh="http://schemas.microsoft.com/office/word/2020/wordml/sdtdatahash" xmlns:w16se="http://schemas.microsoft.com/office/word/2015/wordml/symex" xmlns:wpg="http://schemas.microsoft.com/office/word/2010/wordprocessingGroup" xmlns:wpi="http://schemas.microsoft.com/office/word/2010/wordprocessingInk" xmlns:wne="http://schemas.microsoft.com/office/word/2006/wordml" xmlns:wps="http://schemas.microsoft.com/office/word/2010/wordprocessingShape" mc:Ignorable="w14 w15 w16se w16cid w16 w16cex w16sdtdh wp14">
+<w16cex:commentsExtensible xmlns:wpc="http://schemas.microsoft.com/office/word/2010/wordprocessingCanvas" xmlns:cx="http://schemas.microsoft.com/office/drawing/2014/chartex" xmlns:cx1="http://schemas.microsoft.com/office/drawing/2015/9/8/chartex" xmlns:cx2="http://schemas.microsoft.com/office/drawing/2015/10/21/chartex" xmlns:cx3="http://schemas.microsoft.com/office/drawing/2016/5/9/chartex" xmlns:cx4="http://schemas.microsoft.com/office/drawing/2016/5/10/chartex" xmlns:cx5="http://schemas.microsoft.com/office/drawing/2016/5/11/chartex" xmlns:cx6="http://schemas.microsoft.com/office/drawing/2016/5/12/chartex" xmlns:cx7="http://schemas.microsoft.com/office/drawing/2016/5/13/chartex" xmlns:cx8="http://schemas.microsoft.com/office/drawing/2016/5/14/chartex" xmlns:mc="http://schemas.openxmlformats.org/markup-compatibility/2006" xmlns:aink="http://schemas.microsoft.com/office/drawing/2016/ink" xmlns:am3d="http://schemas.microsoft.com/office/drawing/2017/model3d" xmlns:o="urn:schemas-microsoft-com:office:office" xmlns:r="http://schemas.openxmlformats.org/officeDocument/2006/relationships" xmlns:m="http://schemas.openxmlformats.org/officeDocument/2006/math" xmlns:v="urn:schemas-microsoft-com:vml" xmlns:wp14="http://schemas.microsoft.com/office/word/2010/wordprocessingDrawing" xmlns:wp="http://schemas.openxmlformats.org/drawingml/2006/wordprocessingDrawing" xmlns:w10="urn:schemas-microsoft-com:office:word" xmlns:w="http://schemas.openxmlformats.org/wordprocessingml/2006/main" xmlns:w14="http://schemas.microsoft.com/office/word/2010/wordml" xmlns:w15="http://schemas.microsoft.com/office/word/2012/wordml" xmlns:w16cex="http://schemas.microsoft.com/office/word/2018/wordml/cex" xmlns:w16cid="http://schemas.microsoft.com/office/word/2016/wordml/cid" xmlns:w16="http://schemas.microsoft.com/office/word/2018/wordml" xmlns:w16se="http://schemas.microsoft.com/office/word/2015/wordml/symex" xmlns:wpg="http://schemas.microsoft.com/office/word/2010/wordprocessingGroup" xmlns:wpi="http://schemas.microsoft.com/office/word/2010/wordprocessingInk" xmlns:wne="http://schemas.microsoft.com/office/word/2006/wordml" xmlns:wps="http://schemas.microsoft.com/office/word/2010/wordprocessingShape" mc:Ignorable="w14 w15 w16se w16cid w16 w16cex wp14">
   <w16cex:commentExtensible w16cex:durableId="24356468" w16cex:dateUtc="2021-04-29T15:59:00Z"/>
   <w16cex:commentExtensible w16cex:durableId="24647106" w16cex:dateUtc="2021-06-04T08:29:00Z"/>
   <w16cex:commentExtensible w16cex:durableId="246211A1" w16cex:dateUtc="2021-06-02T13:18:00Z"/>
@@ -9374,7 +9376,7 @@
 </file>
 
 <file path=word/commentsIds.xml><?xml version="1.0" encoding="utf-8"?>
-<w16cid:commentsIds xmlns:wpc="http://schemas.microsoft.com/office/word/2010/wordprocessingCanvas" xmlns:cx="http://schemas.microsoft.com/office/drawing/2014/chartex" xmlns:cx1="http://schemas.microsoft.com/office/drawing/2015/9/8/chartex" xmlns:cx2="http://schemas.microsoft.com/office/drawing/2015/10/21/chartex" xmlns:cx3="http://schemas.microsoft.com/office/drawing/2016/5/9/chartex" xmlns:cx4="http://schemas.microsoft.com/office/drawing/2016/5/10/chartex" xmlns:cx5="http://schemas.microsoft.com/office/drawing/2016/5/11/chartex" xmlns:cx6="http://schemas.microsoft.com/office/drawing/2016/5/12/chartex" xmlns:cx7="http://schemas.microsoft.com/office/drawing/2016/5/13/chartex" xmlns:cx8="http://schemas.microsoft.com/office/drawing/2016/5/14/chartex" xmlns:mc="http://schemas.openxmlformats.org/markup-compatibility/2006" xmlns:aink="http://schemas.microsoft.com/office/drawing/2016/ink" xmlns:am3d="http://schemas.microsoft.com/office/drawing/2017/model3d" xmlns:o="urn:schemas-microsoft-com:office:office" xmlns:r="http://schemas.openxmlformats.org/officeDocument/2006/relationships" xmlns:m="http://schemas.openxmlformats.org/officeDocument/2006/math" xmlns:v="urn:schemas-microsoft-com:vml" xmlns:wp14="http://schemas.microsoft.com/office/word/2010/wordprocessingDrawing" xmlns:wp="http://schemas.openxmlformats.org/drawingml/2006/wordprocessingDrawing" xmlns:w10="urn:schemas-microsoft-com:office:word" xmlns:w="http://schemas.openxmlformats.org/wordprocessingml/2006/main" xmlns:w14="http://schemas.microsoft.com/office/word/2010/wordml" xmlns:w15="http://schemas.microsoft.com/office/word/2012/wordml" xmlns:w16cex="http://schemas.microsoft.com/office/word/2018/wordml/cex" xmlns:w16cid="http://schemas.microsoft.com/office/word/2016/wordml/cid" xmlns:w16="http://schemas.microsoft.com/office/word/2018/wordml" xmlns:w16sdtdh="http://schemas.microsoft.com/office/word/2020/wordml/sdtdatahash" xmlns:w16se="http://schemas.microsoft.com/office/word/2015/wordml/symex" xmlns:wpg="http://schemas.microsoft.com/office/word/2010/wordprocessingGroup" xmlns:wpi="http://schemas.microsoft.com/office/word/2010/wordprocessingInk" xmlns:wne="http://schemas.microsoft.com/office/word/2006/wordml" xmlns:wps="http://schemas.microsoft.com/office/word/2010/wordprocessingShape" mc:Ignorable="w14 w15 w16se w16cid w16 w16cex w16sdtdh wp14">
+<w16cid:commentsIds xmlns:wpc="http://schemas.microsoft.com/office/word/2010/wordprocessingCanvas" xmlns:cx="http://schemas.microsoft.com/office/drawing/2014/chartex" xmlns:cx1="http://schemas.microsoft.com/office/drawing/2015/9/8/chartex" xmlns:cx2="http://schemas.microsoft.com/office/drawing/2015/10/21/chartex" xmlns:cx3="http://schemas.microsoft.com/office/drawing/2016/5/9/chartex" xmlns:cx4="http://schemas.microsoft.com/office/drawing/2016/5/10/chartex" xmlns:cx5="http://schemas.microsoft.com/office/drawing/2016/5/11/chartex" xmlns:cx6="http://schemas.microsoft.com/office/drawing/2016/5/12/chartex" xmlns:cx7="http://schemas.microsoft.com/office/drawing/2016/5/13/chartex" xmlns:cx8="http://schemas.microsoft.com/office/drawing/2016/5/14/chartex" xmlns:mc="http://schemas.openxmlformats.org/markup-compatibility/2006" xmlns:aink="http://schemas.microsoft.com/office/drawing/2016/ink" xmlns:am3d="http://schemas.microsoft.com/office/drawing/2017/model3d" xmlns:o="urn:schemas-microsoft-com:office:office" xmlns:r="http://schemas.openxmlformats.org/officeDocument/2006/relationships" xmlns:m="http://schemas.openxmlformats.org/officeDocument/2006/math" xmlns:v="urn:schemas-microsoft-com:vml" xmlns:wp14="http://schemas.microsoft.com/office/word/2010/wordprocessingDrawing" xmlns:wp="http://schemas.openxmlformats.org/drawingml/2006/wordprocessingDrawing" xmlns:w10="urn:schemas-microsoft-com:office:word" xmlns:w="http://schemas.openxmlformats.org/wordprocessingml/2006/main" xmlns:w14="http://schemas.microsoft.com/office/word/2010/wordml" xmlns:w15="http://schemas.microsoft.com/office/word/2012/wordml" xmlns:w16cex="http://schemas.microsoft.com/office/word/2018/wordml/cex" xmlns:w16cid="http://schemas.microsoft.com/office/word/2016/wordml/cid" xmlns:w16="http://schemas.microsoft.com/office/word/2018/wordml" xmlns:w16se="http://schemas.microsoft.com/office/word/2015/wordml/symex" xmlns:wpg="http://schemas.microsoft.com/office/word/2010/wordprocessingGroup" xmlns:wpi="http://schemas.microsoft.com/office/word/2010/wordprocessingInk" xmlns:wne="http://schemas.microsoft.com/office/word/2006/wordml" xmlns:wps="http://schemas.microsoft.com/office/word/2010/wordprocessingShape" mc:Ignorable="w14 w15 w16se w16cid w16 w16cex wp14">
   <w16cid:commentId w16cid:paraId="69EE6210" w16cid:durableId="24356468"/>
   <w16cid:commentId w16cid:paraId="233A34EB" w16cid:durableId="24647106"/>
   <w16cid:commentId w16cid:paraId="3963C8A4" w16cid:durableId="246211A1"/>
@@ -9382,7 +9384,7 @@
 </file>
 
 <file path=word/numbering.xml><?xml version="1.0" encoding="utf-8"?>
-<w:numbering xmlns:wpc="http://schemas.microsoft.com/office/word/2010/wordprocessingCanvas" xmlns:cx="http://schemas.microsoft.com/office/drawing/2014/chartex" xmlns:cx1="http://schemas.microsoft.com/office/drawing/2015/9/8/chartex" xmlns:cx2="http://schemas.microsoft.com/office/drawing/2015/10/21/chartex" xmlns:cx3="http://schemas.microsoft.com/office/drawing/2016/5/9/chartex" xmlns:cx4="http://schemas.microsoft.com/office/drawing/2016/5/10/chartex" xmlns:cx5="http://schemas.microsoft.com/office/drawing/2016/5/11/chartex" xmlns:cx6="http://schemas.microsoft.com/office/drawing/2016/5/12/chartex" xmlns:cx7="http://schemas.microsoft.com/office/drawing/2016/5/13/chartex" xmlns:cx8="http://schemas.microsoft.com/office/drawing/2016/5/14/chartex" xmlns:mc="http://schemas.openxmlformats.org/markup-compatibility/2006" xmlns:aink="http://schemas.microsoft.com/office/drawing/2016/ink" xmlns:am3d="http://schemas.microsoft.com/office/drawing/2017/model3d" xmlns:o="urn:schemas-microsoft-com:office:office" xmlns:r="http://schemas.openxmlformats.org/officeDocument/2006/relationships" xmlns:m="http://schemas.openxmlformats.org/officeDocument/2006/math" xmlns:v="urn:schemas-microsoft-com:vml" xmlns:wp14="http://schemas.microsoft.com/office/word/2010/wordprocessingDrawing" xmlns:wp="http://schemas.openxmlformats.org/drawingml/2006/wordprocessingDrawing" xmlns:w10="urn:schemas-microsoft-com:office:word" xmlns:w="http://schemas.openxmlformats.org/wordprocessingml/2006/main" xmlns:w14="http://schemas.microsoft.com/office/word/2010/wordml" xmlns:w15="http://schemas.microsoft.com/office/word/2012/wordml" xmlns:w16cex="http://schemas.microsoft.com/office/word/2018/wordml/cex" xmlns:w16cid="http://schemas.microsoft.com/office/word/2016/wordml/cid" xmlns:w16="http://schemas.microsoft.com/office/word/2018/wordml" xmlns:w16sdtdh="http://schemas.microsoft.com/office/word/2020/wordml/sdtdatahash" xmlns:w16se="http://schemas.microsoft.com/office/word/2015/wordml/symex" xmlns:wpg="http://schemas.microsoft.com/office/word/2010/wordprocessingGroup" xmlns:wpi="http://schemas.microsoft.com/office/word/2010/wordprocessingInk" xmlns:wne="http://schemas.microsoft.com/office/word/2006/wordml" xmlns:wps="http://schemas.microsoft.com/office/word/2010/wordprocessingShape" mc:Ignorable="w14 w15 w16se w16cid w16 w16cex w16sdtdh wp14">
+<w:numbering xmlns:wpc="http://schemas.microsoft.com/office/word/2010/wordprocessingCanvas" xmlns:cx="http://schemas.microsoft.com/office/drawing/2014/chartex" xmlns:cx1="http://schemas.microsoft.com/office/drawing/2015/9/8/chartex" xmlns:cx2="http://schemas.microsoft.com/office/drawing/2015/10/21/chartex" xmlns:cx3="http://schemas.microsoft.com/office/drawing/2016/5/9/chartex" xmlns:cx4="http://schemas.microsoft.com/office/drawing/2016/5/10/chartex" xmlns:cx5="http://schemas.microsoft.com/office/drawing/2016/5/11/chartex" xmlns:cx6="http://schemas.microsoft.com/office/drawing/2016/5/12/chartex" xmlns:cx7="http://schemas.microsoft.com/office/drawing/2016/5/13/chartex" xmlns:cx8="http://schemas.microsoft.com/office/drawing/2016/5/14/chartex" xmlns:mc="http://schemas.openxmlformats.org/markup-compatibility/2006" xmlns:aink="http://schemas.microsoft.com/office/drawing/2016/ink" xmlns:am3d="http://schemas.microsoft.com/office/drawing/2017/model3d" xmlns:o="urn:schemas-microsoft-com:office:office" xmlns:r="http://schemas.openxmlformats.org/officeDocument/2006/relationships" xmlns:m="http://schemas.openxmlformats.org/officeDocument/2006/math" xmlns:v="urn:schemas-microsoft-com:vml" xmlns:wp14="http://schemas.microsoft.com/office/word/2010/wordprocessingDrawing" xmlns:wp="http://schemas.openxmlformats.org/drawingml/2006/wordprocessingDrawing" xmlns:w10="urn:schemas-microsoft-com:office:word" xmlns:w="http://schemas.openxmlformats.org/wordprocessingml/2006/main" xmlns:w14="http://schemas.microsoft.com/office/word/2010/wordml" xmlns:w15="http://schemas.microsoft.com/office/word/2012/wordml" xmlns:w16cex="http://schemas.microsoft.com/office/word/2018/wordml/cex" xmlns:w16cid="http://schemas.microsoft.com/office/word/2016/wordml/cid" xmlns:w16="http://schemas.microsoft.com/office/word/2018/wordml" xmlns:w16se="http://schemas.microsoft.com/office/word/2015/wordml/symex" xmlns:wpg="http://schemas.microsoft.com/office/word/2010/wordprocessingGroup" xmlns:wpi="http://schemas.microsoft.com/office/word/2010/wordprocessingInk" xmlns:wne="http://schemas.microsoft.com/office/word/2006/wordml" xmlns:wps="http://schemas.microsoft.com/office/word/2010/wordprocessingShape" mc:Ignorable="w14 w15 w16se w16cid w16 w16cex wp14">
   <w:abstractNum w:abstractNumId="0" w15:restartNumberingAfterBreak="0">
     <w:nsid w:val="26EC5BD0"/>
     <w:multiLevelType w:val="hybridMultilevel"/>
@@ -9479,7 +9481,7 @@
 </file>
 
 <file path=word/people.xml><?xml version="1.0" encoding="utf-8"?>
-<w15:people xmlns:wpc="http://schemas.microsoft.com/office/word/2010/wordprocessingCanvas" xmlns:cx="http://schemas.microsoft.com/office/drawing/2014/chartex" xmlns:cx1="http://schemas.microsoft.com/office/drawing/2015/9/8/chartex" xmlns:cx2="http://schemas.microsoft.com/office/drawing/2015/10/21/chartex" xmlns:cx3="http://schemas.microsoft.com/office/drawing/2016/5/9/chartex" xmlns:cx4="http://schemas.microsoft.com/office/drawing/2016/5/10/chartex" xmlns:cx5="http://schemas.microsoft.com/office/drawing/2016/5/11/chartex" xmlns:cx6="http://schemas.microsoft.com/office/drawing/2016/5/12/chartex" xmlns:cx7="http://schemas.microsoft.com/office/drawing/2016/5/13/chartex" xmlns:cx8="http://schemas.microsoft.com/office/drawing/2016/5/14/chartex" xmlns:mc="http://schemas.openxmlformats.org/markup-compatibility/2006" xmlns:aink="http://schemas.microsoft.com/office/drawing/2016/ink" xmlns:am3d="http://schemas.microsoft.com/office/drawing/2017/model3d" xmlns:o="urn:schemas-microsoft-com:office:office" xmlns:r="http://schemas.openxmlformats.org/officeDocument/2006/relationships" xmlns:m="http://schemas.openxmlformats.org/officeDocument/2006/math" xmlns:v="urn:schemas-microsoft-com:vml" xmlns:wp14="http://schemas.microsoft.com/office/word/2010/wordprocessingDrawing" xmlns:wp="http://schemas.openxmlformats.org/drawingml/2006/wordprocessingDrawing" xmlns:w10="urn:schemas-microsoft-com:office:word" xmlns:w="http://schemas.openxmlformats.org/wordprocessingml/2006/main" xmlns:w14="http://schemas.microsoft.com/office/word/2010/wordml" xmlns:w15="http://schemas.microsoft.com/office/word/2012/wordml" xmlns:w16cex="http://schemas.microsoft.com/office/word/2018/wordml/cex" xmlns:w16cid="http://schemas.microsoft.com/office/word/2016/wordml/cid" xmlns:w16="http://schemas.microsoft.com/office/word/2018/wordml" xmlns:w16sdtdh="http://schemas.microsoft.com/office/word/2020/wordml/sdtdatahash" xmlns:w16se="http://schemas.microsoft.com/office/word/2015/wordml/symex" xmlns:wpg="http://schemas.microsoft.com/office/word/2010/wordprocessingGroup" xmlns:wpi="http://schemas.microsoft.com/office/word/2010/wordprocessingInk" xmlns:wne="http://schemas.microsoft.com/office/word/2006/wordml" xmlns:wps="http://schemas.microsoft.com/office/word/2010/wordprocessingShape" mc:Ignorable="w14 w15 w16se w16cid w16 w16cex w16sdtdh wp14">
+<w15:people xmlns:wpc="http://schemas.microsoft.com/office/word/2010/wordprocessingCanvas" xmlns:cx="http://schemas.microsoft.com/office/drawing/2014/chartex" xmlns:cx1="http://schemas.microsoft.com/office/drawing/2015/9/8/chartex" xmlns:cx2="http://schemas.microsoft.com/office/drawing/2015/10/21/chartex" xmlns:cx3="http://schemas.microsoft.com/office/drawing/2016/5/9/chartex" xmlns:cx4="http://schemas.microsoft.com/office/drawing/2016/5/10/chartex" xmlns:cx5="http://schemas.microsoft.com/office/drawing/2016/5/11/chartex" xmlns:cx6="http://schemas.microsoft.com/office/drawing/2016/5/12/chartex" xmlns:cx7="http://schemas.microsoft.com/office/drawing/2016/5/13/chartex" xmlns:cx8="http://schemas.microsoft.com/office/drawing/2016/5/14/chartex" xmlns:mc="http://schemas.openxmlformats.org/markup-compatibility/2006" xmlns:aink="http://schemas.microsoft.com/office/drawing/2016/ink" xmlns:am3d="http://schemas.microsoft.com/office/drawing/2017/model3d" xmlns:o="urn:schemas-microsoft-com:office:office" xmlns:r="http://schemas.openxmlformats.org/officeDocument/2006/relationships" xmlns:m="http://schemas.openxmlformats.org/officeDocument/2006/math" xmlns:v="urn:schemas-microsoft-com:vml" xmlns:wp14="http://schemas.microsoft.com/office/word/2010/wordprocessingDrawing" xmlns:wp="http://schemas.openxmlformats.org/drawingml/2006/wordprocessingDrawing" xmlns:w10="urn:schemas-microsoft-com:office:word" xmlns:w="http://schemas.openxmlformats.org/wordprocessingml/2006/main" xmlns:w14="http://schemas.microsoft.com/office/word/2010/wordml" xmlns:w15="http://schemas.microsoft.com/office/word/2012/wordml" xmlns:w16cex="http://schemas.microsoft.com/office/word/2018/wordml/cex" xmlns:w16cid="http://schemas.microsoft.com/office/word/2016/wordml/cid" xmlns:w16="http://schemas.microsoft.com/office/word/2018/wordml" xmlns:w16se="http://schemas.microsoft.com/office/word/2015/wordml/symex" xmlns:wpg="http://schemas.microsoft.com/office/word/2010/wordprocessingGroup" xmlns:wpi="http://schemas.microsoft.com/office/word/2010/wordprocessingInk" xmlns:wne="http://schemas.microsoft.com/office/word/2006/wordml" xmlns:wps="http://schemas.microsoft.com/office/word/2010/wordprocessingShape" mc:Ignorable="w14 w15 w16se w16cid w16 w16cex wp14">
   <w15:person w15:author="Matthew Nuttall">
     <w15:presenceInfo w15:providerId="AD" w15:userId="S::mnn1@stir.ac.uk::52bda326-1982-4d2e-bfc2-66e5e0894b6c"/>
   </w15:person>
@@ -9487,7 +9489,7 @@
 </file>
 
 <file path=word/styles.xml><?xml version="1.0" encoding="utf-8"?>
-<w:styles xmlns:mc="http://schemas.openxmlformats.org/markup-compatibility/2006" xmlns:r="http://schemas.openxmlformats.org/officeDocument/2006/relationships" xmlns:w="http://schemas.openxmlformats.org/wordprocessingml/2006/main" xmlns:w14="http://schemas.microsoft.com/office/word/2010/wordml" xmlns:w15="http://schemas.microsoft.com/office/word/2012/wordml" xmlns:w16cex="http://schemas.microsoft.com/office/word/2018/wordml/cex" xmlns:w16cid="http://schemas.microsoft.com/office/word/2016/wordml/cid" xmlns:w16="http://schemas.microsoft.com/office/word/2018/wordml" xmlns:w16sdtdh="http://schemas.microsoft.com/office/word/2020/wordml/sdtdatahash" xmlns:w16se="http://schemas.microsoft.com/office/word/2015/wordml/symex" mc:Ignorable="w14 w15 w16se w16cid w16 w16cex w16sdtdh">
+<w:styles xmlns:mc="http://schemas.openxmlformats.org/markup-compatibility/2006" xmlns:r="http://schemas.openxmlformats.org/officeDocument/2006/relationships" xmlns:w="http://schemas.openxmlformats.org/wordprocessingml/2006/main" xmlns:w14="http://schemas.microsoft.com/office/word/2010/wordml" xmlns:w15="http://schemas.microsoft.com/office/word/2012/wordml" xmlns:w16cex="http://schemas.microsoft.com/office/word/2018/wordml/cex" xmlns:w16cid="http://schemas.microsoft.com/office/word/2016/wordml/cid" xmlns:w16="http://schemas.microsoft.com/office/word/2018/wordml" xmlns:w16se="http://schemas.microsoft.com/office/word/2015/wordml/symex" mc:Ignorable="w14 w15 w16se w16cid w16 w16cex">
   <w:docDefaults>
     <w:rPrDefault>
       <w:rPr>
@@ -9888,6 +9890,7 @@
   <w:style w:type="character" w:default="1" w:styleId="DefaultParagraphFont">
     <w:name w:val="Default Paragraph Font"/>
     <w:uiPriority w:val="1"/>
+    <w:semiHidden/>
     <w:unhideWhenUsed/>
   </w:style>
   <w:style w:type="table" w:default="1" w:styleId="TableNormal">

</xml_diff>

<commit_message>
Updated results and methods
</commit_message>
<xml_diff>
--- a/Write up/Methods.docx
+++ b/Write up/Methods.docx
@@ -1,9 +1,10 @@
 
 <file path=word/document.xml><?xml version="1.0" encoding="utf-8"?>
-<w:document xmlns:wpc="http://schemas.microsoft.com/office/word/2010/wordprocessingCanvas" xmlns:cx="http://schemas.microsoft.com/office/drawing/2014/chartex" xmlns:cx1="http://schemas.microsoft.com/office/drawing/2015/9/8/chartex" xmlns:cx2="http://schemas.microsoft.com/office/drawing/2015/10/21/chartex" xmlns:cx3="http://schemas.microsoft.com/office/drawing/2016/5/9/chartex" xmlns:cx4="http://schemas.microsoft.com/office/drawing/2016/5/10/chartex" xmlns:cx5="http://schemas.microsoft.com/office/drawing/2016/5/11/chartex" xmlns:cx6="http://schemas.microsoft.com/office/drawing/2016/5/12/chartex" xmlns:cx7="http://schemas.microsoft.com/office/drawing/2016/5/13/chartex" xmlns:cx8="http://schemas.microsoft.com/office/drawing/2016/5/14/chartex" xmlns:mc="http://schemas.openxmlformats.org/markup-compatibility/2006" xmlns:aink="http://schemas.microsoft.com/office/drawing/2016/ink" xmlns:am3d="http://schemas.microsoft.com/office/drawing/2017/model3d" xmlns:o="urn:schemas-microsoft-com:office:office" xmlns:r="http://schemas.openxmlformats.org/officeDocument/2006/relationships" xmlns:m="http://schemas.openxmlformats.org/officeDocument/2006/math" xmlns:v="urn:schemas-microsoft-com:vml" xmlns:wp14="http://schemas.microsoft.com/office/word/2010/wordprocessingDrawing" xmlns:wp="http://schemas.openxmlformats.org/drawingml/2006/wordprocessingDrawing" xmlns:w10="urn:schemas-microsoft-com:office:word" xmlns:w="http://schemas.openxmlformats.org/wordprocessingml/2006/main" xmlns:w14="http://schemas.microsoft.com/office/word/2010/wordml" xmlns:w15="http://schemas.microsoft.com/office/word/2012/wordml" xmlns:w16cex="http://schemas.microsoft.com/office/word/2018/wordml/cex" xmlns:w16cid="http://schemas.microsoft.com/office/word/2016/wordml/cid" xmlns:w16="http://schemas.microsoft.com/office/word/2018/wordml" xmlns:w16se="http://schemas.microsoft.com/office/word/2015/wordml/symex" xmlns:wpg="http://schemas.microsoft.com/office/word/2010/wordprocessingGroup" xmlns:wpi="http://schemas.microsoft.com/office/word/2010/wordprocessingInk" xmlns:wne="http://schemas.microsoft.com/office/word/2006/wordml" xmlns:wps="http://schemas.microsoft.com/office/word/2010/wordprocessingShape" mc:Ignorable="w14 w15 w16se w16cid w16 w16cex wp14">
+<w:document xmlns:wpc="http://schemas.microsoft.com/office/word/2010/wordprocessingCanvas" xmlns:cx="http://schemas.microsoft.com/office/drawing/2014/chartex" xmlns:cx1="http://schemas.microsoft.com/office/drawing/2015/9/8/chartex" xmlns:cx2="http://schemas.microsoft.com/office/drawing/2015/10/21/chartex" xmlns:cx3="http://schemas.microsoft.com/office/drawing/2016/5/9/chartex" xmlns:cx4="http://schemas.microsoft.com/office/drawing/2016/5/10/chartex" xmlns:cx5="http://schemas.microsoft.com/office/drawing/2016/5/11/chartex" xmlns:cx6="http://schemas.microsoft.com/office/drawing/2016/5/12/chartex" xmlns:cx7="http://schemas.microsoft.com/office/drawing/2016/5/13/chartex" xmlns:cx8="http://schemas.microsoft.com/office/drawing/2016/5/14/chartex" xmlns:mc="http://schemas.openxmlformats.org/markup-compatibility/2006" xmlns:aink="http://schemas.microsoft.com/office/drawing/2016/ink" xmlns:am3d="http://schemas.microsoft.com/office/drawing/2017/model3d" xmlns:o="urn:schemas-microsoft-com:office:office" xmlns:r="http://schemas.openxmlformats.org/officeDocument/2006/relationships" xmlns:m="http://schemas.openxmlformats.org/officeDocument/2006/math" xmlns:v="urn:schemas-microsoft-com:vml" xmlns:wp14="http://schemas.microsoft.com/office/word/2010/wordprocessingDrawing" xmlns:wp="http://schemas.openxmlformats.org/drawingml/2006/wordprocessingDrawing" xmlns:w10="urn:schemas-microsoft-com:office:word" xmlns:w="http://schemas.openxmlformats.org/wordprocessingml/2006/main" xmlns:w14="http://schemas.microsoft.com/office/word/2010/wordml" xmlns:w15="http://schemas.microsoft.com/office/word/2012/wordml" xmlns:w16cex="http://schemas.microsoft.com/office/word/2018/wordml/cex" xmlns:w16cid="http://schemas.microsoft.com/office/word/2016/wordml/cid" xmlns:w16="http://schemas.microsoft.com/office/word/2018/wordml" xmlns:w16sdtdh="http://schemas.microsoft.com/office/word/2020/wordml/sdtdatahash" xmlns:w16se="http://schemas.microsoft.com/office/word/2015/wordml/symex" xmlns:wpg="http://schemas.microsoft.com/office/word/2010/wordprocessingGroup" xmlns:wpi="http://schemas.microsoft.com/office/word/2010/wordprocessingInk" xmlns:wne="http://schemas.microsoft.com/office/word/2006/wordml" xmlns:wps="http://schemas.microsoft.com/office/word/2010/wordprocessingShape" mc:Ignorable="w14 w15 w16se w16cid w16 w16cex w16sdtdh wp14">
   <w:body>
     <w:p>
       <w:pPr>
+        <w:ind w:firstLine="720"/>
         <w:rPr>
           <w:b/>
           <w:bCs/>
@@ -9239,7 +9240,22 @@
     </w:p>
     <w:p>
       <w:r>
-        <w:t xml:space="preserve">Agglomerative clustering was conducted to create a typology for provinces based on the socioeconomic variables used in the analysis above. Several agglomerative clustering approaches were assessed and compared using cophenetic correlation and Gower distance metrics, and </w:t>
+        <w:t>Agglomerative clustering was conducted to create a typology for provinces based on the socioeconomic variables used in the analysis above. Several agglomerative clustering approaches were assessed</w:t>
+      </w:r>
+      <w:r>
+        <w:t>. These were single linkage, complete linkage, unweighted pair-group using arithmetic averages (UPGMA), unweighted pair-group using centroids (UPGMC), Ward’s minimum variance, and flexible clustering</w:t>
+      </w:r>
+      <w:r>
+        <w:t>.</w:t>
+      </w:r>
+      <w:r>
+        <w:t xml:space="preserve"> </w:t>
+      </w:r>
+      <w:r>
+        <w:t>The methods were</w:t>
+      </w:r>
+      <w:r>
+        <w:t xml:space="preserve"> compared using cophenetic correlation and Gower distance metrics, and </w:t>
       </w:r>
       <w:r>
         <w:t xml:space="preserve">the </w:t>
@@ -9273,6 +9289,17 @@
       </w:r>
       <w:r>
         <w:t xml:space="preserve">. </w:t>
+      </w:r>
+      <w:r>
+        <w:t xml:space="preserve">The capital city of Phnom Penh, which is technically a </w:t>
+      </w:r>
+      <w:proofErr w:type="gramStart"/>
+      <w:r>
+        <w:t>province in itself, was</w:t>
+      </w:r>
+      <w:proofErr w:type="gramEnd"/>
+      <w:r>
+        <w:t xml:space="preserve"> removed prior to clustering because it has extreme values for many of the variables and is thus an outlier that affects the clustering. </w:t>
       </w:r>
     </w:p>
     <w:p/>
@@ -9291,7 +9318,7 @@
 </file>
 
 <file path=word/comments.xml><?xml version="1.0" encoding="utf-8"?>
-<w:comments xmlns:wpc="http://schemas.microsoft.com/office/word/2010/wordprocessingCanvas" xmlns:cx="http://schemas.microsoft.com/office/drawing/2014/chartex" xmlns:cx1="http://schemas.microsoft.com/office/drawing/2015/9/8/chartex" xmlns:cx2="http://schemas.microsoft.com/office/drawing/2015/10/21/chartex" xmlns:cx3="http://schemas.microsoft.com/office/drawing/2016/5/9/chartex" xmlns:cx4="http://schemas.microsoft.com/office/drawing/2016/5/10/chartex" xmlns:cx5="http://schemas.microsoft.com/office/drawing/2016/5/11/chartex" xmlns:cx6="http://schemas.microsoft.com/office/drawing/2016/5/12/chartex" xmlns:cx7="http://schemas.microsoft.com/office/drawing/2016/5/13/chartex" xmlns:cx8="http://schemas.microsoft.com/office/drawing/2016/5/14/chartex" xmlns:mc="http://schemas.openxmlformats.org/markup-compatibility/2006" xmlns:aink="http://schemas.microsoft.com/office/drawing/2016/ink" xmlns:am3d="http://schemas.microsoft.com/office/drawing/2017/model3d" xmlns:o="urn:schemas-microsoft-com:office:office" xmlns:r="http://schemas.openxmlformats.org/officeDocument/2006/relationships" xmlns:m="http://schemas.openxmlformats.org/officeDocument/2006/math" xmlns:v="urn:schemas-microsoft-com:vml" xmlns:wp14="http://schemas.microsoft.com/office/word/2010/wordprocessingDrawing" xmlns:wp="http://schemas.openxmlformats.org/drawingml/2006/wordprocessingDrawing" xmlns:w10="urn:schemas-microsoft-com:office:word" xmlns:w="http://schemas.openxmlformats.org/wordprocessingml/2006/main" xmlns:w14="http://schemas.microsoft.com/office/word/2010/wordml" xmlns:w15="http://schemas.microsoft.com/office/word/2012/wordml" xmlns:w16cex="http://schemas.microsoft.com/office/word/2018/wordml/cex" xmlns:w16cid="http://schemas.microsoft.com/office/word/2016/wordml/cid" xmlns:w16="http://schemas.microsoft.com/office/word/2018/wordml" xmlns:w16se="http://schemas.microsoft.com/office/word/2015/wordml/symex" xmlns:wpg="http://schemas.microsoft.com/office/word/2010/wordprocessingGroup" xmlns:wpi="http://schemas.microsoft.com/office/word/2010/wordprocessingInk" xmlns:wne="http://schemas.microsoft.com/office/word/2006/wordml" xmlns:wps="http://schemas.microsoft.com/office/word/2010/wordprocessingShape" mc:Ignorable="w14 w15 w16se w16cid w16 w16cex wp14">
+<w:comments xmlns:wpc="http://schemas.microsoft.com/office/word/2010/wordprocessingCanvas" xmlns:cx="http://schemas.microsoft.com/office/drawing/2014/chartex" xmlns:cx1="http://schemas.microsoft.com/office/drawing/2015/9/8/chartex" xmlns:cx2="http://schemas.microsoft.com/office/drawing/2015/10/21/chartex" xmlns:cx3="http://schemas.microsoft.com/office/drawing/2016/5/9/chartex" xmlns:cx4="http://schemas.microsoft.com/office/drawing/2016/5/10/chartex" xmlns:cx5="http://schemas.microsoft.com/office/drawing/2016/5/11/chartex" xmlns:cx6="http://schemas.microsoft.com/office/drawing/2016/5/12/chartex" xmlns:cx7="http://schemas.microsoft.com/office/drawing/2016/5/13/chartex" xmlns:cx8="http://schemas.microsoft.com/office/drawing/2016/5/14/chartex" xmlns:mc="http://schemas.openxmlformats.org/markup-compatibility/2006" xmlns:aink="http://schemas.microsoft.com/office/drawing/2016/ink" xmlns:am3d="http://schemas.microsoft.com/office/drawing/2017/model3d" xmlns:o="urn:schemas-microsoft-com:office:office" xmlns:r="http://schemas.openxmlformats.org/officeDocument/2006/relationships" xmlns:m="http://schemas.openxmlformats.org/officeDocument/2006/math" xmlns:v="urn:schemas-microsoft-com:vml" xmlns:wp14="http://schemas.microsoft.com/office/word/2010/wordprocessingDrawing" xmlns:wp="http://schemas.openxmlformats.org/drawingml/2006/wordprocessingDrawing" xmlns:w10="urn:schemas-microsoft-com:office:word" xmlns:w="http://schemas.openxmlformats.org/wordprocessingml/2006/main" xmlns:w14="http://schemas.microsoft.com/office/word/2010/wordml" xmlns:w15="http://schemas.microsoft.com/office/word/2012/wordml" xmlns:w16cex="http://schemas.microsoft.com/office/word/2018/wordml/cex" xmlns:w16cid="http://schemas.microsoft.com/office/word/2016/wordml/cid" xmlns:w16="http://schemas.microsoft.com/office/word/2018/wordml" xmlns:w16sdtdh="http://schemas.microsoft.com/office/word/2020/wordml/sdtdatahash" xmlns:w16se="http://schemas.microsoft.com/office/word/2015/wordml/symex" xmlns:wpg="http://schemas.microsoft.com/office/word/2010/wordprocessingGroup" xmlns:wpi="http://schemas.microsoft.com/office/word/2010/wordprocessingInk" xmlns:wne="http://schemas.microsoft.com/office/word/2006/wordml" xmlns:wps="http://schemas.microsoft.com/office/word/2010/wordprocessingShape" mc:Ignorable="w14 w15 w16se w16cid w16 w16cex w16sdtdh wp14">
   <w:comment w:id="0" w:author="Matthew Nuttall" w:date="2021-04-29T16:59:00Z" w:initials="MN">
     <w:p>
       <w:pPr>
@@ -9360,7 +9387,7 @@
 </file>
 
 <file path=word/commentsExtended.xml><?xml version="1.0" encoding="utf-8"?>
-<w15:commentsEx xmlns:wpc="http://schemas.microsoft.com/office/word/2010/wordprocessingCanvas" xmlns:cx="http://schemas.microsoft.com/office/drawing/2014/chartex" xmlns:cx1="http://schemas.microsoft.com/office/drawing/2015/9/8/chartex" xmlns:cx2="http://schemas.microsoft.com/office/drawing/2015/10/21/chartex" xmlns:cx3="http://schemas.microsoft.com/office/drawing/2016/5/9/chartex" xmlns:cx4="http://schemas.microsoft.com/office/drawing/2016/5/10/chartex" xmlns:cx5="http://schemas.microsoft.com/office/drawing/2016/5/11/chartex" xmlns:cx6="http://schemas.microsoft.com/office/drawing/2016/5/12/chartex" xmlns:cx7="http://schemas.microsoft.com/office/drawing/2016/5/13/chartex" xmlns:cx8="http://schemas.microsoft.com/office/drawing/2016/5/14/chartex" xmlns:mc="http://schemas.openxmlformats.org/markup-compatibility/2006" xmlns:aink="http://schemas.microsoft.com/office/drawing/2016/ink" xmlns:am3d="http://schemas.microsoft.com/office/drawing/2017/model3d" xmlns:o="urn:schemas-microsoft-com:office:office" xmlns:r="http://schemas.openxmlformats.org/officeDocument/2006/relationships" xmlns:m="http://schemas.openxmlformats.org/officeDocument/2006/math" xmlns:v="urn:schemas-microsoft-com:vml" xmlns:wp14="http://schemas.microsoft.com/office/word/2010/wordprocessingDrawing" xmlns:wp="http://schemas.openxmlformats.org/drawingml/2006/wordprocessingDrawing" xmlns:w10="urn:schemas-microsoft-com:office:word" xmlns:w="http://schemas.openxmlformats.org/wordprocessingml/2006/main" xmlns:w14="http://schemas.microsoft.com/office/word/2010/wordml" xmlns:w15="http://schemas.microsoft.com/office/word/2012/wordml" xmlns:w16cex="http://schemas.microsoft.com/office/word/2018/wordml/cex" xmlns:w16cid="http://schemas.microsoft.com/office/word/2016/wordml/cid" xmlns:w16="http://schemas.microsoft.com/office/word/2018/wordml" xmlns:w16se="http://schemas.microsoft.com/office/word/2015/wordml/symex" xmlns:wpg="http://schemas.microsoft.com/office/word/2010/wordprocessingGroup" xmlns:wpi="http://schemas.microsoft.com/office/word/2010/wordprocessingInk" xmlns:wne="http://schemas.microsoft.com/office/word/2006/wordml" xmlns:wps="http://schemas.microsoft.com/office/word/2010/wordprocessingShape" mc:Ignorable="w14 w15 w16se w16cid w16 w16cex wp14">
+<w15:commentsEx xmlns:wpc="http://schemas.microsoft.com/office/word/2010/wordprocessingCanvas" xmlns:cx="http://schemas.microsoft.com/office/drawing/2014/chartex" xmlns:cx1="http://schemas.microsoft.com/office/drawing/2015/9/8/chartex" xmlns:cx2="http://schemas.microsoft.com/office/drawing/2015/10/21/chartex" xmlns:cx3="http://schemas.microsoft.com/office/drawing/2016/5/9/chartex" xmlns:cx4="http://schemas.microsoft.com/office/drawing/2016/5/10/chartex" xmlns:cx5="http://schemas.microsoft.com/office/drawing/2016/5/11/chartex" xmlns:cx6="http://schemas.microsoft.com/office/drawing/2016/5/12/chartex" xmlns:cx7="http://schemas.microsoft.com/office/drawing/2016/5/13/chartex" xmlns:cx8="http://schemas.microsoft.com/office/drawing/2016/5/14/chartex" xmlns:mc="http://schemas.openxmlformats.org/markup-compatibility/2006" xmlns:aink="http://schemas.microsoft.com/office/drawing/2016/ink" xmlns:am3d="http://schemas.microsoft.com/office/drawing/2017/model3d" xmlns:o="urn:schemas-microsoft-com:office:office" xmlns:r="http://schemas.openxmlformats.org/officeDocument/2006/relationships" xmlns:m="http://schemas.openxmlformats.org/officeDocument/2006/math" xmlns:v="urn:schemas-microsoft-com:vml" xmlns:wp14="http://schemas.microsoft.com/office/word/2010/wordprocessingDrawing" xmlns:wp="http://schemas.openxmlformats.org/drawingml/2006/wordprocessingDrawing" xmlns:w10="urn:schemas-microsoft-com:office:word" xmlns:w="http://schemas.openxmlformats.org/wordprocessingml/2006/main" xmlns:w14="http://schemas.microsoft.com/office/word/2010/wordml" xmlns:w15="http://schemas.microsoft.com/office/word/2012/wordml" xmlns:w16cex="http://schemas.microsoft.com/office/word/2018/wordml/cex" xmlns:w16cid="http://schemas.microsoft.com/office/word/2016/wordml/cid" xmlns:w16="http://schemas.microsoft.com/office/word/2018/wordml" xmlns:w16sdtdh="http://schemas.microsoft.com/office/word/2020/wordml/sdtdatahash" xmlns:w16se="http://schemas.microsoft.com/office/word/2015/wordml/symex" xmlns:wpg="http://schemas.microsoft.com/office/word/2010/wordprocessingGroup" xmlns:wpi="http://schemas.microsoft.com/office/word/2010/wordprocessingInk" xmlns:wne="http://schemas.microsoft.com/office/word/2006/wordml" xmlns:wps="http://schemas.microsoft.com/office/word/2010/wordprocessingShape" mc:Ignorable="w14 w15 w16se w16cid w16 w16cex w16sdtdh wp14">
   <w15:commentEx w15:paraId="69EE6210" w15:done="0"/>
   <w15:commentEx w15:paraId="233A34EB" w15:done="0"/>
   <w15:commentEx w15:paraId="3963C8A4" w15:done="0"/>
@@ -9368,7 +9395,7 @@
 </file>
 
 <file path=word/commentsExtensible.xml><?xml version="1.0" encoding="utf-8"?>
-<w16cex:commentsExtensible xmlns:wpc="http://schemas.microsoft.com/office/word/2010/wordprocessingCanvas" xmlns:cx="http://schemas.microsoft.com/office/drawing/2014/chartex" xmlns:cx1="http://schemas.microsoft.com/office/drawing/2015/9/8/chartex" xmlns:cx2="http://schemas.microsoft.com/office/drawing/2015/10/21/chartex" xmlns:cx3="http://schemas.microsoft.com/office/drawing/2016/5/9/chartex" xmlns:cx4="http://schemas.microsoft.com/office/drawing/2016/5/10/chartex" xmlns:cx5="http://schemas.microsoft.com/office/drawing/2016/5/11/chartex" xmlns:cx6="http://schemas.microsoft.com/office/drawing/2016/5/12/chartex" xmlns:cx7="http://schemas.microsoft.com/office/drawing/2016/5/13/chartex" xmlns:cx8="http://schemas.microsoft.com/office/drawing/2016/5/14/chartex" xmlns:mc="http://schemas.openxmlformats.org/markup-compatibility/2006" xmlns:aink="http://schemas.microsoft.com/office/drawing/2016/ink" xmlns:am3d="http://schemas.microsoft.com/office/drawing/2017/model3d" xmlns:o="urn:schemas-microsoft-com:office:office" xmlns:r="http://schemas.openxmlformats.org/officeDocument/2006/relationships" xmlns:m="http://schemas.openxmlformats.org/officeDocument/2006/math" xmlns:v="urn:schemas-microsoft-com:vml" xmlns:wp14="http://schemas.microsoft.com/office/word/2010/wordprocessingDrawing" xmlns:wp="http://schemas.openxmlformats.org/drawingml/2006/wordprocessingDrawing" xmlns:w10="urn:schemas-microsoft-com:office:word" xmlns:w="http://schemas.openxmlformats.org/wordprocessingml/2006/main" xmlns:w14="http://schemas.microsoft.com/office/word/2010/wordml" xmlns:w15="http://schemas.microsoft.com/office/word/2012/wordml" xmlns:w16cex="http://schemas.microsoft.com/office/word/2018/wordml/cex" xmlns:w16cid="http://schemas.microsoft.com/office/word/2016/wordml/cid" xmlns:w16="http://schemas.microsoft.com/office/word/2018/wordml" xmlns:w16se="http://schemas.microsoft.com/office/word/2015/wordml/symex" xmlns:wpg="http://schemas.microsoft.com/office/word/2010/wordprocessingGroup" xmlns:wpi="http://schemas.microsoft.com/office/word/2010/wordprocessingInk" xmlns:wne="http://schemas.microsoft.com/office/word/2006/wordml" xmlns:wps="http://schemas.microsoft.com/office/word/2010/wordprocessingShape" mc:Ignorable="w14 w15 w16se w16cid w16 w16cex wp14">
+<w16cex:commentsExtensible xmlns:wpc="http://schemas.microsoft.com/office/word/2010/wordprocessingCanvas" xmlns:cx="http://schemas.microsoft.com/office/drawing/2014/chartex" xmlns:cx1="http://schemas.microsoft.com/office/drawing/2015/9/8/chartex" xmlns:cx2="http://schemas.microsoft.com/office/drawing/2015/10/21/chartex" xmlns:cx3="http://schemas.microsoft.com/office/drawing/2016/5/9/chartex" xmlns:cx4="http://schemas.microsoft.com/office/drawing/2016/5/10/chartex" xmlns:cx5="http://schemas.microsoft.com/office/drawing/2016/5/11/chartex" xmlns:cx6="http://schemas.microsoft.com/office/drawing/2016/5/12/chartex" xmlns:cx7="http://schemas.microsoft.com/office/drawing/2016/5/13/chartex" xmlns:cx8="http://schemas.microsoft.com/office/drawing/2016/5/14/chartex" xmlns:mc="http://schemas.openxmlformats.org/markup-compatibility/2006" xmlns:aink="http://schemas.microsoft.com/office/drawing/2016/ink" xmlns:am3d="http://schemas.microsoft.com/office/drawing/2017/model3d" xmlns:o="urn:schemas-microsoft-com:office:office" xmlns:r="http://schemas.openxmlformats.org/officeDocument/2006/relationships" xmlns:m="http://schemas.openxmlformats.org/officeDocument/2006/math" xmlns:v="urn:schemas-microsoft-com:vml" xmlns:wp14="http://schemas.microsoft.com/office/word/2010/wordprocessingDrawing" xmlns:wp="http://schemas.openxmlformats.org/drawingml/2006/wordprocessingDrawing" xmlns:w10="urn:schemas-microsoft-com:office:word" xmlns:w="http://schemas.openxmlformats.org/wordprocessingml/2006/main" xmlns:w14="http://schemas.microsoft.com/office/word/2010/wordml" xmlns:w15="http://schemas.microsoft.com/office/word/2012/wordml" xmlns:w16cex="http://schemas.microsoft.com/office/word/2018/wordml/cex" xmlns:w16cid="http://schemas.microsoft.com/office/word/2016/wordml/cid" xmlns:w16="http://schemas.microsoft.com/office/word/2018/wordml" xmlns:w16sdtdh="http://schemas.microsoft.com/office/word/2020/wordml/sdtdatahash" xmlns:w16se="http://schemas.microsoft.com/office/word/2015/wordml/symex" xmlns:wpg="http://schemas.microsoft.com/office/word/2010/wordprocessingGroup" xmlns:wpi="http://schemas.microsoft.com/office/word/2010/wordprocessingInk" xmlns:wne="http://schemas.microsoft.com/office/word/2006/wordml" xmlns:wps="http://schemas.microsoft.com/office/word/2010/wordprocessingShape" mc:Ignorable="w14 w15 w16se w16cid w16 w16cex w16sdtdh wp14">
   <w16cex:commentExtensible w16cex:durableId="24356468" w16cex:dateUtc="2021-04-29T15:59:00Z"/>
   <w16cex:commentExtensible w16cex:durableId="24647106" w16cex:dateUtc="2021-06-04T08:29:00Z"/>
   <w16cex:commentExtensible w16cex:durableId="246211A1" w16cex:dateUtc="2021-06-02T13:18:00Z"/>
@@ -9376,7 +9403,7 @@
 </file>
 
 <file path=word/commentsIds.xml><?xml version="1.0" encoding="utf-8"?>
-<w16cid:commentsIds xmlns:wpc="http://schemas.microsoft.com/office/word/2010/wordprocessingCanvas" xmlns:cx="http://schemas.microsoft.com/office/drawing/2014/chartex" xmlns:cx1="http://schemas.microsoft.com/office/drawing/2015/9/8/chartex" xmlns:cx2="http://schemas.microsoft.com/office/drawing/2015/10/21/chartex" xmlns:cx3="http://schemas.microsoft.com/office/drawing/2016/5/9/chartex" xmlns:cx4="http://schemas.microsoft.com/office/drawing/2016/5/10/chartex" xmlns:cx5="http://schemas.microsoft.com/office/drawing/2016/5/11/chartex" xmlns:cx6="http://schemas.microsoft.com/office/drawing/2016/5/12/chartex" xmlns:cx7="http://schemas.microsoft.com/office/drawing/2016/5/13/chartex" xmlns:cx8="http://schemas.microsoft.com/office/drawing/2016/5/14/chartex" xmlns:mc="http://schemas.openxmlformats.org/markup-compatibility/2006" xmlns:aink="http://schemas.microsoft.com/office/drawing/2016/ink" xmlns:am3d="http://schemas.microsoft.com/office/drawing/2017/model3d" xmlns:o="urn:schemas-microsoft-com:office:office" xmlns:r="http://schemas.openxmlformats.org/officeDocument/2006/relationships" xmlns:m="http://schemas.openxmlformats.org/officeDocument/2006/math" xmlns:v="urn:schemas-microsoft-com:vml" xmlns:wp14="http://schemas.microsoft.com/office/word/2010/wordprocessingDrawing" xmlns:wp="http://schemas.openxmlformats.org/drawingml/2006/wordprocessingDrawing" xmlns:w10="urn:schemas-microsoft-com:office:word" xmlns:w="http://schemas.openxmlformats.org/wordprocessingml/2006/main" xmlns:w14="http://schemas.microsoft.com/office/word/2010/wordml" xmlns:w15="http://schemas.microsoft.com/office/word/2012/wordml" xmlns:w16cex="http://schemas.microsoft.com/office/word/2018/wordml/cex" xmlns:w16cid="http://schemas.microsoft.com/office/word/2016/wordml/cid" xmlns:w16="http://schemas.microsoft.com/office/word/2018/wordml" xmlns:w16se="http://schemas.microsoft.com/office/word/2015/wordml/symex" xmlns:wpg="http://schemas.microsoft.com/office/word/2010/wordprocessingGroup" xmlns:wpi="http://schemas.microsoft.com/office/word/2010/wordprocessingInk" xmlns:wne="http://schemas.microsoft.com/office/word/2006/wordml" xmlns:wps="http://schemas.microsoft.com/office/word/2010/wordprocessingShape" mc:Ignorable="w14 w15 w16se w16cid w16 w16cex wp14">
+<w16cid:commentsIds xmlns:wpc="http://schemas.microsoft.com/office/word/2010/wordprocessingCanvas" xmlns:cx="http://schemas.microsoft.com/office/drawing/2014/chartex" xmlns:cx1="http://schemas.microsoft.com/office/drawing/2015/9/8/chartex" xmlns:cx2="http://schemas.microsoft.com/office/drawing/2015/10/21/chartex" xmlns:cx3="http://schemas.microsoft.com/office/drawing/2016/5/9/chartex" xmlns:cx4="http://schemas.microsoft.com/office/drawing/2016/5/10/chartex" xmlns:cx5="http://schemas.microsoft.com/office/drawing/2016/5/11/chartex" xmlns:cx6="http://schemas.microsoft.com/office/drawing/2016/5/12/chartex" xmlns:cx7="http://schemas.microsoft.com/office/drawing/2016/5/13/chartex" xmlns:cx8="http://schemas.microsoft.com/office/drawing/2016/5/14/chartex" xmlns:mc="http://schemas.openxmlformats.org/markup-compatibility/2006" xmlns:aink="http://schemas.microsoft.com/office/drawing/2016/ink" xmlns:am3d="http://schemas.microsoft.com/office/drawing/2017/model3d" xmlns:o="urn:schemas-microsoft-com:office:office" xmlns:r="http://schemas.openxmlformats.org/officeDocument/2006/relationships" xmlns:m="http://schemas.openxmlformats.org/officeDocument/2006/math" xmlns:v="urn:schemas-microsoft-com:vml" xmlns:wp14="http://schemas.microsoft.com/office/word/2010/wordprocessingDrawing" xmlns:wp="http://schemas.openxmlformats.org/drawingml/2006/wordprocessingDrawing" xmlns:w10="urn:schemas-microsoft-com:office:word" xmlns:w="http://schemas.openxmlformats.org/wordprocessingml/2006/main" xmlns:w14="http://schemas.microsoft.com/office/word/2010/wordml" xmlns:w15="http://schemas.microsoft.com/office/word/2012/wordml" xmlns:w16cex="http://schemas.microsoft.com/office/word/2018/wordml/cex" xmlns:w16cid="http://schemas.microsoft.com/office/word/2016/wordml/cid" xmlns:w16="http://schemas.microsoft.com/office/word/2018/wordml" xmlns:w16sdtdh="http://schemas.microsoft.com/office/word/2020/wordml/sdtdatahash" xmlns:w16se="http://schemas.microsoft.com/office/word/2015/wordml/symex" xmlns:wpg="http://schemas.microsoft.com/office/word/2010/wordprocessingGroup" xmlns:wpi="http://schemas.microsoft.com/office/word/2010/wordprocessingInk" xmlns:wne="http://schemas.microsoft.com/office/word/2006/wordml" xmlns:wps="http://schemas.microsoft.com/office/word/2010/wordprocessingShape" mc:Ignorable="w14 w15 w16se w16cid w16 w16cex w16sdtdh wp14">
   <w16cid:commentId w16cid:paraId="69EE6210" w16cid:durableId="24356468"/>
   <w16cid:commentId w16cid:paraId="233A34EB" w16cid:durableId="24647106"/>
   <w16cid:commentId w16cid:paraId="3963C8A4" w16cid:durableId="246211A1"/>
@@ -9384,7 +9411,7 @@
 </file>
 
 <file path=word/numbering.xml><?xml version="1.0" encoding="utf-8"?>
-<w:numbering xmlns:wpc="http://schemas.microsoft.com/office/word/2010/wordprocessingCanvas" xmlns:cx="http://schemas.microsoft.com/office/drawing/2014/chartex" xmlns:cx1="http://schemas.microsoft.com/office/drawing/2015/9/8/chartex" xmlns:cx2="http://schemas.microsoft.com/office/drawing/2015/10/21/chartex" xmlns:cx3="http://schemas.microsoft.com/office/drawing/2016/5/9/chartex" xmlns:cx4="http://schemas.microsoft.com/office/drawing/2016/5/10/chartex" xmlns:cx5="http://schemas.microsoft.com/office/drawing/2016/5/11/chartex" xmlns:cx6="http://schemas.microsoft.com/office/drawing/2016/5/12/chartex" xmlns:cx7="http://schemas.microsoft.com/office/drawing/2016/5/13/chartex" xmlns:cx8="http://schemas.microsoft.com/office/drawing/2016/5/14/chartex" xmlns:mc="http://schemas.openxmlformats.org/markup-compatibility/2006" xmlns:aink="http://schemas.microsoft.com/office/drawing/2016/ink" xmlns:am3d="http://schemas.microsoft.com/office/drawing/2017/model3d" xmlns:o="urn:schemas-microsoft-com:office:office" xmlns:r="http://schemas.openxmlformats.org/officeDocument/2006/relationships" xmlns:m="http://schemas.openxmlformats.org/officeDocument/2006/math" xmlns:v="urn:schemas-microsoft-com:vml" xmlns:wp14="http://schemas.microsoft.com/office/word/2010/wordprocessingDrawing" xmlns:wp="http://schemas.openxmlformats.org/drawingml/2006/wordprocessingDrawing" xmlns:w10="urn:schemas-microsoft-com:office:word" xmlns:w="http://schemas.openxmlformats.org/wordprocessingml/2006/main" xmlns:w14="http://schemas.microsoft.com/office/word/2010/wordml" xmlns:w15="http://schemas.microsoft.com/office/word/2012/wordml" xmlns:w16cex="http://schemas.microsoft.com/office/word/2018/wordml/cex" xmlns:w16cid="http://schemas.microsoft.com/office/word/2016/wordml/cid" xmlns:w16="http://schemas.microsoft.com/office/word/2018/wordml" xmlns:w16se="http://schemas.microsoft.com/office/word/2015/wordml/symex" xmlns:wpg="http://schemas.microsoft.com/office/word/2010/wordprocessingGroup" xmlns:wpi="http://schemas.microsoft.com/office/word/2010/wordprocessingInk" xmlns:wne="http://schemas.microsoft.com/office/word/2006/wordml" xmlns:wps="http://schemas.microsoft.com/office/word/2010/wordprocessingShape" mc:Ignorable="w14 w15 w16se w16cid w16 w16cex wp14">
+<w:numbering xmlns:wpc="http://schemas.microsoft.com/office/word/2010/wordprocessingCanvas" xmlns:cx="http://schemas.microsoft.com/office/drawing/2014/chartex" xmlns:cx1="http://schemas.microsoft.com/office/drawing/2015/9/8/chartex" xmlns:cx2="http://schemas.microsoft.com/office/drawing/2015/10/21/chartex" xmlns:cx3="http://schemas.microsoft.com/office/drawing/2016/5/9/chartex" xmlns:cx4="http://schemas.microsoft.com/office/drawing/2016/5/10/chartex" xmlns:cx5="http://schemas.microsoft.com/office/drawing/2016/5/11/chartex" xmlns:cx6="http://schemas.microsoft.com/office/drawing/2016/5/12/chartex" xmlns:cx7="http://schemas.microsoft.com/office/drawing/2016/5/13/chartex" xmlns:cx8="http://schemas.microsoft.com/office/drawing/2016/5/14/chartex" xmlns:mc="http://schemas.openxmlformats.org/markup-compatibility/2006" xmlns:aink="http://schemas.microsoft.com/office/drawing/2016/ink" xmlns:am3d="http://schemas.microsoft.com/office/drawing/2017/model3d" xmlns:o="urn:schemas-microsoft-com:office:office" xmlns:r="http://schemas.openxmlformats.org/officeDocument/2006/relationships" xmlns:m="http://schemas.openxmlformats.org/officeDocument/2006/math" xmlns:v="urn:schemas-microsoft-com:vml" xmlns:wp14="http://schemas.microsoft.com/office/word/2010/wordprocessingDrawing" xmlns:wp="http://schemas.openxmlformats.org/drawingml/2006/wordprocessingDrawing" xmlns:w10="urn:schemas-microsoft-com:office:word" xmlns:w="http://schemas.openxmlformats.org/wordprocessingml/2006/main" xmlns:w14="http://schemas.microsoft.com/office/word/2010/wordml" xmlns:w15="http://schemas.microsoft.com/office/word/2012/wordml" xmlns:w16cex="http://schemas.microsoft.com/office/word/2018/wordml/cex" xmlns:w16cid="http://schemas.microsoft.com/office/word/2016/wordml/cid" xmlns:w16="http://schemas.microsoft.com/office/word/2018/wordml" xmlns:w16sdtdh="http://schemas.microsoft.com/office/word/2020/wordml/sdtdatahash" xmlns:w16se="http://schemas.microsoft.com/office/word/2015/wordml/symex" xmlns:wpg="http://schemas.microsoft.com/office/word/2010/wordprocessingGroup" xmlns:wpi="http://schemas.microsoft.com/office/word/2010/wordprocessingInk" xmlns:wne="http://schemas.microsoft.com/office/word/2006/wordml" xmlns:wps="http://schemas.microsoft.com/office/word/2010/wordprocessingShape" mc:Ignorable="w14 w15 w16se w16cid w16 w16cex w16sdtdh wp14">
   <w:abstractNum w:abstractNumId="0" w15:restartNumberingAfterBreak="0">
     <w:nsid w:val="26EC5BD0"/>
     <w:multiLevelType w:val="hybridMultilevel"/>
@@ -9481,7 +9508,7 @@
 </file>
 
 <file path=word/people.xml><?xml version="1.0" encoding="utf-8"?>
-<w15:people xmlns:wpc="http://schemas.microsoft.com/office/word/2010/wordprocessingCanvas" xmlns:cx="http://schemas.microsoft.com/office/drawing/2014/chartex" xmlns:cx1="http://schemas.microsoft.com/office/drawing/2015/9/8/chartex" xmlns:cx2="http://schemas.microsoft.com/office/drawing/2015/10/21/chartex" xmlns:cx3="http://schemas.microsoft.com/office/drawing/2016/5/9/chartex" xmlns:cx4="http://schemas.microsoft.com/office/drawing/2016/5/10/chartex" xmlns:cx5="http://schemas.microsoft.com/office/drawing/2016/5/11/chartex" xmlns:cx6="http://schemas.microsoft.com/office/drawing/2016/5/12/chartex" xmlns:cx7="http://schemas.microsoft.com/office/drawing/2016/5/13/chartex" xmlns:cx8="http://schemas.microsoft.com/office/drawing/2016/5/14/chartex" xmlns:mc="http://schemas.openxmlformats.org/markup-compatibility/2006" xmlns:aink="http://schemas.microsoft.com/office/drawing/2016/ink" xmlns:am3d="http://schemas.microsoft.com/office/drawing/2017/model3d" xmlns:o="urn:schemas-microsoft-com:office:office" xmlns:r="http://schemas.openxmlformats.org/officeDocument/2006/relationships" xmlns:m="http://schemas.openxmlformats.org/officeDocument/2006/math" xmlns:v="urn:schemas-microsoft-com:vml" xmlns:wp14="http://schemas.microsoft.com/office/word/2010/wordprocessingDrawing" xmlns:wp="http://schemas.openxmlformats.org/drawingml/2006/wordprocessingDrawing" xmlns:w10="urn:schemas-microsoft-com:office:word" xmlns:w="http://schemas.openxmlformats.org/wordprocessingml/2006/main" xmlns:w14="http://schemas.microsoft.com/office/word/2010/wordml" xmlns:w15="http://schemas.microsoft.com/office/word/2012/wordml" xmlns:w16cex="http://schemas.microsoft.com/office/word/2018/wordml/cex" xmlns:w16cid="http://schemas.microsoft.com/office/word/2016/wordml/cid" xmlns:w16="http://schemas.microsoft.com/office/word/2018/wordml" xmlns:w16se="http://schemas.microsoft.com/office/word/2015/wordml/symex" xmlns:wpg="http://schemas.microsoft.com/office/word/2010/wordprocessingGroup" xmlns:wpi="http://schemas.microsoft.com/office/word/2010/wordprocessingInk" xmlns:wne="http://schemas.microsoft.com/office/word/2006/wordml" xmlns:wps="http://schemas.microsoft.com/office/word/2010/wordprocessingShape" mc:Ignorable="w14 w15 w16se w16cid w16 w16cex wp14">
+<w15:people xmlns:wpc="http://schemas.microsoft.com/office/word/2010/wordprocessingCanvas" xmlns:cx="http://schemas.microsoft.com/office/drawing/2014/chartex" xmlns:cx1="http://schemas.microsoft.com/office/drawing/2015/9/8/chartex" xmlns:cx2="http://schemas.microsoft.com/office/drawing/2015/10/21/chartex" xmlns:cx3="http://schemas.microsoft.com/office/drawing/2016/5/9/chartex" xmlns:cx4="http://schemas.microsoft.com/office/drawing/2016/5/10/chartex" xmlns:cx5="http://schemas.microsoft.com/office/drawing/2016/5/11/chartex" xmlns:cx6="http://schemas.microsoft.com/office/drawing/2016/5/12/chartex" xmlns:cx7="http://schemas.microsoft.com/office/drawing/2016/5/13/chartex" xmlns:cx8="http://schemas.microsoft.com/office/drawing/2016/5/14/chartex" xmlns:mc="http://schemas.openxmlformats.org/markup-compatibility/2006" xmlns:aink="http://schemas.microsoft.com/office/drawing/2016/ink" xmlns:am3d="http://schemas.microsoft.com/office/drawing/2017/model3d" xmlns:o="urn:schemas-microsoft-com:office:office" xmlns:r="http://schemas.openxmlformats.org/officeDocument/2006/relationships" xmlns:m="http://schemas.openxmlformats.org/officeDocument/2006/math" xmlns:v="urn:schemas-microsoft-com:vml" xmlns:wp14="http://schemas.microsoft.com/office/word/2010/wordprocessingDrawing" xmlns:wp="http://schemas.openxmlformats.org/drawingml/2006/wordprocessingDrawing" xmlns:w10="urn:schemas-microsoft-com:office:word" xmlns:w="http://schemas.openxmlformats.org/wordprocessingml/2006/main" xmlns:w14="http://schemas.microsoft.com/office/word/2010/wordml" xmlns:w15="http://schemas.microsoft.com/office/word/2012/wordml" xmlns:w16cex="http://schemas.microsoft.com/office/word/2018/wordml/cex" xmlns:w16cid="http://schemas.microsoft.com/office/word/2016/wordml/cid" xmlns:w16="http://schemas.microsoft.com/office/word/2018/wordml" xmlns:w16sdtdh="http://schemas.microsoft.com/office/word/2020/wordml/sdtdatahash" xmlns:w16se="http://schemas.microsoft.com/office/word/2015/wordml/symex" xmlns:wpg="http://schemas.microsoft.com/office/word/2010/wordprocessingGroup" xmlns:wpi="http://schemas.microsoft.com/office/word/2010/wordprocessingInk" xmlns:wne="http://schemas.microsoft.com/office/word/2006/wordml" xmlns:wps="http://schemas.microsoft.com/office/word/2010/wordprocessingShape" mc:Ignorable="w14 w15 w16se w16cid w16 w16cex w16sdtdh wp14">
   <w15:person w15:author="Matthew Nuttall">
     <w15:presenceInfo w15:providerId="AD" w15:userId="S::mnn1@stir.ac.uk::52bda326-1982-4d2e-bfc2-66e5e0894b6c"/>
   </w15:person>
@@ -9489,7 +9516,7 @@
 </file>
 
 <file path=word/styles.xml><?xml version="1.0" encoding="utf-8"?>
-<w:styles xmlns:mc="http://schemas.openxmlformats.org/markup-compatibility/2006" xmlns:r="http://schemas.openxmlformats.org/officeDocument/2006/relationships" xmlns:w="http://schemas.openxmlformats.org/wordprocessingml/2006/main" xmlns:w14="http://schemas.microsoft.com/office/word/2010/wordml" xmlns:w15="http://schemas.microsoft.com/office/word/2012/wordml" xmlns:w16cex="http://schemas.microsoft.com/office/word/2018/wordml/cex" xmlns:w16cid="http://schemas.microsoft.com/office/word/2016/wordml/cid" xmlns:w16="http://schemas.microsoft.com/office/word/2018/wordml" xmlns:w16se="http://schemas.microsoft.com/office/word/2015/wordml/symex" mc:Ignorable="w14 w15 w16se w16cid w16 w16cex">
+<w:styles xmlns:mc="http://schemas.openxmlformats.org/markup-compatibility/2006" xmlns:r="http://schemas.openxmlformats.org/officeDocument/2006/relationships" xmlns:w="http://schemas.openxmlformats.org/wordprocessingml/2006/main" xmlns:w14="http://schemas.microsoft.com/office/word/2010/wordml" xmlns:w15="http://schemas.microsoft.com/office/word/2012/wordml" xmlns:w16cex="http://schemas.microsoft.com/office/word/2018/wordml/cex" xmlns:w16cid="http://schemas.microsoft.com/office/word/2016/wordml/cid" xmlns:w16="http://schemas.microsoft.com/office/word/2018/wordml" xmlns:w16sdtdh="http://schemas.microsoft.com/office/word/2020/wordml/sdtdatahash" xmlns:w16se="http://schemas.microsoft.com/office/word/2015/wordml/symex" mc:Ignorable="w14 w15 w16se w16cid w16 w16cex w16sdtdh">
   <w:docDefaults>
     <w:rPrDefault>
       <w:rPr>

</xml_diff>

<commit_message>
Finalising some table and figure numbers in methods/SI
</commit_message>
<xml_diff>
--- a/Write up/Methods.docx
+++ b/Write up/Methods.docx
@@ -4,7 +4,6 @@
   <w:body>
     <w:p>
       <w:pPr>
-        <w:ind w:firstLine="720"/>
         <w:rPr>
           <w:b/>
           <w:bCs/>
@@ -43,6 +42,73 @@
     </w:p>
     <w:p>
       <w:r>
+        <w:rPr>
+          <w:noProof/>
+        </w:rPr>
+        <w:drawing>
+          <wp:anchor distT="0" distB="0" distL="114300" distR="114300" simplePos="0" relativeHeight="251658240" behindDoc="1" locked="0" layoutInCell="1" allowOverlap="1" wp14:anchorId="731BA932" wp14:editId="4D140952">
+            <wp:simplePos x="0" y="0"/>
+            <wp:positionH relativeFrom="margin">
+              <wp:align>left</wp:align>
+            </wp:positionH>
+            <wp:positionV relativeFrom="paragraph">
+              <wp:posOffset>1332230</wp:posOffset>
+            </wp:positionV>
+            <wp:extent cx="4381500" cy="4381500"/>
+            <wp:effectExtent l="0" t="0" r="0" b="0"/>
+            <wp:wrapNone/>
+            <wp:docPr id="1" name="Picture 1" descr="Map&#10;&#10;Description automatically generated"/>
+            <wp:cNvGraphicFramePr>
+              <a:graphicFrameLocks xmlns:a="http://schemas.openxmlformats.org/drawingml/2006/main" noChangeAspect="1"/>
+            </wp:cNvGraphicFramePr>
+            <a:graphic xmlns:a="http://schemas.openxmlformats.org/drawingml/2006/main">
+              <a:graphicData uri="http://schemas.openxmlformats.org/drawingml/2006/picture">
+                <pic:pic xmlns:pic="http://schemas.openxmlformats.org/drawingml/2006/picture">
+                  <pic:nvPicPr>
+                    <pic:cNvPr id="1" name="Picture 1" descr="Map&#10;&#10;Description automatically generated"/>
+                    <pic:cNvPicPr>
+                      <a:picLocks noChangeAspect="1" noChangeArrowheads="1"/>
+                    </pic:cNvPicPr>
+                  </pic:nvPicPr>
+                  <pic:blipFill>
+                    <a:blip r:embed="rId5" cstate="print">
+                      <a:extLst>
+                        <a:ext uri="{28A0092B-C50C-407E-A947-70E740481C1C}">
+                          <a14:useLocalDpi xmlns:a14="http://schemas.microsoft.com/office/drawing/2010/main" val="0"/>
+                        </a:ext>
+                      </a:extLst>
+                    </a:blip>
+                    <a:srcRect/>
+                    <a:stretch>
+                      <a:fillRect/>
+                    </a:stretch>
+                  </pic:blipFill>
+                  <pic:spPr bwMode="auto">
+                    <a:xfrm>
+                      <a:off x="0" y="0"/>
+                      <a:ext cx="4381500" cy="4381500"/>
+                    </a:xfrm>
+                    <a:prstGeom prst="rect">
+                      <a:avLst/>
+                    </a:prstGeom>
+                    <a:noFill/>
+                    <a:ln>
+                      <a:noFill/>
+                    </a:ln>
+                  </pic:spPr>
+                </pic:pic>
+              </a:graphicData>
+            </a:graphic>
+            <wp14:sizeRelH relativeFrom="page">
+              <wp14:pctWidth>0</wp14:pctWidth>
+            </wp14:sizeRelH>
+            <wp14:sizeRelV relativeFrom="page">
+              <wp14:pctHeight>0</wp14:pctHeight>
+            </wp14:sizeRelV>
+          </wp:anchor>
+        </w:drawing>
+      </w:r>
+      <w:r>
         <w:t xml:space="preserve">This study investigated macroeconomic and socioeconomic predictors of forest cover and loss in Cambodia at two different </w:t>
       </w:r>
       <w:r>
@@ -61,10 +127,10 @@
         <w:t>Cambodia is in mainland SEA and is bordered by Laos (NE), Thailand (NW), Vietnam (E), and the Gulf of Thailand (SW) (</w:t>
       </w:r>
       <w:r>
-        <w:rPr>
-          <w:highlight w:val="yellow"/>
-        </w:rPr>
-        <w:t>Figure x</w:t>
+        <w:t>Figure</w:t>
+      </w:r>
+      <w:r>
+        <w:t xml:space="preserve"> 1</w:t>
       </w:r>
       <w:r>
         <w:t>).  The country has a surface area of 176,520 km</w:t>
@@ -88,6 +154,7 @@
         <w:t xml:space="preserve"> north of the equator and thus has a tropical monsoon climate (McSweeney et al. 2010).  </w:t>
       </w:r>
     </w:p>
+    <w:p/>
     <w:p>
       <w:pPr>
         <w:rPr>
@@ -97,444 +164,16 @@
           <w:iCs/>
         </w:rPr>
       </w:pPr>
-      <w:r>
+    </w:p>
+    <w:p>
+      <w:pPr>
         <w:rPr>
           <w:b/>
           <w:bCs/>
           <w:i/>
           <w:iCs/>
         </w:rPr>
-        <w:t>Variable selection</w:t>
-      </w:r>
-    </w:p>
-    <w:p>
-      <w:r>
-        <w:t>The response variable</w:t>
-      </w:r>
-      <w:r>
-        <w:t>s</w:t>
-      </w:r>
-      <w:r>
-        <w:t xml:space="preserve"> for </w:t>
-      </w:r>
-      <w:r>
-        <w:t>the macroeconomic analysis w</w:t>
-      </w:r>
-      <w:r>
-        <w:t>ere</w:t>
-      </w:r>
-      <w:r>
-        <w:t xml:space="preserve"> </w:t>
-      </w:r>
-      <w:r>
-        <w:t xml:space="preserve">1) </w:t>
-      </w:r>
-      <w:r>
-        <w:t>change in forest cover</w:t>
-      </w:r>
-      <w:r>
-        <w:t xml:space="preserve"> (forest loss)</w:t>
-      </w:r>
-      <w:r>
-        <w:t xml:space="preserve"> from time </w:t>
-      </w:r>
-      <w:r>
-        <w:rPr>
-          <w:i/>
-          <w:iCs/>
-        </w:rPr>
-        <w:t>t</w:t>
-      </w:r>
-      <w:r>
-        <w:t xml:space="preserve"> to time </w:t>
-      </w:r>
-      <w:r>
-        <w:rPr>
-          <w:i/>
-          <w:iCs/>
-        </w:rPr>
-        <w:t>t</w:t>
-      </w:r>
-      <w:r>
-        <w:rPr>
-          <w:i/>
-          <w:iCs/>
-          <w:vertAlign w:val="subscript"/>
-        </w:rPr>
-        <w:t>+1</w:t>
-      </w:r>
-      <w:r>
-        <w:t xml:space="preserve"> and </w:t>
-      </w:r>
-      <w:r>
-        <w:t xml:space="preserve">2) </w:t>
-      </w:r>
-      <w:r>
-        <w:t xml:space="preserve">the number of new economic land concession (ELC) allocations in year </w:t>
-      </w:r>
-      <w:r>
-        <w:rPr>
-          <w:i/>
-          <w:iCs/>
-        </w:rPr>
-        <w:t>t</w:t>
-      </w:r>
-      <w:r>
-        <w:t>. The response variable for the socioeconomic analysis was forest cover area. Both</w:t>
-      </w:r>
-      <w:r>
-        <w:t xml:space="preserve"> forest cover</w:t>
-      </w:r>
-      <w:r>
-        <w:t xml:space="preserve"> response variables were produced from the same data source (see “Data sources” below). </w:t>
-      </w:r>
-      <w:r>
-        <w:t xml:space="preserve">Macroeconomic, socioeconomic, and control variables for both sets of analysis were selected based on a combination of previous studies, data availability, and the authors’ knowledge of Cambodia. </w:t>
-      </w:r>
-    </w:p>
-    <w:p>
-      <w:r>
-        <w:t>Macroeconomic variables were selected to create three sets</w:t>
-      </w:r>
-      <w:r>
-        <w:t xml:space="preserve"> of predictors, each targeting a different driver</w:t>
-      </w:r>
-      <w:r>
-        <w:t>: economic development</w:t>
-      </w:r>
-      <w:r>
-        <w:t xml:space="preserve"> (n=</w:t>
-      </w:r>
-      <w:r>
-        <w:t>8</w:t>
-      </w:r>
-      <w:r>
-        <w:t>)</w:t>
-      </w:r>
-      <w:r>
-        <w:t>, commodity prices</w:t>
-      </w:r>
-      <w:r>
-        <w:t xml:space="preserve"> (external market forces</w:t>
-      </w:r>
-      <w:r>
-        <w:t>, n=8</w:t>
-      </w:r>
-      <w:r>
-        <w:t>)</w:t>
-      </w:r>
-      <w:r>
-        <w:t>, and producer prices</w:t>
-      </w:r>
-      <w:r>
-        <w:t xml:space="preserve"> (internal market forces</w:t>
-      </w:r>
-      <w:r>
-        <w:t>, n=5</w:t>
-      </w:r>
-      <w:r>
-        <w:t xml:space="preserve">) </w:t>
-      </w:r>
-      <w:r>
-        <w:fldChar w:fldCharType="begin"/>
-      </w:r>
-      <w:r>
-        <w:instrText xml:space="preserve"> ADDIN ZOTERO_ITEM CSL_CITATION {"citationID":"Jh7awMDy","properties":{"formattedCitation":"(Nelson et al. 2006; Ewers 2006; Gong et al. 2013; Kuang et al. 2016; Fan &amp; Ding 2016; Bonilla-Bedoya et al. 2018)","plainCitation":"(Nelson et al. 2006; Ewers 2006; Gong et al. 2013; Kuang et al. 2016; Fan &amp; Ding 2016; Bonilla-Bedoya et al. 2018)","dontUpdate":true,"noteIndex":0},"citationItems":[{"id":165,"uris":["http://zotero.org/users/2170232/items/9J63RXYK"],"uri":["http://zotero.org/users/2170232/items/9J63RXYK"],"itemData":{"id":165,"type":"article-journal","abstract":"This paper provides an overview of what the Millennium Ecosystem Assessment (MA) call \"indirect and direct drivers\" of change in ecosystem services at a global level. The MA definition of a driver is any natural or human-induced factor that directly or indirectly causes a change in an ecosystem. A direct driver unequivocally influences ecosystem processes. An indirect driver operates more diffusely by altering one or more direct drivers. Global driving forces are categorized as demographic, economic, sociopolitical, cultural and religious, scientific and technological, and physical and biological. Drivers in all categories other than physical and biological are considered indirect. Important direct drivers include changes in climate, plant nutrient use, land conversion, and diseases and invasive species. This paper does not  discuss natural drivers such as climate variability, extreme weather events, or volcanic eruptions.","container-title":"Ecology and Society","ISSN":"1708-3087","language":"en","source":"pure.iiasa.ac.at","title":"Anthropogenic drivers of ecosystem change: An overview","title-short":"Anthropogenic drivers of ecosystem change","URL":"http://www.ecologyandsociety.org/vol11/iss2/art29/","volume":"11","author":[{"family":"Nelson","given":"G. C."},{"family":"Dobermann","given":"A."},{"family":"Nakicenovic","given":"N."},{"family":"O'Neill","given":"B. C."}],"accessed":{"date-parts":[["2019",3,1]]},"issued":{"date-parts":[["2006"]]}}},{"id":2120,"uris":["http://zotero.org/users/2170232/items/SQR23FC7"],"uri":["http://zotero.org/users/2170232/items/SQR23FC7"],"itemData":{"id":2120,"type":"article-journal","abstract":"Recent work on global patterns of deforestation has shown that countries with high per capita GDP or low remaining forest cover are more likely to be experiencing afforestation than deforestation. Here, I show that the relationship is more complex than previously described, because the effect of one variable is dependent upon the value of the other. As a result, high-income nations exhibit the opposite response to disappearing forest cover than low-income nations. In an analysis of 103 countries, I found that high-income countries with low forest cover have the highest rates of afforestation, typically through the establishment of new plantations. In contrast, low-income countries with little forest are more likely to consume that remaining portion at a faster proportional rate than do low-income countries with more forest. Nations with large amounts of forest have approximately equal deforestation rates, regardless of national wealth. These results highlight for the first time that there is a strong interaction between forest cover and economic development that determines rates of forest change among nations.","container-title":"Global Environmental Change","DOI":"10.1016/j.gloenvcha.2005.12.001","ISSN":"0959-3780","issue":"2","journalAbbreviation":"Global Environmental Change","language":"en","page":"161-169","source":"ScienceDirect","title":"Interaction effects between economic development and forest cover determine deforestation rates","volume":"16","author":[{"family":"Ewers","given":"Robert M."}],"issued":{"date-parts":[["2006",5,1]]}}},{"id":1526,"uris":["http://zotero.org/users/2170232/items/2LSJZH7A"],"uri":["http://zotero.org/users/2170232/items/2LSJZH7A"],"itemData":{"id":1526,"type":"article-journal","abstract":"Urban forests are valuable resources in coupled human and natural urban systems where green spaces are essential in maintaining ecological benefits and services of the landscape. In southern coastal China, the Shenzhen Special Economic Zone (SEZ) was established as a new city in 1979 and developed to be a megacity from an agriculture-dominated landscape. To quantify the land-use change during this rapid urbanization process and explore the underline drivers, nine sets of Landsat images from 1973 through 2005 were used to calculate the landscape metrics of forest patches. We found that the forest in Shenzhen SEZ had been restored to 85.85% of pre-urbanization coverage by 2005, but was characterized with smaller, isolated patches across the landscape. The changes in patch density, distribution, and shape during the 30-year study period were nonlinear and defined by episodic periods. The stepwise multiple regression models with socioeconomic drivers provided further explanation for fragmentation rates in patch density, distribution, and shape, with modeled R-squared of 0.837, 0.759, and 0.985 and P-values of 0.011, 0.035, and 0.004, respectively. Among the drivers, urban structure change, industry-related economic booming, and the increase of migrant resident population triggered the urban forest fragmentation while the significantly increased income of city residents drove the de-fragmentation trend. The artificial forestation showed some but a limited role in mitigating forest fragmentation.","container-title":"Landscape and Urban Planning","DOI":"10.1016/j.landurbplan.2013.04.009","ISSN":"0169-2046","journalAbbreviation":"Landscape and Urban Planning","page":"57-65","source":"ScienceDirect","title":"Determining socioeconomic drivers of urban forest fragmentation with historical remote sensing images","volume":"117","author":[{"family":"Gong","given":"Chongfeng"},{"family":"Yu","given":"Shixiao"},{"family":"Joesting","given":"Heather"},{"family":"Chen","given":"Jiquan"}],"issued":{"date-parts":[["2013",9,1]]}}},{"id":1613,"uris":["http://zotero.org/users/2170232/items/EWIWA67A"],"uri":["http://zotero.org/users/2170232/items/EWIWA67A"],"itemData":{"id":1613,"type":"article-journal","abstract":"The past two decades saw rapid and massive urbanization and industrialization in China. Despite much research has been reportedly done at local and regional scales, little has been reported on the trajectories, patterns, and drivers of these two intertwining processes at the national level. This is mainly due to the fact that until recently, high resolution spatial data of land use and land cover change were not available at national level. The research reported in this paper aimed to fill this knowledge gap. Employing the China Land Use/Cover Dataset (CLUD), a national land use/cover change database our research team developed over the past decade, we analyzed the two intertwining processes at a 5 year interval from 1990 to 2010 to identify their trajectories, spatiotemporal patterns, and driving forces. Among out key findings are that (1) the nation's urban and industrial land areas increased from 4.85×104km2 in 1990 to 9.08×104km2 in 2010; (2) compared to those in the 1990s, the expansion rates of urban land and industrial land in the 2000s were respectively 2.15 and 5.79 times higher; (3) the expansion rates varied significantly across regions, revealing a distinctive spatial pattern with coastal regions being the fastest and the northeastern the slowest; (4) national development strategies and regional land-use policies had prominent impacts on land expansions; while (5) socioeconomic factors along with local and regional land-use policies explained the regional variations.","container-title":"Landscape and Urban Planning","DOI":"10.1016/j.landurbplan.2015.10.001","ISSN":"0169-2046","journalAbbreviation":"Landscape and Urban Planning","page":"21-33","source":"ScienceDirect","title":"The rapid and massive urban and industrial land expansions in China between 1990 and 2010: A CLUD-based analysis of their trajectories, patterns, and drivers","title-short":"The rapid and massive urban and industrial land expansions in China between 1990 and 2010","volume":"145","author":[{"family":"Kuang","given":"Wenhui"},{"family":"Liu","given":"Jiyuan"},{"family":"Dong","given":"Jinwei"},{"family":"Chi","given":"Wenfeng"},{"family":"Zhang","given":"Chi"}],"issued":{"date-parts":[["2016",1,1]]}}},{"id":2638,"uris":["http://zotero.org/users/2170232/items/AXZEYZ6Z"],"uri":["http://zotero.org/users/2170232/items/AXZEYZ6Z"],"itemData":{"id":2638,"type":"article-journal","abstract":"Human activities and natural factors drive landscape pattern changes and limit provision of ecosystem services (ES) for human well-being. The analysis of landscape pattern change is one of the most important methods to understand and quantify land use and land cover change (LUCC). In this study, a series of satellite images (1990, 2002, 2009, 2013) of Fengqiu County of Henan province in China and some social data were used for analyzing landscape pattern changes and driving forces. Our results showed that landscape pattern and indices of Fengqiu County have serial changes during 1990–2013. From 1990 to 2013, the unused land (UL) nearly disappeared (the area of UL changed from 19.1 to 1.06km2) and the area of water area (WA) dramatically decreased (from 71.41 to 11.4km2). The mutual transformations among cultivated land (CL), forest land (FL) and settlements and mining sites (SMS) were relatively frequent. By further analysis of the number of patches (NP), largest patch index (LPI), perimeter–area fractal dimension (PAFRAC) and Shannon's evenness index (SHEI) both at class and landscape scale, we found that anthropogenic influence increased gradually, intensity of land use is strengthened, and landscape heterogeneity reduced. Human activity, especially population growth was the main driving force which impacted the landscape changes in studied area. The natural factors (temperature and precipitation) make a large impact on WA area. At last, we firstly introduce “Entropy model” to analyze the whole land use change. All the quantifications of LUCC and driving forces can reasonably provide basic information for government to guide the land use and ecological protection.","container-title":"CATENA","DOI":"10.1016/j.catena.2015.09.012","ISSN":"0341-8162","journalAbbreviation":"CATENA","language":"en","page":"152-160","source":"ScienceDirect","title":"Landscape pattern changes at a county scale: A case study in Fengqiu, Henan Province, China from 1990 to 2013","title-short":"Landscape pattern changes at a county scale","volume":"137","author":[{"family":"Fan","given":"Qindong"},{"family":"Ding","given":"Shengyan"}],"issued":{"date-parts":[["2016",2,1]]}}},{"id":179,"uris":["http://zotero.org/users/2170232/items/WZLMGHYE"],"uri":["http://zotero.org/users/2170232/items/WZLMGHYE"],"itemData":{"id":179,"type":"article-journal","abstract":"The ecosystem services provided by tropical forests are affected by deforestation. Territorial management strategies aim to prevent and mitigate forest loss. Therefore, modeling potential land use changes is important for forest management, monitoring, and evaluation. This study determined whether there are relationships between forest vulnerability to deforestation (potential deforestation distribution) and the forest management policies applied in the Ecuadorian Amazon. Proxy and underlying variables were used to construct a statistical model, based on the principle of maximum entropy that could predict potential land use changes. Entropy can be seen as a measure of uncertainty for a density function. Receiver operating characteristics (ROC) analysis and the Jackknife Test were used to validate the model. The importance of input variables in the model was determined through: Percent Contribution (PC) and Permutation Importance (PI). The results were compared with prevailing regional forest management strategies. The socioeconomic variables that provided the largest amount of information in the overall model (AUC = 0.81) and that showed most of the information not present in other variables were: “Protected areas-Intangible zone” (PC = 24%, PI = 12.4%), “timber harvesting programs” (PC = 21.7%, PI = 4.7%), “road network” (PC = 18.9%, PI = 7.7%), and “poverty rate” (PC = 3.7%, PI = 6.1%). Also, the biophysical variable “temperature” (PC = 7,9%, PI = 22.3%) provided information in the overall model. The results suggested the need for changes in forest management strategies. Forest policies and management plans should consider integrating and strengthening protected areas and intangible zones, as well as restricting timber harvesting in native forest and establishing forest areas under permanent management. Furthermore, the results also suggested that financial incentive programs to reduce deforestation have to be evaluated because their present distribution is inefficient. In this context, conservation incentive plans need to be revised so that they focus on areas at deforestation risk.","container-title":"Science of The Total Environment","DOI":"10.1016/j.scitotenv.2018.07.028","ISSN":"0048-9697","journalAbbreviation":"Science of The Total Environment","page":"1044-1055","source":"ScienceDirect","title":"Socioecological system and potential deforestation in Western Amazon forest landscapes","volume":"644","author":[{"family":"Bonilla-Bedoya","given":"S."},{"family":"Estrella-Bastidas","given":"Anabel"},{"family":"Molina","given":"Juan Ramón"},{"family":"Herrera","given":"Miguel Ángel"}],"issued":{"date-parts":[["2018",12,10]]}}}],"schema":"https://github.com/citation-style-language/schema/raw/master/csl-citation.json"} </w:instrText>
-      </w:r>
-      <w:r>
-        <w:fldChar w:fldCharType="separate"/>
-      </w:r>
-      <w:r>
-        <w:rPr>
-          <w:rFonts w:ascii="Calibri" w:hAnsi="Calibri" w:cs="Calibri"/>
-        </w:rPr>
-        <w:t>(</w:t>
-      </w:r>
-      <w:r>
-        <w:rPr>
-          <w:rFonts w:ascii="Calibri" w:hAnsi="Calibri" w:cs="Calibri"/>
-          <w:highlight w:val="yellow"/>
-        </w:rPr>
-        <w:t>Table Sx</w:t>
-      </w:r>
-      <w:r>
-        <w:rPr>
-          <w:rFonts w:ascii="Calibri" w:hAnsi="Calibri" w:cs="Calibri"/>
-        </w:rPr>
-        <w:t xml:space="preserve">, </w:t>
-      </w:r>
-      <w:r>
-        <w:rPr>
-          <w:rFonts w:ascii="Calibri" w:hAnsi="Calibri" w:cs="Calibri"/>
-        </w:rPr>
-        <w:t>Nelson et al. 2006; Ewers 2006; Gong et al. 2013; Kuang et al. 2016; Fan &amp; Ding 2016; Bonilla-Bedoya et al. 2018)</w:t>
-      </w:r>
-      <w:r>
-        <w:fldChar w:fldCharType="end"/>
-      </w:r>
-      <w:r>
-        <w:t>.</w:t>
-      </w:r>
-      <w:r>
-        <w:t xml:space="preserve"> </w:t>
-      </w:r>
-      <w:r>
-        <w:t>Each predictor was hypothesised to be a driver of forest loss (</w:t>
-      </w:r>
-      <w:r>
-        <w:rPr>
-          <w:highlight w:val="yellow"/>
-        </w:rPr>
-        <w:t xml:space="preserve">Table </w:t>
-      </w:r>
-      <w:proofErr w:type="spellStart"/>
-      <w:r>
-        <w:rPr>
-          <w:highlight w:val="yellow"/>
-        </w:rPr>
-        <w:t>Sx</w:t>
-      </w:r>
-      <w:proofErr w:type="spellEnd"/>
-      <w:r>
-        <w:t xml:space="preserve">). </w:t>
-      </w:r>
-      <w:r>
-        <w:t>Human population density</w:t>
-      </w:r>
-      <w:r>
-        <w:t xml:space="preserve"> was included as a control variable for the economic set</w:t>
-      </w:r>
-      <w:r>
-        <w:t xml:space="preserve"> and total forest remaining w</w:t>
-      </w:r>
-      <w:r>
-        <w:t>as</w:t>
-      </w:r>
-      <w:r>
-        <w:t xml:space="preserve"> included as control variable</w:t>
-      </w:r>
-      <w:r>
-        <w:t xml:space="preserve"> across all sets</w:t>
-      </w:r>
-      <w:r>
-        <w:t xml:space="preserve">, as both were </w:t>
-      </w:r>
-      <w:r>
-        <w:t>expected to influence forest loss.</w:t>
-      </w:r>
-      <w:r>
-        <w:t xml:space="preserve"> Both</w:t>
-      </w:r>
-      <w:r>
-        <w:t xml:space="preserve"> per capita</w:t>
-      </w:r>
-      <w:r>
-        <w:t xml:space="preserve"> Gross Domestic Product (GDP) and amount of forest remaining were included to reflect the economic development path and the forest scarcity path respectively </w:t>
-      </w:r>
-      <w:r>
-        <w:fldChar w:fldCharType="begin"/>
-      </w:r>
-      <w:r>
-        <w:instrText xml:space="preserve"> ADDIN ZOTERO_ITEM CSL_CITATION {"citationID":"7L9iv0wG","properties":{"formattedCitation":"(Rudel et al. 2005; Lambin &amp; Meyfroidt 2010)","plainCitation":"(Rudel et al. 2005; Lambin &amp; Meyfroidt 2010)","noteIndex":0},"citationItems":[{"id":2121,"uris":["http://zotero.org/users/2170232/items/QDZVC72B"],"uri":["http://zotero.org/users/2170232/items/QDZVC72B"],"itemData":{"id":2121,"type":"article-journal","abstract":"Places experience forest transitions when declines in forest cover cease and recoveries in forest cover begin. Forest transitions have occurred in two, sometimes overlapping circumstances. In some places economic development has created enough non-farm jobs to pull farmers off of the land, thereby inducing the spontaneous regeneration of forests in old fields. In other places a scarcity of forest products has prompted governments and landowners to plant trees in some fields. The transitions do little to conserve biodiversity, but they do sequester carbon and conserve soil, so governments should place a high priority on promoting them.","container-title":"Global Environmental Change","DOI":"10.1016/j.gloenvcha.2004.11.001","ISSN":"0959-3780","issue":"1","journalAbbreviation":"Global Environmental Change","language":"en","page":"23-31","source":"ScienceDirect","title":"Forest transitions: towards a global understanding of land use change","title-short":"Forest transitions","volume":"15","author":[{"family":"Rudel","given":"Thomas K."},{"family":"Coomes","given":"Oliver T."},{"family":"Moran","given":"Emilio"},{"family":"Achard","given":"Frederic"},{"family":"Angelsen","given":"Arild"},{"family":"Xu","given":"Jianchu"},{"family":"Lambin","given":"Eric"}],"issued":{"date-parts":[["2005",4,1]]}}},{"id":1672,"uris":["http://zotero.org/users/2170232/items/4AESYRD7"],"uri":["http://zotero.org/users/2170232/items/4AESYRD7"],"itemData":{"id":1672,"type":"article-journal","abstract":"The concept of land use transition highlights that land use change is non-linear and is associated with other societal and biophysical system changes. A transition in land use is not a fixed pattern, nor is it deterministic. Land use transitions can be caused by negative socio-ecological feedbacks that arise from a depletion of key resources or from socio-economic change and innovation that take place rather independently from the ecological system. Here, we explore whether the sources of land use transitions are mostly endogenous socio-ecological forces or exogenous socio-economic factors. We first review a few generic pathways of forest transition as identified in national case studies, and evaluate the varying ecological quality of expanding forests associated with these pathways. We then discuss possible explanatory frameworks of land use transitions. We use the case of the recent forest transition in Vietnam as an illustration. Socio-ecological feedbacks seem to better explain a slowing down of deforestation and stabilization of forest cover, while exogenous socio-economic factors better account for reforestation. We conclude by discussing the prospects of accelerating land use transitions in tropical forest countries.","collection-title":"Forest transitions","container-title":"Land Use Policy","DOI":"10.1016/j.landusepol.2009.09.003","ISSN":"0264-8377","issue":"2","journalAbbreviation":"Land Use Policy","page":"108-118","source":"ScienceDirect","title":"Land use transitions: Socio-ecological feedback versus socio-economic change","title-short":"Land use transitions","volume":"27","author":[{"family":"Lambin","given":"Eric F."},{"family":"Meyfroidt","given":"Patrick"}],"issued":{"date-parts":[["2010",4,1]]}}}],"schema":"https://github.com/citation-style-language/schema/raw/master/csl-citation.json"} </w:instrText>
-      </w:r>
-      <w:r>
-        <w:fldChar w:fldCharType="separate"/>
-      </w:r>
-      <w:r>
-        <w:rPr>
-          <w:rFonts w:ascii="Calibri" w:hAnsi="Calibri" w:cs="Calibri"/>
-        </w:rPr>
-        <w:t>(Rudel et al. 2005; Lambin &amp; Meyfroidt 2010)</w:t>
-      </w:r>
-      <w:r>
-        <w:fldChar w:fldCharType="end"/>
-      </w:r>
-      <w:r>
-        <w:t>.</w:t>
-      </w:r>
-      <w:r>
-        <w:t xml:space="preserve"> After pre-analysis checks for errors and correlation, the resulting variable set contained</w:t>
-      </w:r>
-      <w:r>
-        <w:t xml:space="preserve"> 20 variables (Table 1). </w:t>
-      </w:r>
-      <w:r>
-        <w:t xml:space="preserve"> </w:t>
-      </w:r>
-      <w:r>
-        <w:t xml:space="preserve"> </w:t>
-      </w:r>
-      <w:r>
-        <w:t xml:space="preserve"> </w:t>
-      </w:r>
-    </w:p>
-    <w:p>
-      <w:r>
-        <w:t xml:space="preserve">Socioeconomic variables were </w:t>
-      </w:r>
-      <w:r>
-        <w:t>selected to create 8 variable sets reflecting different aspects of socioeconomic status and development</w:t>
-      </w:r>
-      <w:r>
-        <w:t>, each of which was hypothesised to be either a driver or predictor of forest cover</w:t>
-      </w:r>
-      <w:r>
-        <w:t xml:space="preserve"> </w:t>
-      </w:r>
-      <w:r>
-        <w:fldChar w:fldCharType="begin"/>
-      </w:r>
-      <w:r>
-        <w:instrText xml:space="preserve"> ADDIN ZOTERO_ITEM CSL_CITATION {"citationID":"JoSCyoNc","properties":{"formattedCitation":"(Luck et al. 2009; Ty et al. 2012; Kristensen et al. 2016; Bonilla-Bedoya et al. 2018)","plainCitation":"(Luck et al. 2009; Ty et al. 2012; Kristensen et al. 2016; Bonilla-Bedoya et al. 2018)","dontUpdate":true,"noteIndex":0},"citationItems":[{"id":2655,"uris":["http://zotero.org/users/2170232/items/P4U3LHQJ"],"uri":["http://zotero.org/users/2170232/items/P4U3LHQJ"],"itemData":{"id":2655,"type":"article-journal","abstract":"By 2050, 70% of the Earth’s human population will live in urban areas. Urbanization can have a devastating impact on local ecosystems, but these impacts vary across time and space. Identifying links between spatiotemporal change in urban ecosystems and neighborhood socio-economics is crucial to management aimed at maintaining flora and fauna in urban areas. Here, we tracked 20 years of socio-economic change and 15 years of vegetation change in 32 residential neighborhoods in south-eastern Australia. Regression models that explicitly accounted for a time lag between neighborhood socio-economic characteristics and vegetation response explained more variation in vegetation cover than models that ignored the effects of time. Also, relationships between vegetation and socio-economic factors were stronger in later years for the same neighborhoods suggesting the influence of socio-economics is more readily identified in established neighborhoods. Socio-economic variables alone, or in combination with biophysical variables, were better predictors of vegetation cover than only biophysical variables. Across space, vegetation cover had a negative quadratic relationship with neighborhood housing density, peaking at mid-density values, and a positive relationship with education level and immigration status (the percentage of residents with a non-Australian background). Over time, housing density had a positive relationship with vegetation cover, reflecting an increase in vegetation as neighborhoods develop. Our results highlight the need to understand temporal context when attempting to explain contemporary patterns in vegetation cover and the increasing importance of socio-economic factors in influencing cover as neighborhoods become established.","container-title":"Ecosystems","DOI":"10.1007/s10021-009-9244-6","ISSN":"1435-0629","issue":"4","journalAbbreviation":"Ecosystems","language":"en","page":"604","source":"Springer Link","title":"Socio-Economics and Vegetation Change in Urban Ecosystems: Patterns in Space and Time","title-short":"Socio-Economics and Vegetation Change in Urban Ecosystems","volume":"12","author":[{"family":"Luck","given":"Gary W."},{"family":"Smallbone","given":"Lisa T."},{"family":"O’Brien","given":"Rachel"}],"issued":{"date-parts":[["2009",3,12]]}}},{"id":1660,"uris":["http://zotero.org/users/2170232/items/ELFJNY56"],"uri":["http://zotero.org/users/2170232/items/ELFJNY56"],"itemData":{"id":1660,"type":"article-journal","abstract":"This study investigates an interdisciplinary scenario analysis to assess the potential impacts of climate, land use/cover and population changes on future water availability and demand in the Srepok River basin, a trans-boundary basin. Based on the output from a high-resolution Regional Climate Model (ECHAM 4, Scenarios A2 and B2) developed by the Southeast Asia—System for Analysis, Research and Training (SEA-START) Regional Center, future rainfall was downscaled to the study area and bias correction was carried out to generate the daily rainfall series. Land use/cover change was quantified using a GIS-based logistic regression approach and future population was projected from the historical data. These changes, individually or in combination, were then input into the calibrated hydrological model (HEC-HMS) to project future hydrological variables. The results reveal that surface runoff will be increased with increased future rainfall. Land use/cover change is found to have the largest impact on increased water demand, and thus reduced future water availability. The combined scenario shows an increasing level of water stress at both the basin and sub-basin levels, especially in the dry season.","container-title":"Water Resources Management","DOI":"10.1007/s11269-011-9964-1","ISSN":"0920-4741, 1573-1650","issue":"5","journalAbbreviation":"Water Resour Manage","language":"en","page":"1387-1407","source":"link.springer.com","title":"Scenario-based Impact Assessment of Land Use/Cover and Climate Changes on Water Resources and Demand: A Case Study in the Srepok River Basin, Vietnam—Cambodia","title-short":"Scenario-based Impact Assessment of Land Use/Cover and Climate Changes on Water Resources and Demand","volume":"26","author":[{"family":"Ty","given":"Tran Van"},{"family":"Sunada","given":"Kengo"},{"family":"Ichikawa","given":"Yutaka"},{"family":"Oishi","given":"Satoru"}],"issued":{"date-parts":[["2012",3,1]]}}},{"id":2659,"uris":["http://zotero.org/users/2170232/items/M668EE6L"],"uri":["http://zotero.org/users/2170232/items/M668EE6L"],"itemData":{"id":2659,"type":"article-journal","abstract":"Many of the semi-natural landscape elements found in rural areas, such as woodlots, hedgerows and grasslands, were originally maintained as part of the agricultural system. During the 20th century, they lost most of their functions and were often removed or transformed. Presently, production concerns are less dominant and many landscape and land use changes are undertaken to improve public goods or fulfil personal and family ambitions and values. This paper investigates the patterns of farm-level land use changes that occurred between 2002 and 2012 in three different landscape regions of Europe (peri-urban landscapes, areas with marginal potential for agriculture, post-socialist landscapes) and the drivers behind, based on a questionnaire survey in six study areas. A second objective is to analyse landowners’ decision-making and endogenous factors that are correlated with their engagement in land use changes. Common to all areas is that agricultural production is under pressure due to physical or socio-economic challenges. The results indicate that relatively more nature or landscape features have been added by landowners than removed by them in the six study areas. Furthermore, the analysis revealed that full-time landowners were responsible for the largest proportion of landscape change and that the areas involved differed greatly. The analysis also underlined the variety of European landscapes, as many landscape activities exhibited strong geographical patterns. A multivariate analysis of the relationship between ten farm and landowner characteristics confirmed the geographical diversity, as only a dummy variable representing the geographical location was statistically significant. When location was omitted from the analysis, two factors were significant: farm size and ownership of livestock. In addition, the results suggest that landowners in peri-urban locations were more engaged in landscape activities than landowners in other locations.","container-title":"Land Use Policy","DOI":"10.1016/j.landusepol.2015.07.014","ISSN":"0264-8377","journalAbbreviation":"Land Use Policy","language":"en","page":"786-799","source":"ScienceDirect","title":"Patterns and drivers of farm-level land use change in selected European rural landscapes","volume":"57","author":[{"family":"Kristensen","given":"Søren Bech Pilgaard"},{"family":"Busck","given":"Anne Gravsholt"},{"family":"Sluis","given":"Theo","non-dropping-particle":"van der"},{"family":"Gaube","given":"Veronika"}],"issued":{"date-parts":[["2016",11,30]]}}},{"id":179,"uris":["http://zotero.org/users/2170232/items/WZLMGHYE"],"uri":["http://zotero.org/users/2170232/items/WZLMGHYE"],"itemData":{"id":179,"type":"article-journal","abstract":"The ecosystem services provided by tropical forests are affected by deforestation. Territorial management strategies aim to prevent and mitigate forest loss. Therefore, modeling potential land use changes is important for forest management, monitoring, and evaluation. This study determined whether there are relationships between forest vulnerability to deforestation (potential deforestation distribution) and the forest management policies applied in the Ecuadorian Amazon. Proxy and underlying variables were used to construct a statistical model, based on the principle of maximum entropy that could predict potential land use changes. Entropy can be seen as a measure of uncertainty for a density function. Receiver operating characteristics (ROC) analysis and the Jackknife Test were used to validate the model. The importance of input variables in the model was determined through: Percent Contribution (PC) and Permutation Importance (PI). The results were compared with prevailing regional forest management strategies. The socioeconomic variables that provided the largest amount of information in the overall model (AUC = 0.81) and that showed most of the information not present in other variables were: “Protected areas-Intangible zone” (PC = 24%, PI = 12.4%), “timber harvesting programs” (PC = 21.7%, PI = 4.7%), “road network” (PC = 18.9%, PI = 7.7%), and “poverty rate” (PC = 3.7%, PI = 6.1%). Also, the biophysical variable “temperature” (PC = 7,9%, PI = 22.3%) provided information in the overall model. The results suggested the need for changes in forest management strategies. Forest policies and management plans should consider integrating and strengthening protected areas and intangible zones, as well as restricting timber harvesting in native forest and establishing forest areas under permanent management. Furthermore, the results also suggested that financial incentive programs to reduce deforestation have to be evaluated because their present distribution is inefficient. In this context, conservation incentive plans need to be revised so that they focus on areas at deforestation risk.","container-title":"Science of The Total Environment","DOI":"10.1016/j.scitotenv.2018.07.028","ISSN":"0048-9697","journalAbbreviation":"Science of The Total Environment","page":"1044-1055","source":"ScienceDirect","title":"Socioecological system and potential deforestation in Western Amazon forest landscapes","volume":"644","author":[{"family":"Bonilla-Bedoya","given":"S."},{"family":"Estrella-Bastidas","given":"Anabel"},{"family":"Molina","given":"Juan Ramón"},{"family":"Herrera","given":"Miguel Ángel"}],"issued":{"date-parts":[["2018",12,10]]}}}],"schema":"https://github.com/citation-style-language/schema/raw/master/csl-citation.json"} </w:instrText>
-      </w:r>
-      <w:r>
-        <w:fldChar w:fldCharType="separate"/>
-      </w:r>
-      <w:r>
-        <w:rPr>
-          <w:rFonts w:ascii="Calibri" w:hAnsi="Calibri" w:cs="Calibri"/>
-        </w:rPr>
-        <w:t>(</w:t>
-      </w:r>
-      <w:r>
-        <w:rPr>
-          <w:rFonts w:ascii="Calibri" w:hAnsi="Calibri" w:cs="Calibri"/>
-          <w:highlight w:val="yellow"/>
-        </w:rPr>
-        <w:t>Table Sx</w:t>
-      </w:r>
-      <w:r>
-        <w:rPr>
-          <w:rFonts w:ascii="Calibri" w:hAnsi="Calibri" w:cs="Calibri"/>
-        </w:rPr>
-        <w:t xml:space="preserve">, </w:t>
-      </w:r>
-      <w:r>
-        <w:rPr>
-          <w:rFonts w:ascii="Calibri" w:hAnsi="Calibri" w:cs="Calibri"/>
-        </w:rPr>
-        <w:t>Luck et al. 2009; Ty et al. 2012; Kristensen et al. 2016; Bonilla-Bedoya et al. 2018)</w:t>
-      </w:r>
-      <w:r>
-        <w:fldChar w:fldCharType="end"/>
-      </w:r>
-      <w:r>
-        <w:t>. The variable sets were population demographics (n=8), education (n=4), employment (n=5), economic security (n=2), access to services (n=4), social justice (n=2), migration (n=2), and control</w:t>
-      </w:r>
-      <w:r>
-        <w:t xml:space="preserve"> variables</w:t>
-      </w:r>
-      <w:r>
-        <w:t xml:space="preserve"> (n=6). </w:t>
-      </w:r>
-      <w:r>
-        <w:t xml:space="preserve">Control variables were included to account for the effects of environmental and other human factors including economic land concessions </w:t>
-      </w:r>
-      <w:r>
-        <w:fldChar w:fldCharType="begin"/>
-      </w:r>
-      <w:r>
-        <w:instrText xml:space="preserve"> ADDIN ZOTERO_ITEM CSL_CITATION {"citationID":"YS0y28tC","properties":{"formattedCitation":"(Abdullah &amp; Nakagoshi 2007; Davis et al. 2015)","plainCitation":"(Abdullah &amp; Nakagoshi 2007; Davis et al. 2015)","noteIndex":0},"citationItems":[{"id":2636,"uris":["http://zotero.org/users/2170232/items/BW7PN9QB"],"uri":["http://zotero.org/users/2170232/items/BW7PN9QB"],"itemData":{"id":2636,"type":"article-journal","abstract":"In many tropical countries forest fragmentation caused by changes in human land use activities is of primary concern for sustainability. In Malaysia this relationship is usually described without any quantitative measurement to show the implications for land use planning and management. To understand this relationship, this study developed a single forest fragmentation index based on a combination of three landscape metrics, i.e., non-forest area, forest edge bordered by human land use and patch size coefficient of variation, using the state of Selangor, Malaysia as a case study. Two defined natural landscapes; wetland and forest landscapes were used as a basic unit of analyses of pattern change of forest fragmentation and its relationship to human land use in three temporal years of 1966, 1981 and 1995. Results showed that forest fragmentation in the state of Selangor generally increased during the time periods studied. Multiple regression analysis showed that human land use is an important determinant of forest fragmentation, but the significance of several land uses as explanatory variables to forest fragmentation changed temporally. Oil palm and rubber plantations were apparently the major contributors to forest fragmentation. Differences in fragmentation pattern occurred between the two natural landscapes. Forest fragmentation increased in the wetland landscape, whereas not much change was observed in the forest landscape. Oil palm plantation appeared to be the major contributor to forest fragmentation in the wetland landscape, whereas rubber plantation was the major factor in the forest landscape. This study also revealed that knowledge of forest fragmentation through a single index in different natural landscapes provides a pathway for identifying which forested areas are highly threatened and must be given priority in strategic planning of nature conservation. In conclusion, it is vital to understand the relationship between changes in human land use and degree of forest degradation measured by a single index in order to describe the implications for land use planning and management.","container-title":"Forest Ecology and Management","DOI":"10.1016/j.foreco.2006.12.016","ISSN":"0378-1127","issue":"1","journalAbbreviation":"Forest Ecology and Management","language":"en","page":"39-48","source":"ScienceDirect","title":"Forest fragmentation and its correlation to human land use change in the state of Selangor, peninsular Malaysia","volume":"241","author":[{"family":"Abdullah","given":"Saiful Arif"},{"family":"Nakagoshi","given":"Nobukazu"}],"issued":{"date-parts":[["2007",3,30]]}}},{"id":2465,"uris":["http://zotero.org/users/2170232/items/BM9FJ8GU"],"uri":["http://zotero.org/users/2170232/items/BM9FJ8GU"],"itemData":{"id":2465,"type":"article-journal","abstract":"Investment in agricultural land in the developing world has rapidly increased in the past two decades1,2,3. In Cambodia, there has been a surge in economic land concessions, in which long-term leases are provided to foreign and domestic investors for economic development. More than two million hectares4 have been leased so far, sparking debate over the consequences for local communities and the environment5. Here we combined official records of concession locations4,6 with a high-resolution data set of changes in forest cover7 to quantify the contribution of land concessions to deforestation between 2000 and 2012. We used covariate matching to control for variables other than classification as a concession that may influence forest loss. Nearly half of the area where concessions were granted between 2000 and 2012 was forested in 2000; this area then represented 12.4% of forest land cover in Cambodia. Within concessions, the annual rate of forest loss was between 29% and 105% higher than in comparable land areas outside concessions. Most of the deforestation within concessions occurred after the contract date, and whether an investor was domestic or foreign had no effect on deforestation rates. We conclude that land acquisitions can act as powerful drivers of deforestation.","container-title":"Nature Geoscience","DOI":"10.1038/ngeo2540","ISSN":"1752-0908","issue":"10","language":"en","page":"772-775","source":"www.nature.com","title":"Accelerated deforestation driven by large-scale land acquisitions in Cambodia","volume":"8","author":[{"family":"Davis","given":"Kyle Frankel"},{"family":"Yu","given":"Kailiang"},{"family":"Rulli","given":"Maria Cristina"},{"family":"Pichdara","given":"Lonn"},{"family":"D’Odorico","given":"Paolo"}],"issued":{"date-parts":[["2015"]]}}}],"schema":"https://github.com/citation-style-language/schema/raw/master/csl-citation.json"} </w:instrText>
-      </w:r>
-      <w:r>
-        <w:fldChar w:fldCharType="separate"/>
-      </w:r>
-      <w:r>
-        <w:rPr>
-          <w:rFonts w:ascii="Calibri" w:hAnsi="Calibri" w:cs="Calibri"/>
-        </w:rPr>
-        <w:t>(Abdullah &amp; Nakagoshi 2007; Davis et al. 2015)</w:t>
-      </w:r>
-      <w:r>
-        <w:fldChar w:fldCharType="end"/>
-      </w:r>
-      <w:r>
-        <w:t xml:space="preserve">, protected areas </w:t>
-      </w:r>
-      <w:r>
-        <w:fldChar w:fldCharType="begin"/>
-      </w:r>
-      <w:r>
-        <w:instrText xml:space="preserve"> ADDIN ZOTERO_ITEM CSL_CITATION {"citationID":"KPXyqeHU","properties":{"formattedCitation":"(Bonilla-Bedoya et al. 2018)","plainCitation":"(Bonilla-Bedoya et al. 2018)","noteIndex":0},"citationItems":[{"id":179,"uris":["http://zotero.org/users/2170232/items/WZLMGHYE"],"uri":["http://zotero.org/users/2170232/items/WZLMGHYE"],"itemData":{"id":179,"type":"article-journal","abstract":"The ecosystem services provided by tropical forests are affected by deforestation. Territorial management strategies aim to prevent and mitigate forest loss. Therefore, modeling potential land use changes is important for forest management, monitoring, and evaluation. This study determined whether there are relationships between forest vulnerability to deforestation (potential deforestation distribution) and the forest management policies applied in the Ecuadorian Amazon. Proxy and underlying variables were used to construct a statistical model, based on the principle of maximum entropy that could predict potential land use changes. Entropy can be seen as a measure of uncertainty for a density function. Receiver operating characteristics (ROC) analysis and the Jackknife Test were used to validate the model. The importance of input variables in the model was determined through: Percent Contribution (PC) and Permutation Importance (PI). The results were compared with prevailing regional forest management strategies. The socioeconomic variables that provided the largest amount of information in the overall model (AUC = 0.81) and that showed most of the information not present in other variables were: “Protected areas-Intangible zone” (PC = 24%, PI = 12.4%), “timber harvesting programs” (PC = 21.7%, PI = 4.7%), “road network” (PC = 18.9%, PI = 7.7%), and “poverty rate” (PC = 3.7%, PI = 6.1%). Also, the biophysical variable “temperature” (PC = 7,9%, PI = 22.3%) provided information in the overall model. The results suggested the need for changes in forest management strategies. Forest policies and management plans should consider integrating and strengthening protected areas and intangible zones, as well as restricting timber harvesting in native forest and establishing forest areas under permanent management. Furthermore, the results also suggested that financial incentive programs to reduce deforestation have to be evaluated because their present distribution is inefficient. In this context, conservation incentive plans need to be revised so that they focus on areas at deforestation risk.","container-title":"Science of The Total Environment","DOI":"10.1016/j.scitotenv.2018.07.028","ISSN":"0048-9697","journalAbbreviation":"Science of The Total Environment","page":"1044-1055","source":"ScienceDirect","title":"Socioecological system and potential deforestation in Western Amazon forest landscapes","volume":"644","author":[{"family":"Bonilla-Bedoya","given":"S."},{"family":"Estrella-Bastidas","given":"Anabel"},{"family":"Molina","given":"Juan Ramón"},{"family":"Herrera","given":"Miguel Ángel"}],"issued":{"date-parts":[["2018",12,10]]}}}],"schema":"https://github.com/citation-style-language/schema/raw/master/csl-citation.json"} </w:instrText>
-      </w:r>
-      <w:r>
-        <w:fldChar w:fldCharType="separate"/>
-      </w:r>
-      <w:r>
-        <w:rPr>
-          <w:rFonts w:ascii="Calibri" w:hAnsi="Calibri" w:cs="Calibri"/>
-        </w:rPr>
-        <w:t>(Bonilla-Bedoya et al. 2018)</w:t>
-      </w:r>
-      <w:r>
-        <w:fldChar w:fldCharType="end"/>
-      </w:r>
-      <w:r>
-        <w:t xml:space="preserve">, elevation </w:t>
-      </w:r>
-      <w:r>
-        <w:fldChar w:fldCharType="begin"/>
-      </w:r>
-      <w:r>
-        <w:instrText xml:space="preserve"> ADDIN ZOTERO_ITEM CSL_CITATION {"citationID":"otYqPcRZ","properties":{"formattedCitation":"(Ty et al. 2012)","plainCitation":"(Ty et al. 2012)","noteIndex":0},"citationItems":[{"id":1660,"uris":["http://zotero.org/users/2170232/items/ELFJNY56"],"uri":["http://zotero.org/users/2170232/items/ELFJNY56"],"itemData":{"id":1660,"type":"article-journal","abstract":"This study investigates an interdisciplinary scenario analysis to assess the potential impacts of climate, land use/cover and population changes on future water availability and demand in the Srepok River basin, a trans-boundary basin. Based on the output from a high-resolution Regional Climate Model (ECHAM 4, Scenarios A2 and B2) developed by the Southeast Asia—System for Analysis, Research and Training (SEA-START) Regional Center, future rainfall was downscaled to the study area and bias correction was carried out to generate the daily rainfall series. Land use/cover change was quantified using a GIS-based logistic regression approach and future population was projected from the historical data. These changes, individually or in combination, were then input into the calibrated hydrological model (HEC-HMS) to project future hydrological variables. The results reveal that surface runoff will be increased with increased future rainfall. Land use/cover change is found to have the largest impact on increased water demand, and thus reduced future water availability. The combined scenario shows an increasing level of water stress at both the basin and sub-basin levels, especially in the dry season.","container-title":"Water Resources Management","DOI":"10.1007/s11269-011-9964-1","ISSN":"0920-4741, 1573-1650","issue":"5","journalAbbreviation":"Water Resour Manage","language":"en","page":"1387-1407","source":"link.springer.com","title":"Scenario-based Impact Assessment of Land Use/Cover and Climate Changes on Water Resources and Demand: A Case Study in the Srepok River Basin, Vietnam—Cambodia","title-short":"Scenario-based Impact Assessment of Land Use/Cover and Climate Changes on Water Resources and Demand","volume":"26","author":[{"family":"Ty","given":"Tran Van"},{"family":"Sunada","given":"Kengo"},{"family":"Ichikawa","given":"Yutaka"},{"family":"Oishi","given":"Satoru"}],"issued":{"date-parts":[["2012",3,1]]}}}],"schema":"https://github.com/citation-style-language/schema/raw/master/csl-citation.json"} </w:instrText>
-      </w:r>
-      <w:r>
-        <w:fldChar w:fldCharType="separate"/>
-      </w:r>
-      <w:r>
-        <w:rPr>
-          <w:rFonts w:ascii="Calibri" w:hAnsi="Calibri" w:cs="Calibri"/>
-        </w:rPr>
-        <w:t>(Ty et al. 2012)</w:t>
-      </w:r>
-      <w:r>
-        <w:fldChar w:fldCharType="end"/>
-      </w:r>
-      <w:r>
-        <w:t xml:space="preserve">, and distance to human infrastructure </w:t>
-      </w:r>
-      <w:r>
-        <w:fldChar w:fldCharType="begin"/>
-      </w:r>
-      <w:r>
-        <w:instrText xml:space="preserve"> ADDIN ZOTERO_ITEM CSL_CITATION {"citationID":"0lM0f2uy","properties":{"formattedCitation":"(Ty et al. 2012)","plainCitation":"(Ty et al. 2012)","noteIndex":0},"citationItems":[{"id":1660,"uris":["http://zotero.org/users/2170232/items/ELFJNY56"],"uri":["http://zotero.org/users/2170232/items/ELFJNY56"],"itemData":{"id":1660,"type":"article-journal","abstract":"This study investigates an interdisciplinary scenario analysis to assess the potential impacts of climate, land use/cover and population changes on future water availability and demand in the Srepok River basin, a trans-boundary basin. Based on the output from a high-resolution Regional Climate Model (ECHAM 4, Scenarios A2 and B2) developed by the Southeast Asia—System for Analysis, Research and Training (SEA-START) Regional Center, future rainfall was downscaled to the study area and bias correction was carried out to generate the daily rainfall series. Land use/cover change was quantified using a GIS-based logistic regression approach and future population was projected from the historical data. These changes, individually or in combination, were then input into the calibrated hydrological model (HEC-HMS) to project future hydrological variables. The results reveal that surface runoff will be increased with increased future rainfall. Land use/cover change is found to have the largest impact on increased water demand, and thus reduced future water availability. The combined scenario shows an increasing level of water stress at both the basin and sub-basin levels, especially in the dry season.","container-title":"Water Resources Management","DOI":"10.1007/s11269-011-9964-1","ISSN":"0920-4741, 1573-1650","issue":"5","journalAbbreviation":"Water Resour Manage","language":"en","page":"1387-1407","source":"link.springer.com","title":"Scenario-based Impact Assessment of Land Use/Cover and Climate Changes on Water Resources and Demand: A Case Study in the Srepok River Basin, Vietnam—Cambodia","title-short":"Scenario-based Impact Assessment of Land Use/Cover and Climate Changes on Water Resources and Demand","volume":"26","author":[{"family":"Ty","given":"Tran Van"},{"family":"Sunada","given":"Kengo"},{"family":"Ichikawa","given":"Yutaka"},{"family":"Oishi","given":"Satoru"}],"issued":{"date-parts":[["2012",3,1]]}}}],"schema":"https://github.com/citation-style-language/schema/raw/master/csl-citation.json"} </w:instrText>
-      </w:r>
-      <w:r>
-        <w:fldChar w:fldCharType="separate"/>
-      </w:r>
-      <w:r>
-        <w:rPr>
-          <w:rFonts w:ascii="Calibri" w:hAnsi="Calibri" w:cs="Calibri"/>
-        </w:rPr>
-        <w:t>(Ty et al. 2012)</w:t>
-      </w:r>
-      <w:r>
-        <w:fldChar w:fldCharType="end"/>
-      </w:r>
-      <w:r>
-        <w:t xml:space="preserve">. </w:t>
-      </w:r>
-      <w:r>
-        <w:t>A h</w:t>
-      </w:r>
-      <w:r>
-        <w:t>abitat</w:t>
-      </w:r>
-      <w:r>
-        <w:t xml:space="preserve"> control variable</w:t>
-      </w:r>
-      <w:r>
-        <w:t xml:space="preserve"> was excluded because </w:t>
-      </w:r>
-      <w:r>
-        <w:t xml:space="preserve">the response variable (forest cover) was extracted from a land cover layer and represented a specific type of habitat, resulting in non-independence between the response and habitat. </w:t>
-      </w:r>
-      <w:r>
-        <w:t xml:space="preserve"> </w:t>
-      </w:r>
-      <w:r>
-        <w:t xml:space="preserve">  </w:t>
-      </w:r>
+      </w:pPr>
     </w:p>
     <w:p>
       <w:pPr>
@@ -545,26 +184,628 @@
           <w:iCs/>
         </w:rPr>
       </w:pPr>
-      <w:r>
+    </w:p>
+    <w:p>
+      <w:pPr>
         <w:rPr>
           <w:b/>
           <w:bCs/>
           <w:i/>
           <w:iCs/>
         </w:rPr>
-        <w:t>Data</w:t>
-      </w:r>
-      <w:r>
+      </w:pPr>
+    </w:p>
+    <w:p>
+      <w:pPr>
         <w:rPr>
           <w:b/>
           <w:bCs/>
           <w:i/>
           <w:iCs/>
         </w:rPr>
-        <w:t xml:space="preserve"> sources</w:t>
-      </w:r>
+      </w:pPr>
     </w:p>
     <w:p>
+      <w:pPr>
+        <w:rPr>
+          <w:b/>
+          <w:bCs/>
+          <w:i/>
+          <w:iCs/>
+        </w:rPr>
+      </w:pPr>
+    </w:p>
+    <w:p>
+      <w:pPr>
+        <w:rPr>
+          <w:b/>
+          <w:bCs/>
+          <w:i/>
+          <w:iCs/>
+        </w:rPr>
+      </w:pPr>
+    </w:p>
+    <w:p>
+      <w:pPr>
+        <w:rPr>
+          <w:b/>
+          <w:bCs/>
+          <w:i/>
+          <w:iCs/>
+        </w:rPr>
+      </w:pPr>
+    </w:p>
+    <w:p>
+      <w:pPr>
+        <w:rPr>
+          <w:b/>
+          <w:bCs/>
+          <w:i/>
+          <w:iCs/>
+        </w:rPr>
+      </w:pPr>
+    </w:p>
+    <w:p>
+      <w:pPr>
+        <w:rPr>
+          <w:b/>
+          <w:bCs/>
+          <w:i/>
+          <w:iCs/>
+        </w:rPr>
+      </w:pPr>
+    </w:p>
+    <w:p>
+      <w:pPr>
+        <w:rPr>
+          <w:b/>
+          <w:bCs/>
+          <w:i/>
+          <w:iCs/>
+        </w:rPr>
+      </w:pPr>
+    </w:p>
+    <w:p>
+      <w:pPr>
+        <w:rPr>
+          <w:b/>
+          <w:bCs/>
+          <w:i/>
+          <w:iCs/>
+        </w:rPr>
+      </w:pPr>
+    </w:p>
+    <w:p>
+      <w:pPr>
+        <w:rPr>
+          <w:b/>
+          <w:bCs/>
+          <w:sz w:val="20"/>
+          <w:szCs w:val="20"/>
+        </w:rPr>
+      </w:pPr>
+    </w:p>
+    <w:p>
+      <w:pPr>
+        <w:rPr>
+          <w:b/>
+          <w:bCs/>
+          <w:i/>
+          <w:iCs/>
+        </w:rPr>
+      </w:pPr>
+      <w:r>
+        <w:rPr>
+          <w:b/>
+          <w:bCs/>
+          <w:sz w:val="20"/>
+          <w:szCs w:val="20"/>
+        </w:rPr>
+        <w:t>Figure 1</w:t>
+      </w:r>
+      <w:r>
+        <w:rPr>
+          <w:b/>
+          <w:bCs/>
+          <w:sz w:val="20"/>
+          <w:szCs w:val="20"/>
+        </w:rPr>
+        <w:t xml:space="preserve">. Map of Southeast Asia with Cambodia highlighted in red. </w:t>
+      </w:r>
+    </w:p>
+    <w:p>
+      <w:pPr>
+        <w:rPr>
+          <w:b/>
+          <w:bCs/>
+          <w:i/>
+          <w:iCs/>
+        </w:rPr>
+      </w:pPr>
+    </w:p>
+    <w:p>
+      <w:pPr>
+        <w:rPr>
+          <w:b/>
+          <w:bCs/>
+          <w:i/>
+          <w:iCs/>
+        </w:rPr>
+      </w:pPr>
+      <w:r>
+        <w:rPr>
+          <w:b/>
+          <w:bCs/>
+          <w:i/>
+          <w:iCs/>
+        </w:rPr>
+        <w:t>Variable selection</w:t>
+      </w:r>
+    </w:p>
+    <w:p>
+      <w:r>
+        <w:t>The response variable</w:t>
+      </w:r>
+      <w:r>
+        <w:t>s</w:t>
+      </w:r>
+      <w:r>
+        <w:t xml:space="preserve"> for </w:t>
+      </w:r>
+      <w:r>
+        <w:t>the macroeconomic analysis w</w:t>
+      </w:r>
+      <w:r>
+        <w:t>ere</w:t>
+      </w:r>
+      <w:r>
+        <w:t xml:space="preserve"> </w:t>
+      </w:r>
+      <w:r>
+        <w:t xml:space="preserve">1) </w:t>
+      </w:r>
+      <w:r>
+        <w:t>change in forest cover</w:t>
+      </w:r>
+      <w:r>
+        <w:t xml:space="preserve"> (forest loss)</w:t>
+      </w:r>
+      <w:r>
+        <w:t xml:space="preserve"> from time </w:t>
+      </w:r>
+      <w:r>
+        <w:rPr>
+          <w:i/>
+          <w:iCs/>
+        </w:rPr>
+        <w:t>t</w:t>
+      </w:r>
+      <w:r>
+        <w:t xml:space="preserve"> to time </w:t>
+      </w:r>
+      <w:r>
+        <w:rPr>
+          <w:i/>
+          <w:iCs/>
+        </w:rPr>
+        <w:t>t</w:t>
+      </w:r>
+      <w:r>
+        <w:rPr>
+          <w:i/>
+          <w:iCs/>
+          <w:vertAlign w:val="subscript"/>
+        </w:rPr>
+        <w:t>+1</w:t>
+      </w:r>
+      <w:r>
+        <w:t xml:space="preserve"> and </w:t>
+      </w:r>
+      <w:r>
+        <w:t xml:space="preserve">2) </w:t>
+      </w:r>
+      <w:r>
+        <w:t xml:space="preserve">the number of new economic land concession (ELC) allocations in year </w:t>
+      </w:r>
+      <w:r>
+        <w:rPr>
+          <w:i/>
+          <w:iCs/>
+        </w:rPr>
+        <w:t>t</w:t>
+      </w:r>
+      <w:r>
+        <w:t>. The response variable for the socioeconomic analysis was forest cover area. Both</w:t>
+      </w:r>
+      <w:r>
+        <w:t xml:space="preserve"> forest cover</w:t>
+      </w:r>
+      <w:r>
+        <w:t xml:space="preserve"> response variables were produced from the same data source (see “Data sources” below). </w:t>
+      </w:r>
+      <w:r>
+        <w:t xml:space="preserve">Macroeconomic, socioeconomic, and control variables for both sets of analysis were selected based on a combination of previous studies, data availability, and the authors’ knowledge of Cambodia. </w:t>
+      </w:r>
+    </w:p>
+    <w:p>
+      <w:r>
+        <w:t>Macroeconomic variables were selected to create three sets</w:t>
+      </w:r>
+      <w:r>
+        <w:t xml:space="preserve"> of predictors, each targeting a different driver</w:t>
+      </w:r>
+      <w:r>
+        <w:t>: economic development</w:t>
+      </w:r>
+      <w:r>
+        <w:t xml:space="preserve"> (n=</w:t>
+      </w:r>
+      <w:r>
+        <w:t>8</w:t>
+      </w:r>
+      <w:r>
+        <w:t>)</w:t>
+      </w:r>
+      <w:r>
+        <w:t>, commodity prices</w:t>
+      </w:r>
+      <w:r>
+        <w:t xml:space="preserve"> (external market forces</w:t>
+      </w:r>
+      <w:r>
+        <w:t>, n=8</w:t>
+      </w:r>
+      <w:r>
+        <w:t>)</w:t>
+      </w:r>
+      <w:r>
+        <w:t>, and producer prices</w:t>
+      </w:r>
+      <w:r>
+        <w:t xml:space="preserve"> (internal market forces</w:t>
+      </w:r>
+      <w:r>
+        <w:t>, n=5</w:t>
+      </w:r>
+      <w:r>
+        <w:t xml:space="preserve">) </w:t>
+      </w:r>
+      <w:r>
+        <w:fldChar w:fldCharType="begin"/>
+      </w:r>
+      <w:r>
+        <w:instrText xml:space="preserve"> ADDIN ZOTERO_ITEM CSL_CITATION {"citationID":"Jh7awMDy","properties":{"formattedCitation":"(Nelson et al. 2006; Ewers 2006; Gong et al. 2013; Kuang et al. 2016; Fan &amp; Ding 2016; Bonilla-Bedoya et al. 2018)","plainCitation":"(Nelson et al. 2006; Ewers 2006; Gong et al. 2013; Kuang et al. 2016; Fan &amp; Ding 2016; Bonilla-Bedoya et al. 2018)","dontUpdate":true,"noteIndex":0},"citationItems":[{"id":165,"uris":["http://zotero.org/users/2170232/items/9J63RXYK"],"uri":["http://zotero.org/users/2170232/items/9J63RXYK"],"itemData":{"id":165,"type":"article-journal","abstract":"This paper provides an overview of what the Millennium Ecosystem Assessment (MA) call \"indirect and direct drivers\" of change in ecosystem services at a global level. The MA definition of a driver is any natural or human-induced factor that directly or indirectly causes a change in an ecosystem. A direct driver unequivocally influences ecosystem processes. An indirect driver operates more diffusely by altering one or more direct drivers. Global driving forces are categorized as demographic, economic, sociopolitical, cultural and religious, scientific and technological, and physical and biological. Drivers in all categories other than physical and biological are considered indirect. Important direct drivers include changes in climate, plant nutrient use, land conversion, and diseases and invasive species. This paper does not  discuss natural drivers such as climate variability, extreme weather events, or volcanic eruptions.","container-title":"Ecology and Society","ISSN":"1708-3087","language":"en","source":"pure.iiasa.ac.at","title":"Anthropogenic drivers of ecosystem change: An overview","title-short":"Anthropogenic drivers of ecosystem change","URL":"http://www.ecologyandsociety.org/vol11/iss2/art29/","volume":"11","author":[{"family":"Nelson","given":"G. C."},{"family":"Dobermann","given":"A."},{"family":"Nakicenovic","given":"N."},{"family":"O'Neill","given":"B. C."}],"accessed":{"date-parts":[["2019",3,1]]},"issued":{"date-parts":[["2006"]]}}},{"id":2120,"uris":["http://zotero.org/users/2170232/items/SQR23FC7"],"uri":["http://zotero.org/users/2170232/items/SQR23FC7"],"itemData":{"id":2120,"type":"article-journal","abstract":"Recent work on global patterns of deforestation has shown that countries with high per capita GDP or low remaining forest cover are more likely to be experiencing afforestation than deforestation. Here, I show that the relationship is more complex than previously described, because the effect of one variable is dependent upon the value of the other. As a result, high-income nations exhibit the opposite response to disappearing forest cover than low-income nations. In an analysis of 103 countries, I found that high-income countries with low forest cover have the highest rates of afforestation, typically through the establishment of new plantations. In contrast, low-income countries with little forest are more likely to consume that remaining portion at a faster proportional rate than do low-income countries with more forest. Nations with large amounts of forest have approximately equal deforestation rates, regardless of national wealth. These results highlight for the first time that there is a strong interaction between forest cover and economic development that determines rates of forest change among nations.","container-title":"Global Environmental Change","DOI":"10.1016/j.gloenvcha.2005.12.001","ISSN":"0959-3780","issue":"2","journalAbbreviation":"Global Environmental Change","language":"en","page":"161-169","source":"ScienceDirect","title":"Interaction effects between economic development and forest cover determine deforestation rates","volume":"16","author":[{"family":"Ewers","given":"Robert M."}],"issued":{"date-parts":[["2006",5,1]]}}},{"id":1526,"uris":["http://zotero.org/users/2170232/items/2LSJZH7A"],"uri":["http://zotero.org/users/2170232/items/2LSJZH7A"],"itemData":{"id":1526,"type":"article-journal","abstract":"Urban forests are valuable resources in coupled human and natural urban systems where green spaces are essential in maintaining ecological benefits and services of the landscape. In southern coastal China, the Shenzhen Special Economic Zone (SEZ) was established as a new city in 1979 and developed to be a megacity from an agriculture-dominated landscape. To quantify the land-use change during this rapid urbanization process and explore the underline drivers, nine sets of Landsat images from 1973 through 2005 were used to calculate the landscape metrics of forest patches. We found that the forest in Shenzhen SEZ had been restored to 85.85% of pre-urbanization coverage by 2005, but was characterized with smaller, isolated patches across the landscape. The changes in patch density, distribution, and shape during the 30-year study period were nonlinear and defined by episodic periods. The stepwise multiple regression models with socioeconomic drivers provided further explanation for fragmentation rates in patch density, distribution, and shape, with modeled R-squared of 0.837, 0.759, and 0.985 and P-values of 0.011, 0.035, and 0.004, respectively. Among the drivers, urban structure change, industry-related economic booming, and the increase of migrant resident population triggered the urban forest fragmentation while the significantly increased income of city residents drove the de-fragmentation trend. The artificial forestation showed some but a limited role in mitigating forest fragmentation.","container-title":"Landscape and Urban Planning","DOI":"10.1016/j.landurbplan.2013.04.009","ISSN":"0169-2046","journalAbbreviation":"Landscape and Urban Planning","page":"57-65","source":"ScienceDirect","title":"Determining socioeconomic drivers of urban forest fragmentation with historical remote sensing images","volume":"117","author":[{"family":"Gong","given":"Chongfeng"},{"family":"Yu","given":"Shixiao"},{"family":"Joesting","given":"Heather"},{"family":"Chen","given":"Jiquan"}],"issued":{"date-parts":[["2013",9,1]]}}},{"id":1613,"uris":["http://zotero.org/users/2170232/items/EWIWA67A"],"uri":["http://zotero.org/users/2170232/items/EWIWA67A"],"itemData":{"id":1613,"type":"article-journal","abstract":"The past two decades saw rapid and massive urbanization and industrialization in China. Despite much research has been reportedly done at local and regional scales, little has been reported on the trajectories, patterns, and drivers of these two intertwining processes at the national level. This is mainly due to the fact that until recently, high resolution spatial data of land use and land cover change were not available at national level. The research reported in this paper aimed to fill this knowledge gap. Employing the China Land Use/Cover Dataset (CLUD), a national land use/cover change database our research team developed over the past decade, we analyzed the two intertwining processes at a 5 year interval from 1990 to 2010 to identify their trajectories, spatiotemporal patterns, and driving forces. Among out key findings are that (1) the nation's urban and industrial land areas increased from 4.85×104km2 in 1990 to 9.08×104km2 in 2010; (2) compared to those in the 1990s, the expansion rates of urban land and industrial land in the 2000s were respectively 2.15 and 5.79 times higher; (3) the expansion rates varied significantly across regions, revealing a distinctive spatial pattern with coastal regions being the fastest and the northeastern the slowest; (4) national development strategies and regional land-use policies had prominent impacts on land expansions; while (5) socioeconomic factors along with local and regional land-use policies explained the regional variations.","container-title":"Landscape and Urban Planning","DOI":"10.1016/j.landurbplan.2015.10.001","ISSN":"0169-2046","journalAbbreviation":"Landscape and Urban Planning","page":"21-33","source":"ScienceDirect","title":"The rapid and massive urban and industrial land expansions in China between 1990 and 2010: A CLUD-based analysis of their trajectories, patterns, and drivers","title-short":"The rapid and massive urban and industrial land expansions in China between 1990 and 2010","volume":"145","author":[{"family":"Kuang","given":"Wenhui"},{"family":"Liu","given":"Jiyuan"},{"family":"Dong","given":"Jinwei"},{"family":"Chi","given":"Wenfeng"},{"family":"Zhang","given":"Chi"}],"issued":{"date-parts":[["2016",1,1]]}}},{"id":2638,"uris":["http://zotero.org/users/2170232/items/AXZEYZ6Z"],"uri":["http://zotero.org/users/2170232/items/AXZEYZ6Z"],"itemData":{"id":2638,"type":"article-journal","abstract":"Human activities and natural factors drive landscape pattern changes and limit provision of ecosystem services (ES) for human well-being. The analysis of landscape pattern change is one of the most important methods to understand and quantify land use and land cover change (LUCC). In this study, a series of satellite images (1990, 2002, 2009, 2013) of Fengqiu County of Henan province in China and some social data were used for analyzing landscape pattern changes and driving forces. Our results showed that landscape pattern and indices of Fengqiu County have serial changes during 1990–2013. From 1990 to 2013, the unused land (UL) nearly disappeared (the area of UL changed from 19.1 to 1.06km2) and the area of water area (WA) dramatically decreased (from 71.41 to 11.4km2). The mutual transformations among cultivated land (CL), forest land (FL) and settlements and mining sites (SMS) were relatively frequent. By further analysis of the number of patches (NP), largest patch index (LPI), perimeter–area fractal dimension (PAFRAC) and Shannon's evenness index (SHEI) both at class and landscape scale, we found that anthropogenic influence increased gradually, intensity of land use is strengthened, and landscape heterogeneity reduced. Human activity, especially population growth was the main driving force which impacted the landscape changes in studied area. The natural factors (temperature and precipitation) make a large impact on WA area. At last, we firstly introduce “Entropy model” to analyze the whole land use change. All the quantifications of LUCC and driving forces can reasonably provide basic information for government to guide the land use and ecological protection.","container-title":"CATENA","DOI":"10.1016/j.catena.2015.09.012","ISSN":"0341-8162","journalAbbreviation":"CATENA","language":"en","page":"152-160","source":"ScienceDirect","title":"Landscape pattern changes at a county scale: A case study in Fengqiu, Henan Province, China from 1990 to 2013","title-short":"Landscape pattern changes at a county scale","volume":"137","author":[{"family":"Fan","given":"Qindong"},{"family":"Ding","given":"Shengyan"}],"issued":{"date-parts":[["2016",2,1]]}}},{"id":179,"uris":["http://zotero.org/users/2170232/items/WZLMGHYE"],"uri":["http://zotero.org/users/2170232/items/WZLMGHYE"],"itemData":{"id":179,"type":"article-journal","abstract":"The ecosystem services provided by tropical forests are affected by deforestation. Territorial management strategies aim to prevent and mitigate forest loss. Therefore, modeling potential land use changes is important for forest management, monitoring, and evaluation. This study determined whether there are relationships between forest vulnerability to deforestation (potential deforestation distribution) and the forest management policies applied in the Ecuadorian Amazon. Proxy and underlying variables were used to construct a statistical model, based on the principle of maximum entropy that could predict potential land use changes. Entropy can be seen as a measure of uncertainty for a density function. Receiver operating characteristics (ROC) analysis and the Jackknife Test were used to validate the model. The importance of input variables in the model was determined through: Percent Contribution (PC) and Permutation Importance (PI). The results were compared with prevailing regional forest management strategies. The socioeconomic variables that provided the largest amount of information in the overall model (AUC = 0.81) and that showed most of the information not present in other variables were: “Protected areas-Intangible zone” (PC = 24%, PI = 12.4%), “timber harvesting programs” (PC = 21.7%, PI = 4.7%), “road network” (PC = 18.9%, PI = 7.7%), and “poverty rate” (PC = 3.7%, PI = 6.1%). Also, the biophysical variable “temperature” (PC = 7,9%, PI = 22.3%) provided information in the overall model. The results suggested the need for changes in forest management strategies. Forest policies and management plans should consider integrating and strengthening protected areas and intangible zones, as well as restricting timber harvesting in native forest and establishing forest areas under permanent management. Furthermore, the results also suggested that financial incentive programs to reduce deforestation have to be evaluated because their present distribution is inefficient. In this context, conservation incentive plans need to be revised so that they focus on areas at deforestation risk.","container-title":"Science of The Total Environment","DOI":"10.1016/j.scitotenv.2018.07.028","ISSN":"0048-9697","journalAbbreviation":"Science of The Total Environment","page":"1044-1055","source":"ScienceDirect","title":"Socioecological system and potential deforestation in Western Amazon forest landscapes","volume":"644","author":[{"family":"Bonilla-Bedoya","given":"S."},{"family":"Estrella-Bastidas","given":"Anabel"},{"family":"Molina","given":"Juan Ramón"},{"family":"Herrera","given":"Miguel Ángel"}],"issued":{"date-parts":[["2018",12,10]]}}}],"schema":"https://github.com/citation-style-language/schema/raw/master/csl-citation.json"} </w:instrText>
+      </w:r>
+      <w:r>
+        <w:fldChar w:fldCharType="separate"/>
+      </w:r>
+      <w:r>
+        <w:rPr>
+          <w:rFonts w:ascii="Calibri" w:hAnsi="Calibri" w:cs="Calibri"/>
+        </w:rPr>
+        <w:t>(</w:t>
+      </w:r>
+      <w:r>
+        <w:rPr>
+          <w:rFonts w:ascii="Calibri" w:hAnsi="Calibri" w:cs="Calibri"/>
+        </w:rPr>
+        <w:t>Table S</w:t>
+      </w:r>
+      <w:r>
+        <w:rPr>
+          <w:rFonts w:ascii="Calibri" w:hAnsi="Calibri" w:cs="Calibri"/>
+        </w:rPr>
+        <w:t>1</w:t>
+      </w:r>
+      <w:r>
+        <w:rPr>
+          <w:rFonts w:ascii="Calibri" w:hAnsi="Calibri" w:cs="Calibri"/>
+        </w:rPr>
+        <w:t xml:space="preserve">, </w:t>
+      </w:r>
+      <w:r>
+        <w:rPr>
+          <w:rFonts w:ascii="Calibri" w:hAnsi="Calibri" w:cs="Calibri"/>
+        </w:rPr>
+        <w:t>Nelson et al. 2006; Ewers 2006; Gong et al. 2013; Kuang et al. 2016; Fan &amp; Ding 2016; Bonilla-Bedoya et al. 2018)</w:t>
+      </w:r>
+      <w:r>
+        <w:fldChar w:fldCharType="end"/>
+      </w:r>
+      <w:r>
+        <w:t>.</w:t>
+      </w:r>
+      <w:r>
+        <w:t xml:space="preserve"> </w:t>
+      </w:r>
+      <w:r>
+        <w:t xml:space="preserve">Each predictor was hypothesised to </w:t>
+      </w:r>
+      <w:r>
+        <w:lastRenderedPageBreak/>
+        <w:t>be a driver of forest loss (</w:t>
+      </w:r>
+      <w:r>
+        <w:t>Table S</w:t>
+      </w:r>
+      <w:r>
+        <w:t>2</w:t>
+      </w:r>
+      <w:r>
+        <w:t xml:space="preserve">). </w:t>
+      </w:r>
+      <w:r>
+        <w:t>Human population density</w:t>
+      </w:r>
+      <w:r>
+        <w:t xml:space="preserve"> was included as a control variable for the economic set</w:t>
+      </w:r>
+      <w:r>
+        <w:t xml:space="preserve"> and total forest remaining w</w:t>
+      </w:r>
+      <w:r>
+        <w:t>as</w:t>
+      </w:r>
+      <w:r>
+        <w:t xml:space="preserve"> included as control variable</w:t>
+      </w:r>
+      <w:r>
+        <w:t xml:space="preserve"> across all sets</w:t>
+      </w:r>
+      <w:r>
+        <w:t xml:space="preserve">, as both were </w:t>
+      </w:r>
+      <w:r>
+        <w:t>expected to influence forest loss.</w:t>
+      </w:r>
+      <w:r>
+        <w:t xml:space="preserve"> Both</w:t>
+      </w:r>
+      <w:r>
+        <w:t xml:space="preserve"> per capita</w:t>
+      </w:r>
+      <w:r>
+        <w:t xml:space="preserve"> Gross Domestic Product (GDP) and amount of forest remaining were included to reflect the economic development path and the forest scarcity path respectively </w:t>
+      </w:r>
+      <w:r>
+        <w:fldChar w:fldCharType="begin"/>
+      </w:r>
+      <w:r>
+        <w:instrText xml:space="preserve"> ADDIN ZOTERO_ITEM CSL_CITATION {"citationID":"7L9iv0wG","properties":{"formattedCitation":"(Rudel et al. 2005; Lambin &amp; Meyfroidt 2010)","plainCitation":"(Rudel et al. 2005; Lambin &amp; Meyfroidt 2010)","noteIndex":0},"citationItems":[{"id":2121,"uris":["http://zotero.org/users/2170232/items/QDZVC72B"],"uri":["http://zotero.org/users/2170232/items/QDZVC72B"],"itemData":{"id":2121,"type":"article-journal","abstract":"Places experience forest transitions when declines in forest cover cease and recoveries in forest cover begin. Forest transitions have occurred in two, sometimes overlapping circumstances. In some places economic development has created enough non-farm jobs to pull farmers off of the land, thereby inducing the spontaneous regeneration of forests in old fields. In other places a scarcity of forest products has prompted governments and landowners to plant trees in some fields. The transitions do little to conserve biodiversity, but they do sequester carbon and conserve soil, so governments should place a high priority on promoting them.","container-title":"Global Environmental Change","DOI":"10.1016/j.gloenvcha.2004.11.001","ISSN":"0959-3780","issue":"1","journalAbbreviation":"Global Environmental Change","language":"en","page":"23-31","source":"ScienceDirect","title":"Forest transitions: towards a global understanding of land use change","title-short":"Forest transitions","volume":"15","author":[{"family":"Rudel","given":"Thomas K."},{"family":"Coomes","given":"Oliver T."},{"family":"Moran","given":"Emilio"},{"family":"Achard","given":"Frederic"},{"family":"Angelsen","given":"Arild"},{"family":"Xu","given":"Jianchu"},{"family":"Lambin","given":"Eric"}],"issued":{"date-parts":[["2005",4,1]]}}},{"id":1672,"uris":["http://zotero.org/users/2170232/items/4AESYRD7"],"uri":["http://zotero.org/users/2170232/items/4AESYRD7"],"itemData":{"id":1672,"type":"article-journal","abstract":"The concept of land use transition highlights that land use change is non-linear and is associated with other societal and biophysical system changes. A transition in land use is not a fixed pattern, nor is it deterministic. Land use transitions can be caused by negative socio-ecological feedbacks that arise from a depletion of key resources or from socio-economic change and innovation that take place rather independently from the ecological system. Here, we explore whether the sources of land use transitions are mostly endogenous socio-ecological forces or exogenous socio-economic factors. We first review a few generic pathways of forest transition as identified in national case studies, and evaluate the varying ecological quality of expanding forests associated with these pathways. We then discuss possible explanatory frameworks of land use transitions. We use the case of the recent forest transition in Vietnam as an illustration. Socio-ecological feedbacks seem to better explain a slowing down of deforestation and stabilization of forest cover, while exogenous socio-economic factors better account for reforestation. We conclude by discussing the prospects of accelerating land use transitions in tropical forest countries.","collection-title":"Forest transitions","container-title":"Land Use Policy","DOI":"10.1016/j.landusepol.2009.09.003","ISSN":"0264-8377","issue":"2","journalAbbreviation":"Land Use Policy","page":"108-118","source":"ScienceDirect","title":"Land use transitions: Socio-ecological feedback versus socio-economic change","title-short":"Land use transitions","volume":"27","author":[{"family":"Lambin","given":"Eric F."},{"family":"Meyfroidt","given":"Patrick"}],"issued":{"date-parts":[["2010",4,1]]}}}],"schema":"https://github.com/citation-style-language/schema/raw/master/csl-citation.json"} </w:instrText>
+      </w:r>
+      <w:r>
+        <w:fldChar w:fldCharType="separate"/>
+      </w:r>
+      <w:r>
+        <w:rPr>
+          <w:rFonts w:ascii="Calibri" w:hAnsi="Calibri" w:cs="Calibri"/>
+        </w:rPr>
+        <w:t>(Rudel et al. 2005; Lambin &amp; Meyfroidt 2010)</w:t>
+      </w:r>
+      <w:r>
+        <w:fldChar w:fldCharType="end"/>
+      </w:r>
+      <w:r>
+        <w:t>.</w:t>
+      </w:r>
+      <w:r>
+        <w:t xml:space="preserve"> After pre-analysis checks for errors and correlation, the resulting variable set contained</w:t>
+      </w:r>
+      <w:r>
+        <w:t xml:space="preserve"> 20 variables (Table 1). </w:t>
+      </w:r>
+      <w:r>
+        <w:t xml:space="preserve"> </w:t>
+      </w:r>
+      <w:r>
+        <w:t xml:space="preserve"> </w:t>
+      </w:r>
+      <w:r>
+        <w:t xml:space="preserve"> </w:t>
+      </w:r>
+    </w:p>
+    <w:p>
+      <w:r>
+        <w:t xml:space="preserve">Socioeconomic variables were </w:t>
+      </w:r>
+      <w:r>
+        <w:t>selected to create 8 variable sets reflecting different aspects of socioeconomic status and development</w:t>
+      </w:r>
+      <w:r>
+        <w:t>, each of which was hypothesised to be either a driver or predictor of forest cover</w:t>
+      </w:r>
+      <w:r>
+        <w:t xml:space="preserve"> </w:t>
+      </w:r>
+      <w:r>
+        <w:fldChar w:fldCharType="begin"/>
+      </w:r>
+      <w:r>
+        <w:instrText xml:space="preserve"> ADDIN ZOTERO_ITEM CSL_CITATION {"citationID":"JoSCyoNc","properties":{"formattedCitation":"(Luck et al. 2009; Ty et al. 2012; Kristensen et al. 2016; Bonilla-Bedoya et al. 2018)","plainCitation":"(Luck et al. 2009; Ty et al. 2012; Kristensen et al. 2016; Bonilla-Bedoya et al. 2018)","dontUpdate":true,"noteIndex":0},"citationItems":[{"id":2655,"uris":["http://zotero.org/users/2170232/items/P4U3LHQJ"],"uri":["http://zotero.org/users/2170232/items/P4U3LHQJ"],"itemData":{"id":2655,"type":"article-journal","abstract":"By 2050, 70% of the Earth’s human population will live in urban areas. Urbanization can have a devastating impact on local ecosystems, but these impacts vary across time and space. Identifying links between spatiotemporal change in urban ecosystems and neighborhood socio-economics is crucial to management aimed at maintaining flora and fauna in urban areas. Here, we tracked 20 years of socio-economic change and 15 years of vegetation change in 32 residential neighborhoods in south-eastern Australia. Regression models that explicitly accounted for a time lag between neighborhood socio-economic characteristics and vegetation response explained more variation in vegetation cover than models that ignored the effects of time. Also, relationships between vegetation and socio-economic factors were stronger in later years for the same neighborhoods suggesting the influence of socio-economics is more readily identified in established neighborhoods. Socio-economic variables alone, or in combination with biophysical variables, were better predictors of vegetation cover than only biophysical variables. Across space, vegetation cover had a negative quadratic relationship with neighborhood housing density, peaking at mid-density values, and a positive relationship with education level and immigration status (the percentage of residents with a non-Australian background). Over time, housing density had a positive relationship with vegetation cover, reflecting an increase in vegetation as neighborhoods develop. Our results highlight the need to understand temporal context when attempting to explain contemporary patterns in vegetation cover and the increasing importance of socio-economic factors in influencing cover as neighborhoods become established.","container-title":"Ecosystems","DOI":"10.1007/s10021-009-9244-6","ISSN":"1435-0629","issue":"4","journalAbbreviation":"Ecosystems","language":"en","page":"604","source":"Springer Link","title":"Socio-Economics and Vegetation Change in Urban Ecosystems: Patterns in Space and Time","title-short":"Socio-Economics and Vegetation Change in Urban Ecosystems","volume":"12","author":[{"family":"Luck","given":"Gary W."},{"family":"Smallbone","given":"Lisa T."},{"family":"O’Brien","given":"Rachel"}],"issued":{"date-parts":[["2009",3,12]]}}},{"id":1660,"uris":["http://zotero.org/users/2170232/items/ELFJNY56"],"uri":["http://zotero.org/users/2170232/items/ELFJNY56"],"itemData":{"id":1660,"type":"article-journal","abstract":"This study investigates an interdisciplinary scenario analysis to assess the potential impacts of climate, land use/cover and population changes on future water availability and demand in the Srepok River basin, a trans-boundary basin. Based on the output from a high-resolution Regional Climate Model (ECHAM 4, Scenarios A2 and B2) developed by the Southeast Asia—System for Analysis, Research and Training (SEA-START) Regional Center, future rainfall was downscaled to the study area and bias correction was carried out to generate the daily rainfall series. Land use/cover change was quantified using a GIS-based logistic regression approach and future population was projected from the historical data. These changes, individually or in combination, were then input into the calibrated hydrological model (HEC-HMS) to project future hydrological variables. The results reveal that surface runoff will be increased with increased future rainfall. Land use/cover change is found to have the largest impact on increased water demand, and thus reduced future water availability. The combined scenario shows an increasing level of water stress at both the basin and sub-basin levels, especially in the dry season.","container-title":"Water Resources Management","DOI":"10.1007/s11269-011-9964-1","ISSN":"0920-4741, 1573-1650","issue":"5","journalAbbreviation":"Water Resour Manage","language":"en","page":"1387-1407","source":"link.springer.com","title":"Scenario-based Impact Assessment of Land Use/Cover and Climate Changes on Water Resources and Demand: A Case Study in the Srepok River Basin, Vietnam—Cambodia","title-short":"Scenario-based Impact Assessment of Land Use/Cover and Climate Changes on Water Resources and Demand","volume":"26","author":[{"family":"Ty","given":"Tran Van"},{"family":"Sunada","given":"Kengo"},{"family":"Ichikawa","given":"Yutaka"},{"family":"Oishi","given":"Satoru"}],"issued":{"date-parts":[["2012",3,1]]}}},{"id":2659,"uris":["http://zotero.org/users/2170232/items/M668EE6L"],"uri":["http://zotero.org/users/2170232/items/M668EE6L"],"itemData":{"id":2659,"type":"article-journal","abstract":"Many of the semi-natural landscape elements found in rural areas, such as woodlots, hedgerows and grasslands, were originally maintained as part of the agricultural system. During the 20th century, they lost most of their functions and were often removed or transformed. Presently, production concerns are less dominant and many landscape and land use changes are undertaken to improve public goods or fulfil personal and family ambitions and values. This paper investigates the patterns of farm-level land use changes that occurred between 2002 and 2012 in three different landscape regions of Europe (peri-urban landscapes, areas with marginal potential for agriculture, post-socialist landscapes) and the drivers behind, based on a questionnaire survey in six study areas. A second objective is to analyse landowners’ decision-making and endogenous factors that are correlated with their engagement in land use changes. Common to all areas is that agricultural production is under pressure due to physical or socio-economic challenges. The results indicate that relatively more nature or landscape features have been added by landowners than removed by them in the six study areas. Furthermore, the analysis revealed that full-time landowners were responsible for the largest proportion of landscape change and that the areas involved differed greatly. The analysis also underlined the variety of European landscapes, as many landscape activities exhibited strong geographical patterns. A multivariate analysis of the relationship between ten farm and landowner characteristics confirmed the geographical diversity, as only a dummy variable representing the geographical location was statistically significant. When location was omitted from the analysis, two factors were significant: farm size and ownership of livestock. In addition, the results suggest that landowners in peri-urban locations were more engaged in landscape activities than landowners in other locations.","container-title":"Land Use Policy","DOI":"10.1016/j.landusepol.2015.07.014","ISSN":"0264-8377","journalAbbreviation":"Land Use Policy","language":"en","page":"786-799","source":"ScienceDirect","title":"Patterns and drivers of farm-level land use change in selected European rural landscapes","volume":"57","author":[{"family":"Kristensen","given":"Søren Bech Pilgaard"},{"family":"Busck","given":"Anne Gravsholt"},{"family":"Sluis","given":"Theo","non-dropping-particle":"van der"},{"family":"Gaube","given":"Veronika"}],"issued":{"date-parts":[["2016",11,30]]}}},{"id":179,"uris":["http://zotero.org/users/2170232/items/WZLMGHYE"],"uri":["http://zotero.org/users/2170232/items/WZLMGHYE"],"itemData":{"id":179,"type":"article-journal","abstract":"The ecosystem services provided by tropical forests are affected by deforestation. Territorial management strategies aim to prevent and mitigate forest loss. Therefore, modeling potential land use changes is important for forest management, monitoring, and evaluation. This study determined whether there are relationships between forest vulnerability to deforestation (potential deforestation distribution) and the forest management policies applied in the Ecuadorian Amazon. Proxy and underlying variables were used to construct a statistical model, based on the principle of maximum entropy that could predict potential land use changes. Entropy can be seen as a measure of uncertainty for a density function. Receiver operating characteristics (ROC) analysis and the Jackknife Test were used to validate the model. The importance of input variables in the model was determined through: Percent Contribution (PC) and Permutation Importance (PI). The results were compared with prevailing regional forest management strategies. The socioeconomic variables that provided the largest amount of information in the overall model (AUC = 0.81) and that showed most of the information not present in other variables were: “Protected areas-Intangible zone” (PC = 24%, PI = 12.4%), “timber harvesting programs” (PC = 21.7%, PI = 4.7%), “road network” (PC = 18.9%, PI = 7.7%), and “poverty rate” (PC = 3.7%, PI = 6.1%). Also, the biophysical variable “temperature” (PC = 7,9%, PI = 22.3%) provided information in the overall model. The results suggested the need for changes in forest management strategies. Forest policies and management plans should consider integrating and strengthening protected areas and intangible zones, as well as restricting timber harvesting in native forest and establishing forest areas under permanent management. Furthermore, the results also suggested that financial incentive programs to reduce deforestation have to be evaluated because their present distribution is inefficient. In this context, conservation incentive plans need to be revised so that they focus on areas at deforestation risk.","container-title":"Science of The Total Environment","DOI":"10.1016/j.scitotenv.2018.07.028","ISSN":"0048-9697","journalAbbreviation":"Science of The Total Environment","page":"1044-1055","source":"ScienceDirect","title":"Socioecological system and potential deforestation in Western Amazon forest landscapes","volume":"644","author":[{"family":"Bonilla-Bedoya","given":"S."},{"family":"Estrella-Bastidas","given":"Anabel"},{"family":"Molina","given":"Juan Ramón"},{"family":"Herrera","given":"Miguel Ángel"}],"issued":{"date-parts":[["2018",12,10]]}}}],"schema":"https://github.com/citation-style-language/schema/raw/master/csl-citation.json"} </w:instrText>
+      </w:r>
+      <w:r>
+        <w:fldChar w:fldCharType="separate"/>
+      </w:r>
+      <w:r>
+        <w:rPr>
+          <w:rFonts w:ascii="Calibri" w:hAnsi="Calibri" w:cs="Calibri"/>
+        </w:rPr>
+        <w:t>(</w:t>
+      </w:r>
+      <w:r>
+        <w:rPr>
+          <w:rFonts w:ascii="Calibri" w:hAnsi="Calibri" w:cs="Calibri"/>
+        </w:rPr>
+        <w:t>Table S</w:t>
+      </w:r>
+      <w:r>
+        <w:rPr>
+          <w:rFonts w:ascii="Calibri" w:hAnsi="Calibri" w:cs="Calibri"/>
+        </w:rPr>
+        <w:t>3</w:t>
+      </w:r>
+      <w:r>
+        <w:rPr>
+          <w:rFonts w:ascii="Calibri" w:hAnsi="Calibri" w:cs="Calibri"/>
+        </w:rPr>
+        <w:t xml:space="preserve">, </w:t>
+      </w:r>
+      <w:r>
+        <w:rPr>
+          <w:rFonts w:ascii="Calibri" w:hAnsi="Calibri" w:cs="Calibri"/>
+        </w:rPr>
+        <w:t>Luck et al. 2009; Ty et al. 2012; Kristensen et al. 2016; Bonilla-Bedoya et al. 2018)</w:t>
+      </w:r>
+      <w:r>
+        <w:fldChar w:fldCharType="end"/>
+      </w:r>
+      <w:r>
+        <w:t>. The variable sets were population demographics (n=8), education (n=4), employment (n=5), economic security (n=2), access to services (n=4), social justice (n=2), migration (n=2), and control</w:t>
+      </w:r>
+      <w:r>
+        <w:t xml:space="preserve"> variables</w:t>
+      </w:r>
+      <w:r>
+        <w:t xml:space="preserve"> (n=6). </w:t>
+      </w:r>
+      <w:r>
+        <w:t xml:space="preserve">Control variables were included to account for the effects of environmental and other human factors including economic land concessions </w:t>
+      </w:r>
+      <w:r>
+        <w:fldChar w:fldCharType="begin"/>
+      </w:r>
+      <w:r>
+        <w:instrText xml:space="preserve"> ADDIN ZOTERO_ITEM CSL_CITATION {"citationID":"YS0y28tC","properties":{"formattedCitation":"(Abdullah &amp; Nakagoshi 2007; Davis et al. 2015)","plainCitation":"(Abdullah &amp; Nakagoshi 2007; Davis et al. 2015)","noteIndex":0},"citationItems":[{"id":2636,"uris":["http://zotero.org/users/2170232/items/BW7PN9QB"],"uri":["http://zotero.org/users/2170232/items/BW7PN9QB"],"itemData":{"id":2636,"type":"article-journal","abstract":"In many tropical countries forest fragmentation caused by changes in human land use activities is of primary concern for sustainability. In Malaysia this relationship is usually described without any quantitative measurement to show the implications for land use planning and management. To understand this relationship, this study developed a single forest fragmentation index based on a combination of three landscape metrics, i.e., non-forest area, forest edge bordered by human land use and patch size coefficient of variation, using the state of Selangor, Malaysia as a case study. Two defined natural landscapes; wetland and forest landscapes were used as a basic unit of analyses of pattern change of forest fragmentation and its relationship to human land use in three temporal years of 1966, 1981 and 1995. Results showed that forest fragmentation in the state of Selangor generally increased during the time periods studied. Multiple regression analysis showed that human land use is an important determinant of forest fragmentation, but the significance of several land uses as explanatory variables to forest fragmentation changed temporally. Oil palm and rubber plantations were apparently the major contributors to forest fragmentation. Differences in fragmentation pattern occurred between the two natural landscapes. Forest fragmentation increased in the wetland landscape, whereas not much change was observed in the forest landscape. Oil palm plantation appeared to be the major contributor to forest fragmentation in the wetland landscape, whereas rubber plantation was the major factor in the forest landscape. This study also revealed that knowledge of forest fragmentation through a single index in different natural landscapes provides a pathway for identifying which forested areas are highly threatened and must be given priority in strategic planning of nature conservation. In conclusion, it is vital to understand the relationship between changes in human land use and degree of forest degradation measured by a single index in order to describe the implications for land use planning and management.","container-title":"Forest Ecology and Management","DOI":"10.1016/j.foreco.2006.12.016","ISSN":"0378-1127","issue":"1","journalAbbreviation":"Forest Ecology and Management","language":"en","page":"39-48","source":"ScienceDirect","title":"Forest fragmentation and its correlation to human land use change in the state of Selangor, peninsular Malaysia","volume":"241","author":[{"family":"Abdullah","given":"Saiful Arif"},{"family":"Nakagoshi","given":"Nobukazu"}],"issued":{"date-parts":[["2007",3,30]]}}},{"id":2465,"uris":["http://zotero.org/users/2170232/items/BM9FJ8GU"],"uri":["http://zotero.org/users/2170232/items/BM9FJ8GU"],"itemData":{"id":2465,"type":"article-journal","abstract":"Investment in agricultural land in the developing world has rapidly increased in the past two decades1,2,3. In Cambodia, there has been a surge in economic land concessions, in which long-term leases are provided to foreign and domestic investors for economic development. More than two million hectares4 have been leased so far, sparking debate over the consequences for local communities and the environment5. Here we combined official records of concession locations4,6 with a high-resolution data set of changes in forest cover7 to quantify the contribution of land concessions to deforestation between 2000 and 2012. We used covariate matching to control for variables other than classification as a concession that may influence forest loss. Nearly half of the area where concessions were granted between 2000 and 2012 was forested in 2000; this area then represented 12.4% of forest land cover in Cambodia. Within concessions, the annual rate of forest loss was between 29% and 105% higher than in comparable land areas outside concessions. Most of the deforestation within concessions occurred after the contract date, and whether an investor was domestic or foreign had no effect on deforestation rates. We conclude that land acquisitions can act as powerful drivers of deforestation.","container-title":"Nature Geoscience","DOI":"10.1038/ngeo2540","ISSN":"1752-0908","issue":"10","language":"en","page":"772-775","source":"www.nature.com","title":"Accelerated deforestation driven by large-scale land acquisitions in Cambodia","volume":"8","author":[{"family":"Davis","given":"Kyle Frankel"},{"family":"Yu","given":"Kailiang"},{"family":"Rulli","given":"Maria Cristina"},{"family":"Pichdara","given":"Lonn"},{"family":"D’Odorico","given":"Paolo"}],"issued":{"date-parts":[["2015"]]}}}],"schema":"https://github.com/citation-style-language/schema/raw/master/csl-citation.json"} </w:instrText>
+      </w:r>
+      <w:r>
+        <w:fldChar w:fldCharType="separate"/>
+      </w:r>
+      <w:r>
+        <w:rPr>
+          <w:rFonts w:ascii="Calibri" w:hAnsi="Calibri" w:cs="Calibri"/>
+        </w:rPr>
+        <w:t>(Abdullah &amp; Nakagoshi 2007; Davis et al. 2015)</w:t>
+      </w:r>
+      <w:r>
+        <w:fldChar w:fldCharType="end"/>
+      </w:r>
+      <w:r>
+        <w:t xml:space="preserve">, protected areas </w:t>
+      </w:r>
+      <w:r>
+        <w:fldChar w:fldCharType="begin"/>
+      </w:r>
+      <w:r>
+        <w:instrText xml:space="preserve"> ADDIN ZOTERO_ITEM CSL_CITATION {"citationID":"KPXyqeHU","properties":{"formattedCitation":"(Bonilla-Bedoya et al. 2018)","plainCitation":"(Bonilla-Bedoya et al. 2018)","noteIndex":0},"citationItems":[{"id":179,"uris":["http://zotero.org/users/2170232/items/WZLMGHYE"],"uri":["http://zotero.org/users/2170232/items/WZLMGHYE"],"itemData":{"id":179,"type":"article-journal","abstract":"The ecosystem services provided by tropical forests are affected by deforestation. Territorial management strategies aim to prevent and mitigate forest loss. Therefore, modeling potential land use changes is important for forest management, monitoring, and evaluation. This study determined whether there are relationships between forest vulnerability to deforestation (potential deforestation distribution) and the forest management policies applied in the Ecuadorian Amazon. Proxy and underlying variables were used to construct a statistical model, based on the principle of maximum entropy that could predict potential land use changes. Entropy can be seen as a measure of uncertainty for a density function. Receiver operating characteristics (ROC) analysis and the Jackknife Test were used to validate the model. The importance of input variables in the model was determined through: Percent Contribution (PC) and Permutation Importance (PI). The results were compared with prevailing regional forest management strategies. The socioeconomic variables that provided the largest amount of information in the overall model (AUC = 0.81) and that showed most of the information not present in other variables were: “Protected areas-Intangible zone” (PC = 24%, PI = 12.4%), “timber harvesting programs” (PC = 21.7%, PI = 4.7%), “road network” (PC = 18.9%, PI = 7.7%), and “poverty rate” (PC = 3.7%, PI = 6.1%). Also, the biophysical variable “temperature” (PC = 7,9%, PI = 22.3%) provided information in the overall model. The results suggested the need for changes in forest management strategies. Forest policies and management plans should consider integrating and strengthening protected areas and intangible zones, as well as restricting timber harvesting in native forest and establishing forest areas under permanent management. Furthermore, the results also suggested that financial incentive programs to reduce deforestation have to be evaluated because their present distribution is inefficient. In this context, conservation incentive plans need to be revised so that they focus on areas at deforestation risk.","container-title":"Science of The Total Environment","DOI":"10.1016/j.scitotenv.2018.07.028","ISSN":"0048-9697","journalAbbreviation":"Science of The Total Environment","page":"1044-1055","source":"ScienceDirect","title":"Socioecological system and potential deforestation in Western Amazon forest landscapes","volume":"644","author":[{"family":"Bonilla-Bedoya","given":"S."},{"family":"Estrella-Bastidas","given":"Anabel"},{"family":"Molina","given":"Juan Ramón"},{"family":"Herrera","given":"Miguel Ángel"}],"issued":{"date-parts":[["2018",12,10]]}}}],"schema":"https://github.com/citation-style-language/schema/raw/master/csl-citation.json"} </w:instrText>
+      </w:r>
+      <w:r>
+        <w:fldChar w:fldCharType="separate"/>
+      </w:r>
+      <w:r>
+        <w:rPr>
+          <w:rFonts w:ascii="Calibri" w:hAnsi="Calibri" w:cs="Calibri"/>
+        </w:rPr>
+        <w:t>(Bonilla-Bedoya et al. 2018)</w:t>
+      </w:r>
+      <w:r>
+        <w:fldChar w:fldCharType="end"/>
+      </w:r>
+      <w:r>
+        <w:t xml:space="preserve">, elevation </w:t>
+      </w:r>
+      <w:r>
+        <w:fldChar w:fldCharType="begin"/>
+      </w:r>
+      <w:r>
+        <w:instrText xml:space="preserve"> ADDIN ZOTERO_ITEM CSL_CITATION {"citationID":"otYqPcRZ","properties":{"formattedCitation":"(Ty et al. 2012)","plainCitation":"(Ty et al. 2012)","noteIndex":0},"citationItems":[{"id":1660,"uris":["http://zotero.org/users/2170232/items/ELFJNY56"],"uri":["http://zotero.org/users/2170232/items/ELFJNY56"],"itemData":{"id":1660,"type":"article-journal","abstract":"This study investigates an interdisciplinary scenario analysis to assess the potential impacts of climate, land use/cover and population changes on future water availability and demand in the Srepok River basin, a trans-boundary basin. Based on the output from a high-resolution Regional Climate Model (ECHAM 4, Scenarios A2 and B2) developed by the Southeast Asia—System for Analysis, Research and Training (SEA-START) Regional Center, future rainfall was downscaled to the study area and bias correction was carried out to generate the daily rainfall series. Land use/cover change was quantified using a GIS-based logistic regression approach and future population was projected from the historical data. These changes, individually or in combination, were then input into the calibrated hydrological model (HEC-HMS) to project future hydrological variables. The results reveal that surface runoff will be increased with increased future rainfall. Land use/cover change is found to have the largest impact on increased water demand, and thus reduced future water availability. The combined scenario shows an increasing level of water stress at both the basin and sub-basin levels, especially in the dry season.","container-title":"Water Resources Management","DOI":"10.1007/s11269-011-9964-1","ISSN":"0920-4741, 1573-1650","issue":"5","journalAbbreviation":"Water Resour Manage","language":"en","page":"1387-1407","source":"link.springer.com","title":"Scenario-based Impact Assessment of Land Use/Cover and Climate Changes on Water Resources and Demand: A Case Study in the Srepok River Basin, Vietnam—Cambodia","title-short":"Scenario-based Impact Assessment of Land Use/Cover and Climate Changes on Water Resources and Demand","volume":"26","author":[{"family":"Ty","given":"Tran Van"},{"family":"Sunada","given":"Kengo"},{"family":"Ichikawa","given":"Yutaka"},{"family":"Oishi","given":"Satoru"}],"issued":{"date-parts":[["2012",3,1]]}}}],"schema":"https://github.com/citation-style-language/schema/raw/master/csl-citation.json"} </w:instrText>
+      </w:r>
+      <w:r>
+        <w:fldChar w:fldCharType="separate"/>
+      </w:r>
+      <w:r>
+        <w:rPr>
+          <w:rFonts w:ascii="Calibri" w:hAnsi="Calibri" w:cs="Calibri"/>
+        </w:rPr>
+        <w:t>(Ty et al. 2012)</w:t>
+      </w:r>
+      <w:r>
+        <w:fldChar w:fldCharType="end"/>
+      </w:r>
+      <w:r>
+        <w:t xml:space="preserve">, and distance to human infrastructure </w:t>
+      </w:r>
+      <w:r>
+        <w:fldChar w:fldCharType="begin"/>
+      </w:r>
+      <w:r>
+        <w:instrText xml:space="preserve"> ADDIN ZOTERO_ITEM CSL_CITATION {"citationID":"0lM0f2uy","properties":{"formattedCitation":"(Ty et al. 2012)","plainCitation":"(Ty et al. 2012)","noteIndex":0},"citationItems":[{"id":1660,"uris":["http://zotero.org/users/2170232/items/ELFJNY56"],"uri":["http://zotero.org/users/2170232/items/ELFJNY56"],"itemData":{"id":1660,"type":"article-journal","abstract":"This study investigates an interdisciplinary scenario analysis to assess the potential impacts of climate, land use/cover and population changes on future water availability and demand in the Srepok River basin, a trans-boundary basin. Based on the output from a high-resolution Regional Climate Model (ECHAM 4, Scenarios A2 and B2) developed by the Southeast Asia—System for Analysis, Research and Training (SEA-START) Regional Center, future rainfall was downscaled to the study area and bias correction was carried out to generate the daily rainfall series. Land use/cover change was quantified using a GIS-based logistic regression approach and future population was projected from the historical data. These changes, individually or in combination, were then input into the calibrated hydrological model (HEC-HMS) to project future hydrological variables. The results reveal that surface runoff will be increased with increased future rainfall. Land use/cover change is found to have the largest impact on increased water demand, and thus reduced future water availability. The combined scenario shows an increasing level of water stress at both the basin and sub-basin levels, especially in the dry season.","container-title":"Water Resources Management","DOI":"10.1007/s11269-011-9964-1","ISSN":"0920-4741, 1573-1650","issue":"5","journalAbbreviation":"Water Resour Manage","language":"en","page":"1387-1407","source":"link.springer.com","title":"Scenario-based Impact Assessment of Land Use/Cover and Climate Changes on Water Resources and Demand: A Case Study in the Srepok River Basin, Vietnam—Cambodia","title-short":"Scenario-based Impact Assessment of Land Use/Cover and Climate Changes on Water Resources and Demand","volume":"26","author":[{"family":"Ty","given":"Tran Van"},{"family":"Sunada","given":"Kengo"},{"family":"Ichikawa","given":"Yutaka"},{"family":"Oishi","given":"Satoru"}],"issued":{"date-parts":[["2012",3,1]]}}}],"schema":"https://github.com/citation-style-language/schema/raw/master/csl-citation.json"} </w:instrText>
+      </w:r>
+      <w:r>
+        <w:fldChar w:fldCharType="separate"/>
+      </w:r>
+      <w:r>
+        <w:rPr>
+          <w:rFonts w:ascii="Calibri" w:hAnsi="Calibri" w:cs="Calibri"/>
+        </w:rPr>
+        <w:t>(Ty et al. 2012)</w:t>
+      </w:r>
+      <w:r>
+        <w:fldChar w:fldCharType="end"/>
+      </w:r>
+      <w:r>
+        <w:t xml:space="preserve">. </w:t>
+      </w:r>
+      <w:r>
+        <w:t>A h</w:t>
+      </w:r>
+      <w:r>
+        <w:t>abitat</w:t>
+      </w:r>
+      <w:r>
+        <w:t xml:space="preserve"> control variable</w:t>
+      </w:r>
+      <w:r>
+        <w:t xml:space="preserve"> was excluded because </w:t>
+      </w:r>
+      <w:r>
+        <w:t xml:space="preserve">the response variable (forest cover) was extracted from a land cover layer and represented a specific type of habitat, resulting in non-independence between the response and habitat. </w:t>
+      </w:r>
+      <w:r>
+        <w:t xml:space="preserve"> </w:t>
+      </w:r>
+      <w:r>
+        <w:t xml:space="preserve">  </w:t>
+      </w:r>
+    </w:p>
+    <w:p>
+      <w:pPr>
+        <w:rPr>
+          <w:b/>
+          <w:bCs/>
+          <w:i/>
+          <w:iCs/>
+        </w:rPr>
+      </w:pPr>
+      <w:r>
+        <w:rPr>
+          <w:b/>
+          <w:bCs/>
+          <w:i/>
+          <w:iCs/>
+        </w:rPr>
+        <w:t>Data</w:t>
+      </w:r>
+      <w:r>
+        <w:rPr>
+          <w:b/>
+          <w:bCs/>
+          <w:i/>
+          <w:iCs/>
+        </w:rPr>
+        <w:t xml:space="preserve"> sources</w:t>
+      </w:r>
+    </w:p>
+    <w:p>
       <w:r>
         <w:t xml:space="preserve">National macroeconomic variables were acquired from publicly available sources (Table 1) for the period 1993 – 2015. </w:t>
       </w:r>
@@ -580,7 +821,7 @@
       <w:r>
         <w:t xml:space="preserve"> which are available from Open Development Cambodia (</w:t>
       </w:r>
-      <w:hyperlink r:id="rId5" w:history="1">
+      <w:hyperlink r:id="rId6" w:history="1">
         <w:r>
           <w:rPr>
             <w:rStyle w:val="Hyperlink"/>
@@ -592,11 +833,7 @@
         <w:t xml:space="preserve">). </w:t>
       </w:r>
       <w:r>
-        <w:t xml:space="preserve">Data on economic land concessions, protected areas, and elevation (digital elevation model), and shapefiles for the country, provinces, and </w:t>
-      </w:r>
-      <w:r>
-        <w:lastRenderedPageBreak/>
-        <w:t xml:space="preserve">communes were provided by the Wildlife Conservation Society. </w:t>
+        <w:t xml:space="preserve">Data on economic land concessions, protected areas, and elevation (digital elevation model), and shapefiles for the country, provinces, and communes were provided by the Wildlife Conservation Society. </w:t>
       </w:r>
       <w:r>
         <w:t>Forest cover layers were taken from the</w:t>
@@ -637,11 +874,31 @@
       </w:pPr>
     </w:p>
     <w:p>
-      <w:r>
+      <w:pPr>
+        <w:rPr>
+          <w:b/>
+          <w:bCs/>
+          <w:sz w:val="20"/>
+          <w:szCs w:val="20"/>
+        </w:rPr>
+      </w:pPr>
+      <w:r>
+        <w:rPr>
+          <w:b/>
+          <w:bCs/>
+          <w:sz w:val="20"/>
+          <w:szCs w:val="20"/>
+        </w:rPr>
         <w:lastRenderedPageBreak/>
         <w:t>Table 1</w:t>
       </w:r>
       <w:r>
+        <w:rPr>
+          <w:b/>
+          <w:bCs/>
+          <w:sz w:val="20"/>
+          <w:szCs w:val="20"/>
+        </w:rPr>
         <w:t xml:space="preserve">. Variables selected for the macroeconomic analysis. Variables range from 1993 – 2015. </w:t>
       </w:r>
     </w:p>
@@ -5155,11 +5412,31 @@
       </w:pPr>
     </w:p>
     <w:p>
-      <w:r>
+      <w:pPr>
+        <w:rPr>
+          <w:b/>
+          <w:bCs/>
+          <w:sz w:val="20"/>
+          <w:szCs w:val="20"/>
+        </w:rPr>
+      </w:pPr>
+      <w:r>
+        <w:rPr>
+          <w:b/>
+          <w:bCs/>
+          <w:sz w:val="20"/>
+          <w:szCs w:val="20"/>
+        </w:rPr>
         <w:lastRenderedPageBreak/>
         <w:t>Table 2</w:t>
       </w:r>
       <w:r>
+        <w:rPr>
+          <w:b/>
+          <w:bCs/>
+          <w:sz w:val="20"/>
+          <w:szCs w:val="20"/>
+        </w:rPr>
         <w:t xml:space="preserve">. Variables selected for the socioeconomic analysis. Variables range from 2007 – 2012. </w:t>
       </w:r>
     </w:p>
@@ -5338,7 +5615,17 @@
             </w:tcBorders>
           </w:tcPr>
           <w:p>
-            <w:r>
+            <w:pPr>
+              <w:rPr>
+                <w:sz w:val="20"/>
+                <w:szCs w:val="20"/>
+              </w:rPr>
+            </w:pPr>
+            <w:r>
+              <w:rPr>
+                <w:sz w:val="20"/>
+                <w:szCs w:val="20"/>
+              </w:rPr>
               <w:t>Total population</w:t>
             </w:r>
           </w:p>
@@ -5350,7 +5637,14 @@
               <w:top w:val="single" w:sz="12" w:space="0" w:color="auto"/>
             </w:tcBorders>
           </w:tcPr>
-          <w:p/>
+          <w:p>
+            <w:pPr>
+              <w:rPr>
+                <w:sz w:val="20"/>
+                <w:szCs w:val="20"/>
+              </w:rPr>
+            </w:pPr>
+          </w:p>
         </w:tc>
         <w:tc>
           <w:tcPr>
@@ -5360,7 +5654,17 @@
             </w:tcBorders>
           </w:tcPr>
           <w:p>
-            <w:r>
+            <w:pPr>
+              <w:rPr>
+                <w:sz w:val="20"/>
+                <w:szCs w:val="20"/>
+              </w:rPr>
+            </w:pPr>
+            <w:r>
+              <w:rPr>
+                <w:sz w:val="20"/>
+                <w:szCs w:val="20"/>
+              </w:rPr>
               <w:t>NA</w:t>
             </w:r>
           </w:p>
@@ -5373,7 +5677,17 @@
             </w:tcBorders>
           </w:tcPr>
           <w:p>
-            <w:r>
+            <w:pPr>
+              <w:rPr>
+                <w:sz w:val="20"/>
+                <w:szCs w:val="20"/>
+              </w:rPr>
+            </w:pPr>
+            <w:r>
+              <w:rPr>
+                <w:sz w:val="20"/>
+                <w:szCs w:val="20"/>
+              </w:rPr>
               <w:t>Includes women, men, and children of all ages</w:t>
             </w:r>
           </w:p>
@@ -5398,7 +5712,17 @@
             <w:tcW w:w="2693" w:type="dxa"/>
           </w:tcPr>
           <w:p>
-            <w:r>
+            <w:pPr>
+              <w:rPr>
+                <w:sz w:val="20"/>
+                <w:szCs w:val="20"/>
+              </w:rPr>
+            </w:pPr>
+            <w:r>
+              <w:rPr>
+                <w:sz w:val="20"/>
+                <w:szCs w:val="20"/>
+              </w:rPr>
               <w:t>Population density</w:t>
             </w:r>
           </w:p>
@@ -5407,19 +5731,40 @@
           <w:tcPr>
             <w:tcW w:w="2977" w:type="dxa"/>
           </w:tcPr>
-          <w:p/>
+          <w:p>
+            <w:pPr>
+              <w:rPr>
+                <w:sz w:val="20"/>
+                <w:szCs w:val="20"/>
+              </w:rPr>
+            </w:pPr>
+          </w:p>
         </w:tc>
         <w:tc>
           <w:tcPr>
             <w:tcW w:w="2126" w:type="dxa"/>
           </w:tcPr>
-          <w:p/>
+          <w:p>
+            <w:pPr>
+              <w:rPr>
+                <w:sz w:val="20"/>
+                <w:szCs w:val="20"/>
+              </w:rPr>
+            </w:pPr>
+          </w:p>
         </w:tc>
         <w:tc>
           <w:tcPr>
             <w:tcW w:w="4309" w:type="dxa"/>
           </w:tcPr>
-          <w:p/>
+          <w:p>
+            <w:pPr>
+              <w:rPr>
+                <w:sz w:val="20"/>
+                <w:szCs w:val="20"/>
+              </w:rPr>
+            </w:pPr>
+          </w:p>
         </w:tc>
       </w:tr>
       <w:tr>
@@ -5447,7 +5792,17 @@
             </w:tcBorders>
           </w:tcPr>
           <w:p>
-            <w:r>
+            <w:pPr>
+              <w:rPr>
+                <w:sz w:val="20"/>
+                <w:szCs w:val="20"/>
+              </w:rPr>
+            </w:pPr>
+            <w:r>
+              <w:rPr>
+                <w:sz w:val="20"/>
+                <w:szCs w:val="20"/>
+              </w:rPr>
               <w:t xml:space="preserve">Number indigenous </w:t>
             </w:r>
           </w:p>
@@ -5460,7 +5815,17 @@
             </w:tcBorders>
           </w:tcPr>
           <w:p>
-            <w:r>
+            <w:pPr>
+              <w:rPr>
+                <w:sz w:val="20"/>
+                <w:szCs w:val="20"/>
+              </w:rPr>
+            </w:pPr>
+            <w:r>
+              <w:rPr>
+                <w:sz w:val="20"/>
+                <w:szCs w:val="20"/>
+              </w:rPr>
               <w:t>Proportion of total population</w:t>
             </w:r>
           </w:p>
@@ -5473,7 +5838,17 @@
             </w:tcBorders>
           </w:tcPr>
           <w:p>
-            <w:r>
+            <w:pPr>
+              <w:rPr>
+                <w:sz w:val="20"/>
+                <w:szCs w:val="20"/>
+              </w:rPr>
+            </w:pPr>
+            <w:r>
+              <w:rPr>
+                <w:sz w:val="20"/>
+                <w:szCs w:val="20"/>
+              </w:rPr>
               <w:t>Categorical</w:t>
             </w:r>
           </w:p>
@@ -5486,7 +5861,17 @@
             </w:tcBorders>
           </w:tcPr>
           <w:p>
-            <w:r>
+            <w:pPr>
+              <w:rPr>
+                <w:sz w:val="20"/>
+                <w:szCs w:val="20"/>
+              </w:rPr>
+            </w:pPr>
+            <w:r>
+              <w:rPr>
+                <w:sz w:val="20"/>
+                <w:szCs w:val="20"/>
+              </w:rPr>
               <w:t>Total number of people who are indigenous/ethnic minority</w:t>
             </w:r>
           </w:p>
@@ -5526,7 +5911,17 @@
             </w:tcBorders>
           </w:tcPr>
           <w:p>
-            <w:r>
+            <w:pPr>
+              <w:rPr>
+                <w:sz w:val="20"/>
+                <w:szCs w:val="20"/>
+              </w:rPr>
+            </w:pPr>
+            <w:r>
+              <w:rPr>
+                <w:sz w:val="20"/>
+                <w:szCs w:val="20"/>
+              </w:rPr>
               <w:t>Males aged 6 – 24 in school</w:t>
             </w:r>
           </w:p>
@@ -5540,7 +5935,17 @@
             </w:tcBorders>
           </w:tcPr>
           <w:p>
-            <w:r>
+            <w:pPr>
+              <w:rPr>
+                <w:sz w:val="20"/>
+                <w:szCs w:val="20"/>
+              </w:rPr>
+            </w:pPr>
+            <w:r>
+              <w:rPr>
+                <w:sz w:val="20"/>
+                <w:szCs w:val="20"/>
+              </w:rPr>
               <w:t>Proportion of total number of males aged 6 - 24</w:t>
             </w:r>
           </w:p>
@@ -5553,7 +5958,14 @@
               <w:bottom w:val="single" w:sz="6" w:space="0" w:color="auto"/>
             </w:tcBorders>
           </w:tcPr>
-          <w:p/>
+          <w:p>
+            <w:pPr>
+              <w:rPr>
+                <w:sz w:val="20"/>
+                <w:szCs w:val="20"/>
+              </w:rPr>
+            </w:pPr>
+          </w:p>
         </w:tc>
         <w:tc>
           <w:tcPr>
@@ -5564,7 +5976,17 @@
             </w:tcBorders>
           </w:tcPr>
           <w:p>
-            <w:r>
+            <w:pPr>
+              <w:rPr>
+                <w:sz w:val="20"/>
+                <w:szCs w:val="20"/>
+              </w:rPr>
+            </w:pPr>
+            <w:r>
+              <w:rPr>
+                <w:sz w:val="20"/>
+                <w:szCs w:val="20"/>
+              </w:rPr>
               <w:t>Number of males aged 6 - 24 in full time education</w:t>
             </w:r>
           </w:p>
@@ -5602,7 +6024,17 @@
             </w:tcBorders>
           </w:tcPr>
           <w:p>
-            <w:r>
+            <w:pPr>
+              <w:rPr>
+                <w:sz w:val="20"/>
+                <w:szCs w:val="20"/>
+              </w:rPr>
+            </w:pPr>
+            <w:r>
+              <w:rPr>
+                <w:sz w:val="20"/>
+                <w:szCs w:val="20"/>
+              </w:rPr>
               <w:t>Number of adults employed in primary sector</w:t>
             </w:r>
           </w:p>
@@ -5615,7 +6047,17 @@
             </w:tcBorders>
           </w:tcPr>
           <w:p>
-            <w:r>
+            <w:pPr>
+              <w:rPr>
+                <w:sz w:val="20"/>
+                <w:szCs w:val="20"/>
+              </w:rPr>
+            </w:pPr>
+            <w:r>
+              <w:rPr>
+                <w:sz w:val="20"/>
+                <w:szCs w:val="20"/>
+              </w:rPr>
               <w:t>Proportion of total adult population</w:t>
             </w:r>
           </w:p>
@@ -5628,7 +6070,17 @@
             </w:tcBorders>
           </w:tcPr>
           <w:p>
-            <w:r>
+            <w:pPr>
+              <w:rPr>
+                <w:sz w:val="20"/>
+                <w:szCs w:val="20"/>
+              </w:rPr>
+            </w:pPr>
+            <w:r>
+              <w:rPr>
+                <w:sz w:val="20"/>
+                <w:szCs w:val="20"/>
+              </w:rPr>
               <w:t>Categorical</w:t>
             </w:r>
           </w:p>
@@ -5641,15 +6093,33 @@
             </w:tcBorders>
           </w:tcPr>
           <w:p>
-            <w:r>
+            <w:pPr>
+              <w:rPr>
+                <w:sz w:val="20"/>
+                <w:szCs w:val="20"/>
+              </w:rPr>
+            </w:pPr>
+            <w:r>
+              <w:rPr>
+                <w:sz w:val="20"/>
+                <w:szCs w:val="20"/>
+              </w:rPr>
               <w:t>The primary sector includes agriculture (rice and other crop farming), fishing, livestock farming, forestry, and non-timber forest product collection (</w:t>
             </w:r>
             <w:proofErr w:type="spellStart"/>
             <w:r>
+              <w:rPr>
+                <w:sz w:val="20"/>
+                <w:szCs w:val="20"/>
+              </w:rPr>
               <w:t>Kenessey</w:t>
             </w:r>
             <w:proofErr w:type="spellEnd"/>
             <w:r>
+              <w:rPr>
+                <w:sz w:val="20"/>
+                <w:szCs w:val="20"/>
+              </w:rPr>
               <w:t xml:space="preserve"> 1987)</w:t>
             </w:r>
           </w:p>
@@ -5680,7 +6150,17 @@
             </w:tcBorders>
           </w:tcPr>
           <w:p>
-            <w:r>
+            <w:pPr>
+              <w:rPr>
+                <w:sz w:val="20"/>
+                <w:szCs w:val="20"/>
+              </w:rPr>
+            </w:pPr>
+            <w:r>
+              <w:rPr>
+                <w:sz w:val="20"/>
+                <w:szCs w:val="20"/>
+              </w:rPr>
               <w:t>Number of adults employed in secondary sector</w:t>
             </w:r>
           </w:p>
@@ -5693,7 +6173,17 @@
             </w:tcBorders>
           </w:tcPr>
           <w:p>
-            <w:r>
+            <w:pPr>
+              <w:rPr>
+                <w:sz w:val="20"/>
+                <w:szCs w:val="20"/>
+              </w:rPr>
+            </w:pPr>
+            <w:r>
+              <w:rPr>
+                <w:sz w:val="20"/>
+                <w:szCs w:val="20"/>
+              </w:rPr>
               <w:t>Proportion of total adult population</w:t>
             </w:r>
           </w:p>
@@ -5706,7 +6196,17 @@
             </w:tcBorders>
           </w:tcPr>
           <w:p>
-            <w:r>
+            <w:pPr>
+              <w:rPr>
+                <w:sz w:val="20"/>
+                <w:szCs w:val="20"/>
+              </w:rPr>
+            </w:pPr>
+            <w:r>
+              <w:rPr>
+                <w:sz w:val="20"/>
+                <w:szCs w:val="20"/>
+              </w:rPr>
               <w:t>Categorical</w:t>
             </w:r>
           </w:p>
@@ -5719,23 +6219,49 @@
             </w:tcBorders>
           </w:tcPr>
           <w:p>
-            <w:r>
+            <w:pPr>
+              <w:rPr>
+                <w:sz w:val="20"/>
+                <w:szCs w:val="20"/>
+              </w:rPr>
+            </w:pPr>
+            <w:r>
+              <w:rPr>
+                <w:sz w:val="20"/>
+                <w:szCs w:val="20"/>
+              </w:rPr>
               <w:t>The secondary sector includes wood-based production (</w:t>
             </w:r>
             <w:proofErr w:type="gramStart"/>
             <w:r>
+              <w:rPr>
+                <w:sz w:val="20"/>
+                <w:szCs w:val="20"/>
+              </w:rPr>
               <w:t>e.g.</w:t>
             </w:r>
             <w:proofErr w:type="gramEnd"/>
             <w:r>
+              <w:rPr>
+                <w:sz w:val="20"/>
+                <w:szCs w:val="20"/>
+              </w:rPr>
               <w:t xml:space="preserve"> furniture), metal- and glass-based production, foodstuff production, plastic- and rubber-based production, textiles production (</w:t>
             </w:r>
             <w:proofErr w:type="spellStart"/>
             <w:r>
+              <w:rPr>
+                <w:sz w:val="20"/>
+                <w:szCs w:val="20"/>
+              </w:rPr>
               <w:t>Kenessey</w:t>
             </w:r>
             <w:proofErr w:type="spellEnd"/>
             <w:r>
+              <w:rPr>
+                <w:sz w:val="20"/>
+                <w:szCs w:val="20"/>
+              </w:rPr>
               <w:t xml:space="preserve"> 1987)</w:t>
             </w:r>
           </w:p>
@@ -5773,7 +6299,17 @@
             </w:tcBorders>
           </w:tcPr>
           <w:p>
-            <w:r>
+            <w:pPr>
+              <w:rPr>
+                <w:sz w:val="20"/>
+                <w:szCs w:val="20"/>
+              </w:rPr>
+            </w:pPr>
+            <w:r>
+              <w:rPr>
+                <w:sz w:val="20"/>
+                <w:szCs w:val="20"/>
+              </w:rPr>
               <w:t>Number of families with &lt;1ha rice land (including no rice land)</w:t>
             </w:r>
           </w:p>
@@ -5786,7 +6322,17 @@
             </w:tcBorders>
           </w:tcPr>
           <w:p>
-            <w:r>
+            <w:pPr>
+              <w:rPr>
+                <w:sz w:val="20"/>
+                <w:szCs w:val="20"/>
+              </w:rPr>
+            </w:pPr>
+            <w:r>
+              <w:rPr>
+                <w:sz w:val="20"/>
+                <w:szCs w:val="20"/>
+              </w:rPr>
               <w:t>Proportion of total number of families</w:t>
             </w:r>
           </w:p>
@@ -5799,7 +6345,17 @@
             </w:tcBorders>
           </w:tcPr>
           <w:p>
-            <w:r>
+            <w:pPr>
+              <w:rPr>
+                <w:sz w:val="20"/>
+                <w:szCs w:val="20"/>
+              </w:rPr>
+            </w:pPr>
+            <w:r>
+              <w:rPr>
+                <w:sz w:val="20"/>
+                <w:szCs w:val="20"/>
+              </w:rPr>
               <w:t>Categorical</w:t>
             </w:r>
           </w:p>
@@ -5811,7 +6367,14 @@
               <w:top w:val="single" w:sz="6" w:space="0" w:color="auto"/>
             </w:tcBorders>
           </w:tcPr>
-          <w:p/>
+          <w:p>
+            <w:pPr>
+              <w:rPr>
+                <w:sz w:val="20"/>
+                <w:szCs w:val="20"/>
+              </w:rPr>
+            </w:pPr>
+          </w:p>
         </w:tc>
       </w:tr>
       <w:tr>
@@ -5839,7 +6402,17 @@
             </w:tcBorders>
           </w:tcPr>
           <w:p>
-            <w:r>
+            <w:pPr>
+              <w:rPr>
+                <w:sz w:val="20"/>
+                <w:szCs w:val="20"/>
+              </w:rPr>
+            </w:pPr>
+            <w:r>
+              <w:rPr>
+                <w:sz w:val="20"/>
+                <w:szCs w:val="20"/>
+              </w:rPr>
               <w:t>Number of families who keep pigs</w:t>
             </w:r>
           </w:p>
@@ -5852,7 +6425,17 @@
             </w:tcBorders>
           </w:tcPr>
           <w:p>
-            <w:r>
+            <w:pPr>
+              <w:rPr>
+                <w:sz w:val="20"/>
+                <w:szCs w:val="20"/>
+              </w:rPr>
+            </w:pPr>
+            <w:r>
+              <w:rPr>
+                <w:sz w:val="20"/>
+                <w:szCs w:val="20"/>
+              </w:rPr>
               <w:t>Proportion of total number of families</w:t>
             </w:r>
           </w:p>
@@ -5865,7 +6448,17 @@
             </w:tcBorders>
           </w:tcPr>
           <w:p>
-            <w:r>
+            <w:pPr>
+              <w:rPr>
+                <w:sz w:val="20"/>
+                <w:szCs w:val="20"/>
+              </w:rPr>
+            </w:pPr>
+            <w:r>
+              <w:rPr>
+                <w:sz w:val="20"/>
+                <w:szCs w:val="20"/>
+              </w:rPr>
               <w:t>Categorical</w:t>
             </w:r>
           </w:p>
@@ -5877,7 +6470,14 @@
               <w:bottom w:val="single" w:sz="6" w:space="0" w:color="auto"/>
             </w:tcBorders>
           </w:tcPr>
-          <w:p/>
+          <w:p>
+            <w:pPr>
+              <w:rPr>
+                <w:sz w:val="20"/>
+                <w:szCs w:val="20"/>
+              </w:rPr>
+            </w:pPr>
+          </w:p>
         </w:tc>
       </w:tr>
       <w:tr>
@@ -5912,7 +6512,17 @@
             </w:tcBorders>
           </w:tcPr>
           <w:p>
-            <w:r>
+            <w:pPr>
+              <w:rPr>
+                <w:sz w:val="20"/>
+                <w:szCs w:val="20"/>
+              </w:rPr>
+            </w:pPr>
+            <w:r>
+              <w:rPr>
+                <w:sz w:val="20"/>
+                <w:szCs w:val="20"/>
+              </w:rPr>
               <w:t>Distance to nearest school</w:t>
             </w:r>
           </w:p>
@@ -5924,7 +6534,14 @@
               <w:top w:val="single" w:sz="6" w:space="0" w:color="auto"/>
             </w:tcBorders>
           </w:tcPr>
-          <w:p/>
+          <w:p>
+            <w:pPr>
+              <w:rPr>
+                <w:sz w:val="20"/>
+                <w:szCs w:val="20"/>
+              </w:rPr>
+            </w:pPr>
+          </w:p>
         </w:tc>
         <w:tc>
           <w:tcPr>
@@ -5934,7 +6551,17 @@
             </w:tcBorders>
           </w:tcPr>
           <w:p>
-            <w:r>
+            <w:pPr>
+              <w:rPr>
+                <w:sz w:val="20"/>
+                <w:szCs w:val="20"/>
+              </w:rPr>
+            </w:pPr>
+            <w:r>
+              <w:rPr>
+                <w:sz w:val="20"/>
+                <w:szCs w:val="20"/>
+              </w:rPr>
               <w:t>Categorical</w:t>
             </w:r>
           </w:p>
@@ -5947,7 +6574,17 @@
             </w:tcBorders>
           </w:tcPr>
           <w:p>
-            <w:r>
+            <w:pPr>
+              <w:rPr>
+                <w:sz w:val="20"/>
+                <w:szCs w:val="20"/>
+              </w:rPr>
+            </w:pPr>
+            <w:r>
+              <w:rPr>
+                <w:sz w:val="20"/>
+                <w:szCs w:val="20"/>
+              </w:rPr>
               <w:t>Median distance from any village in the commune to the nearest school (primary or secondary)</w:t>
             </w:r>
           </w:p>
@@ -5972,7 +6609,17 @@
             <w:tcW w:w="2693" w:type="dxa"/>
           </w:tcPr>
           <w:p>
-            <w:r>
+            <w:pPr>
+              <w:rPr>
+                <w:sz w:val="20"/>
+                <w:szCs w:val="20"/>
+              </w:rPr>
+            </w:pPr>
+            <w:r>
+              <w:rPr>
+                <w:sz w:val="20"/>
+                <w:szCs w:val="20"/>
+              </w:rPr>
               <w:t>Number of families with access to waste collection</w:t>
             </w:r>
           </w:p>
@@ -5982,7 +6629,17 @@
             <w:tcW w:w="2977" w:type="dxa"/>
           </w:tcPr>
           <w:p>
-            <w:r>
+            <w:pPr>
+              <w:rPr>
+                <w:sz w:val="20"/>
+                <w:szCs w:val="20"/>
+              </w:rPr>
+            </w:pPr>
+            <w:r>
+              <w:rPr>
+                <w:sz w:val="20"/>
+                <w:szCs w:val="20"/>
+              </w:rPr>
               <w:t>Proportion of total number of families</w:t>
             </w:r>
           </w:p>
@@ -5991,13 +6648,27 @@
           <w:tcPr>
             <w:tcW w:w="2126" w:type="dxa"/>
           </w:tcPr>
-          <w:p/>
+          <w:p>
+            <w:pPr>
+              <w:rPr>
+                <w:sz w:val="20"/>
+                <w:szCs w:val="20"/>
+              </w:rPr>
+            </w:pPr>
+          </w:p>
         </w:tc>
         <w:tc>
           <w:tcPr>
             <w:tcW w:w="4309" w:type="dxa"/>
           </w:tcPr>
-          <w:p/>
+          <w:p>
+            <w:pPr>
+              <w:rPr>
+                <w:sz w:val="20"/>
+                <w:szCs w:val="20"/>
+              </w:rPr>
+            </w:pPr>
+          </w:p>
         </w:tc>
       </w:tr>
       <w:tr>
@@ -6019,7 +6690,17 @@
             <w:tcW w:w="2693" w:type="dxa"/>
           </w:tcPr>
           <w:p>
-            <w:r>
+            <w:pPr>
+              <w:rPr>
+                <w:sz w:val="20"/>
+                <w:szCs w:val="20"/>
+              </w:rPr>
+            </w:pPr>
+            <w:r>
+              <w:rPr>
+                <w:sz w:val="20"/>
+                <w:szCs w:val="20"/>
+              </w:rPr>
               <w:t>Distance to the Commune Office</w:t>
             </w:r>
           </w:p>
@@ -6028,20 +6709,44 @@
           <w:tcPr>
             <w:tcW w:w="2977" w:type="dxa"/>
           </w:tcPr>
-          <w:p/>
+          <w:p>
+            <w:pPr>
+              <w:rPr>
+                <w:sz w:val="20"/>
+                <w:szCs w:val="20"/>
+              </w:rPr>
+            </w:pPr>
+          </w:p>
         </w:tc>
         <w:tc>
           <w:tcPr>
             <w:tcW w:w="2126" w:type="dxa"/>
           </w:tcPr>
-          <w:p/>
+          <w:p>
+            <w:pPr>
+              <w:rPr>
+                <w:sz w:val="20"/>
+                <w:szCs w:val="20"/>
+              </w:rPr>
+            </w:pPr>
+          </w:p>
         </w:tc>
         <w:tc>
           <w:tcPr>
             <w:tcW w:w="4309" w:type="dxa"/>
           </w:tcPr>
           <w:p>
-            <w:r>
+            <w:pPr>
+              <w:rPr>
+                <w:sz w:val="20"/>
+                <w:szCs w:val="20"/>
+              </w:rPr>
+            </w:pPr>
+            <w:r>
+              <w:rPr>
+                <w:sz w:val="20"/>
+                <w:szCs w:val="20"/>
+              </w:rPr>
               <w:t>Median distance from any village in the commune to the Commune Office (government administration office)</w:t>
             </w:r>
           </w:p>
@@ -6067,7 +6772,6 @@
                 <w:sz w:val="20"/>
                 <w:szCs w:val="20"/>
               </w:rPr>
-              <w:lastRenderedPageBreak/>
               <w:t xml:space="preserve">Social justice </w:t>
             </w:r>
           </w:p>
@@ -6080,7 +6784,17 @@
             </w:tcBorders>
           </w:tcPr>
           <w:p>
-            <w:r>
+            <w:pPr>
+              <w:rPr>
+                <w:sz w:val="20"/>
+                <w:szCs w:val="20"/>
+              </w:rPr>
+            </w:pPr>
+            <w:r>
+              <w:rPr>
+                <w:sz w:val="20"/>
+                <w:szCs w:val="20"/>
+              </w:rPr>
               <w:t>Number of criminal cases</w:t>
             </w:r>
           </w:p>
@@ -6093,7 +6807,17 @@
             </w:tcBorders>
           </w:tcPr>
           <w:p>
-            <w:r>
+            <w:pPr>
+              <w:rPr>
+                <w:sz w:val="20"/>
+                <w:szCs w:val="20"/>
+              </w:rPr>
+            </w:pPr>
+            <w:r>
+              <w:rPr>
+                <w:sz w:val="20"/>
+                <w:szCs w:val="20"/>
+              </w:rPr>
               <w:t>Criminal cases per capita</w:t>
             </w:r>
           </w:p>
@@ -6106,7 +6830,17 @@
             </w:tcBorders>
           </w:tcPr>
           <w:p>
-            <w:r>
+            <w:pPr>
+              <w:rPr>
+                <w:sz w:val="20"/>
+                <w:szCs w:val="20"/>
+              </w:rPr>
+            </w:pPr>
+            <w:r>
+              <w:rPr>
+                <w:sz w:val="20"/>
+                <w:szCs w:val="20"/>
+              </w:rPr>
               <w:t>Categorical</w:t>
             </w:r>
           </w:p>
@@ -6119,7 +6853,17 @@
             </w:tcBorders>
           </w:tcPr>
           <w:p>
-            <w:r>
+            <w:pPr>
+              <w:rPr>
+                <w:sz w:val="20"/>
+                <w:szCs w:val="20"/>
+              </w:rPr>
+            </w:pPr>
+            <w:r>
+              <w:rPr>
+                <w:sz w:val="20"/>
+                <w:szCs w:val="20"/>
+              </w:rPr>
               <w:t>Includes murder, theft, and other criminal cases</w:t>
             </w:r>
           </w:p>
@@ -6143,25 +6887,53 @@
           <w:tcPr>
             <w:tcW w:w="2693" w:type="dxa"/>
           </w:tcPr>
-          <w:p/>
+          <w:p>
+            <w:pPr>
+              <w:rPr>
+                <w:sz w:val="20"/>
+                <w:szCs w:val="20"/>
+              </w:rPr>
+            </w:pPr>
+          </w:p>
         </w:tc>
         <w:tc>
           <w:tcPr>
             <w:tcW w:w="2977" w:type="dxa"/>
           </w:tcPr>
-          <w:p/>
+          <w:p>
+            <w:pPr>
+              <w:rPr>
+                <w:sz w:val="20"/>
+                <w:szCs w:val="20"/>
+              </w:rPr>
+            </w:pPr>
+          </w:p>
         </w:tc>
         <w:tc>
           <w:tcPr>
             <w:tcW w:w="2126" w:type="dxa"/>
           </w:tcPr>
-          <w:p/>
+          <w:p>
+            <w:pPr>
+              <w:rPr>
+                <w:sz w:val="20"/>
+                <w:szCs w:val="20"/>
+              </w:rPr>
+            </w:pPr>
+          </w:p>
         </w:tc>
         <w:tc>
           <w:tcPr>
             <w:tcW w:w="4309" w:type="dxa"/>
           </w:tcPr>
-          <w:p/>
+          <w:p>
+            <w:pPr>
+              <w:rPr>
+                <w:sz w:val="20"/>
+                <w:szCs w:val="20"/>
+              </w:rPr>
+            </w:pPr>
+          </w:p>
         </w:tc>
       </w:tr>
       <w:tr>
@@ -6189,7 +6961,17 @@
             </w:tcBorders>
           </w:tcPr>
           <w:p>
-            <w:r>
+            <w:pPr>
+              <w:rPr>
+                <w:sz w:val="20"/>
+                <w:szCs w:val="20"/>
+              </w:rPr>
+            </w:pPr>
+            <w:r>
+              <w:rPr>
+                <w:sz w:val="20"/>
+                <w:szCs w:val="20"/>
+              </w:rPr>
               <w:t>Number of land conflict cases</w:t>
             </w:r>
           </w:p>
@@ -6201,7 +6983,14 @@
               <w:bottom w:val="single" w:sz="6" w:space="0" w:color="auto"/>
             </w:tcBorders>
           </w:tcPr>
-          <w:p/>
+          <w:p>
+            <w:pPr>
+              <w:rPr>
+                <w:sz w:val="20"/>
+                <w:szCs w:val="20"/>
+              </w:rPr>
+            </w:pPr>
+          </w:p>
         </w:tc>
         <w:tc>
           <w:tcPr>
@@ -6211,7 +7000,17 @@
             </w:tcBorders>
           </w:tcPr>
           <w:p>
-            <w:r>
+            <w:pPr>
+              <w:rPr>
+                <w:sz w:val="20"/>
+                <w:szCs w:val="20"/>
+              </w:rPr>
+            </w:pPr>
+            <w:r>
+              <w:rPr>
+                <w:sz w:val="20"/>
+                <w:szCs w:val="20"/>
+              </w:rPr>
               <w:t>Categorical</w:t>
             </w:r>
           </w:p>
@@ -6224,7 +7023,17 @@
             </w:tcBorders>
           </w:tcPr>
           <w:p>
-            <w:r>
+            <w:pPr>
+              <w:rPr>
+                <w:sz w:val="20"/>
+                <w:szCs w:val="20"/>
+              </w:rPr>
+            </w:pPr>
+            <w:r>
+              <w:rPr>
+                <w:sz w:val="20"/>
+                <w:szCs w:val="20"/>
+              </w:rPr>
               <w:t>In the previous 12 months</w:t>
             </w:r>
           </w:p>
@@ -6262,7 +7071,17 @@
             </w:tcBorders>
           </w:tcPr>
           <w:p>
-            <w:r>
+            <w:pPr>
+              <w:rPr>
+                <w:sz w:val="20"/>
+                <w:szCs w:val="20"/>
+              </w:rPr>
+            </w:pPr>
+            <w:r>
+              <w:rPr>
+                <w:sz w:val="20"/>
+                <w:szCs w:val="20"/>
+              </w:rPr>
               <w:t>Number of in-migrants</w:t>
             </w:r>
           </w:p>
@@ -6274,7 +7093,14 @@
               <w:top w:val="single" w:sz="6" w:space="0" w:color="auto"/>
             </w:tcBorders>
           </w:tcPr>
-          <w:p/>
+          <w:p>
+            <w:pPr>
+              <w:rPr>
+                <w:sz w:val="20"/>
+                <w:szCs w:val="20"/>
+              </w:rPr>
+            </w:pPr>
+          </w:p>
         </w:tc>
         <w:tc>
           <w:tcPr>
@@ -6284,7 +7110,17 @@
             </w:tcBorders>
           </w:tcPr>
           <w:p>
-            <w:r>
+            <w:pPr>
+              <w:rPr>
+                <w:sz w:val="20"/>
+                <w:szCs w:val="20"/>
+              </w:rPr>
+            </w:pPr>
+            <w:r>
+              <w:rPr>
+                <w:sz w:val="20"/>
+                <w:szCs w:val="20"/>
+              </w:rPr>
               <w:t>Categorical</w:t>
             </w:r>
           </w:p>
@@ -6297,7 +7133,17 @@
             </w:tcBorders>
           </w:tcPr>
           <w:p>
-            <w:r>
+            <w:pPr>
+              <w:rPr>
+                <w:sz w:val="20"/>
+                <w:szCs w:val="20"/>
+              </w:rPr>
+            </w:pPr>
+            <w:r>
+              <w:rPr>
+                <w:sz w:val="20"/>
+                <w:szCs w:val="20"/>
+              </w:rPr>
               <w:t>Migration into the commune</w:t>
             </w:r>
           </w:p>
@@ -6328,7 +7174,17 @@
             </w:tcBorders>
           </w:tcPr>
           <w:p>
-            <w:r>
+            <w:pPr>
+              <w:rPr>
+                <w:sz w:val="20"/>
+                <w:szCs w:val="20"/>
+              </w:rPr>
+            </w:pPr>
+            <w:r>
+              <w:rPr>
+                <w:sz w:val="20"/>
+                <w:szCs w:val="20"/>
+              </w:rPr>
               <w:t>Number of out-migrants</w:t>
             </w:r>
           </w:p>
@@ -6340,7 +7196,14 @@
               <w:bottom w:val="single" w:sz="6" w:space="0" w:color="auto"/>
             </w:tcBorders>
           </w:tcPr>
-          <w:p/>
+          <w:p>
+            <w:pPr>
+              <w:rPr>
+                <w:sz w:val="20"/>
+                <w:szCs w:val="20"/>
+              </w:rPr>
+            </w:pPr>
+          </w:p>
         </w:tc>
         <w:tc>
           <w:tcPr>
@@ -6350,7 +7213,17 @@
             </w:tcBorders>
           </w:tcPr>
           <w:p>
-            <w:r>
+            <w:pPr>
+              <w:rPr>
+                <w:sz w:val="20"/>
+                <w:szCs w:val="20"/>
+              </w:rPr>
+            </w:pPr>
+            <w:r>
+              <w:rPr>
+                <w:sz w:val="20"/>
+                <w:szCs w:val="20"/>
+              </w:rPr>
               <w:t>Categorical</w:t>
             </w:r>
           </w:p>
@@ -6363,14 +7236,18 @@
             </w:tcBorders>
           </w:tcPr>
           <w:p>
-            <w:r>
-              <w:t xml:space="preserve">Migration </w:t>
-            </w:r>
-            <w:r>
-              <w:t>out of</w:t>
-            </w:r>
-            <w:r>
-              <w:t xml:space="preserve"> the commune</w:t>
+            <w:pPr>
+              <w:rPr>
+                <w:sz w:val="20"/>
+                <w:szCs w:val="20"/>
+              </w:rPr>
+            </w:pPr>
+            <w:r>
+              <w:rPr>
+                <w:sz w:val="20"/>
+                <w:szCs w:val="20"/>
+              </w:rPr>
+              <w:t>Migration out of the commune</w:t>
             </w:r>
           </w:p>
         </w:tc>
@@ -6407,15 +7284,33 @@
             </w:tcBorders>
           </w:tcPr>
           <w:p>
-            <w:r>
+            <w:pPr>
+              <w:rPr>
+                <w:sz w:val="20"/>
+                <w:szCs w:val="20"/>
+              </w:rPr>
+            </w:pPr>
+            <w:r>
+              <w:rPr>
+                <w:sz w:val="20"/>
+                <w:szCs w:val="20"/>
+              </w:rPr>
               <w:t>Mean elevation (</w:t>
             </w:r>
             <w:proofErr w:type="spellStart"/>
             <w:r>
+              <w:rPr>
+                <w:sz w:val="20"/>
+                <w:szCs w:val="20"/>
+              </w:rPr>
               <w:t>masl</w:t>
             </w:r>
             <w:proofErr w:type="spellEnd"/>
             <w:r>
+              <w:rPr>
+                <w:sz w:val="20"/>
+                <w:szCs w:val="20"/>
+              </w:rPr>
               <w:t>)</w:t>
             </w:r>
           </w:p>
@@ -6427,7 +7322,14 @@
               <w:top w:val="single" w:sz="6" w:space="0" w:color="auto"/>
             </w:tcBorders>
           </w:tcPr>
-          <w:p/>
+          <w:p>
+            <w:pPr>
+              <w:rPr>
+                <w:sz w:val="20"/>
+                <w:szCs w:val="20"/>
+              </w:rPr>
+            </w:pPr>
+          </w:p>
         </w:tc>
         <w:tc>
           <w:tcPr>
@@ -6437,7 +7339,17 @@
             </w:tcBorders>
           </w:tcPr>
           <w:p>
-            <w:r>
+            <w:pPr>
+              <w:rPr>
+                <w:sz w:val="20"/>
+                <w:szCs w:val="20"/>
+              </w:rPr>
+            </w:pPr>
+            <w:r>
+              <w:rPr>
+                <w:sz w:val="20"/>
+                <w:szCs w:val="20"/>
+              </w:rPr>
               <w:t>Categorical</w:t>
             </w:r>
           </w:p>
@@ -6450,7 +7362,17 @@
             </w:tcBorders>
           </w:tcPr>
           <w:p>
-            <w:r>
+            <w:pPr>
+              <w:rPr>
+                <w:sz w:val="20"/>
+                <w:szCs w:val="20"/>
+              </w:rPr>
+            </w:pPr>
+            <w:r>
+              <w:rPr>
+                <w:sz w:val="20"/>
+                <w:szCs w:val="20"/>
+              </w:rPr>
               <w:t>Mean elevation for the commune</w:t>
             </w:r>
           </w:p>
@@ -6475,7 +7397,17 @@
             <w:tcW w:w="2693" w:type="dxa"/>
           </w:tcPr>
           <w:p>
-            <w:r>
+            <w:pPr>
+              <w:rPr>
+                <w:sz w:val="20"/>
+                <w:szCs w:val="20"/>
+              </w:rPr>
+            </w:pPr>
+            <w:r>
+              <w:rPr>
+                <w:sz w:val="20"/>
+                <w:szCs w:val="20"/>
+              </w:rPr>
               <w:t>Distance to international border (km)</w:t>
             </w:r>
           </w:p>
@@ -6484,14 +7416,31 @@
           <w:tcPr>
             <w:tcW w:w="2977" w:type="dxa"/>
           </w:tcPr>
-          <w:p/>
+          <w:p>
+            <w:pPr>
+              <w:rPr>
+                <w:sz w:val="20"/>
+                <w:szCs w:val="20"/>
+              </w:rPr>
+            </w:pPr>
+          </w:p>
         </w:tc>
         <w:tc>
           <w:tcPr>
             <w:tcW w:w="2126" w:type="dxa"/>
           </w:tcPr>
           <w:p>
-            <w:r>
+            <w:pPr>
+              <w:rPr>
+                <w:sz w:val="20"/>
+                <w:szCs w:val="20"/>
+              </w:rPr>
+            </w:pPr>
+            <w:r>
+              <w:rPr>
+                <w:sz w:val="20"/>
+                <w:szCs w:val="20"/>
+              </w:rPr>
               <w:t>Categorical</w:t>
             </w:r>
           </w:p>
@@ -6501,7 +7450,17 @@
             <w:tcW w:w="4309" w:type="dxa"/>
           </w:tcPr>
           <w:p>
-            <w:r>
+            <w:pPr>
+              <w:rPr>
+                <w:sz w:val="20"/>
+                <w:szCs w:val="20"/>
+              </w:rPr>
+            </w:pPr>
+            <w:r>
+              <w:rPr>
+                <w:sz w:val="20"/>
+                <w:szCs w:val="20"/>
+              </w:rPr>
               <w:t>Distance from the centre of the commune to the nearest international border</w:t>
             </w:r>
           </w:p>
@@ -6526,7 +7485,17 @@
             <w:tcW w:w="2693" w:type="dxa"/>
           </w:tcPr>
           <w:p>
-            <w:r>
+            <w:pPr>
+              <w:rPr>
+                <w:sz w:val="20"/>
+                <w:szCs w:val="20"/>
+              </w:rPr>
+            </w:pPr>
+            <w:r>
+              <w:rPr>
+                <w:sz w:val="20"/>
+                <w:szCs w:val="20"/>
+              </w:rPr>
               <w:t>Distance to Provincial Capital (km)</w:t>
             </w:r>
           </w:p>
@@ -6535,14 +7504,31 @@
           <w:tcPr>
             <w:tcW w:w="2977" w:type="dxa"/>
           </w:tcPr>
-          <w:p/>
+          <w:p>
+            <w:pPr>
+              <w:rPr>
+                <w:sz w:val="20"/>
+                <w:szCs w:val="20"/>
+              </w:rPr>
+            </w:pPr>
+          </w:p>
         </w:tc>
         <w:tc>
           <w:tcPr>
             <w:tcW w:w="2126" w:type="dxa"/>
           </w:tcPr>
           <w:p>
-            <w:r>
+            <w:pPr>
+              <w:rPr>
+                <w:sz w:val="20"/>
+                <w:szCs w:val="20"/>
+              </w:rPr>
+            </w:pPr>
+            <w:r>
+              <w:rPr>
+                <w:sz w:val="20"/>
+                <w:szCs w:val="20"/>
+              </w:rPr>
               <w:t>Categorical</w:t>
             </w:r>
           </w:p>
@@ -6552,7 +7538,17 @@
             <w:tcW w:w="4309" w:type="dxa"/>
           </w:tcPr>
           <w:p>
-            <w:r>
+            <w:pPr>
+              <w:rPr>
+                <w:sz w:val="20"/>
+                <w:szCs w:val="20"/>
+              </w:rPr>
+            </w:pPr>
+            <w:r>
+              <w:rPr>
+                <w:sz w:val="20"/>
+                <w:szCs w:val="20"/>
+              </w:rPr>
               <w:t>Distance from the centre of the commune to the centre of the provincial capital (town or city)</w:t>
             </w:r>
           </w:p>
@@ -6577,7 +7573,17 @@
             <w:tcW w:w="2693" w:type="dxa"/>
           </w:tcPr>
           <w:p>
-            <w:r>
+            <w:pPr>
+              <w:rPr>
+                <w:sz w:val="20"/>
+                <w:szCs w:val="20"/>
+              </w:rPr>
+            </w:pPr>
+            <w:r>
+              <w:rPr>
+                <w:sz w:val="20"/>
+                <w:szCs w:val="20"/>
+              </w:rPr>
               <w:t>Presence of economic land concessions</w:t>
             </w:r>
           </w:p>
@@ -6586,28 +7592,60 @@
           <w:tcPr>
             <w:tcW w:w="2977" w:type="dxa"/>
           </w:tcPr>
-          <w:p/>
+          <w:p>
+            <w:pPr>
+              <w:rPr>
+                <w:sz w:val="20"/>
+                <w:szCs w:val="20"/>
+              </w:rPr>
+            </w:pPr>
+          </w:p>
         </w:tc>
         <w:tc>
           <w:tcPr>
             <w:tcW w:w="2126" w:type="dxa"/>
           </w:tcPr>
-          <w:p/>
+          <w:p>
+            <w:pPr>
+              <w:rPr>
+                <w:sz w:val="20"/>
+                <w:szCs w:val="20"/>
+              </w:rPr>
+            </w:pPr>
+          </w:p>
         </w:tc>
         <w:tc>
           <w:tcPr>
             <w:tcW w:w="4309" w:type="dxa"/>
           </w:tcPr>
           <w:p>
-            <w:r>
+            <w:pPr>
+              <w:rPr>
+                <w:sz w:val="20"/>
+                <w:szCs w:val="20"/>
+              </w:rPr>
+            </w:pPr>
+            <w:r>
+              <w:rPr>
+                <w:sz w:val="20"/>
+                <w:szCs w:val="20"/>
+              </w:rPr>
               <w:t xml:space="preserve">Binary. 1 = part or </w:t>
             </w:r>
             <w:proofErr w:type="gramStart"/>
             <w:r>
+              <w:rPr>
+                <w:sz w:val="20"/>
+                <w:szCs w:val="20"/>
+              </w:rPr>
               <w:t>all of</w:t>
             </w:r>
             <w:proofErr w:type="gramEnd"/>
             <w:r>
+              <w:rPr>
+                <w:sz w:val="20"/>
+                <w:szCs w:val="20"/>
+              </w:rPr>
               <w:t xml:space="preserve"> an economic land concession falls within the boundary of the commune, 0 = no economic land concession falls within the commune boundary</w:t>
             </w:r>
           </w:p>
@@ -6632,7 +7670,17 @@
             <w:tcW w:w="2693" w:type="dxa"/>
           </w:tcPr>
           <w:p>
-            <w:r>
+            <w:pPr>
+              <w:rPr>
+                <w:sz w:val="20"/>
+                <w:szCs w:val="20"/>
+              </w:rPr>
+            </w:pPr>
+            <w:r>
+              <w:rPr>
+                <w:sz w:val="20"/>
+                <w:szCs w:val="20"/>
+              </w:rPr>
               <w:t>Presence of protected area</w:t>
             </w:r>
           </w:p>
@@ -6641,28 +7689,60 @@
           <w:tcPr>
             <w:tcW w:w="2977" w:type="dxa"/>
           </w:tcPr>
-          <w:p/>
+          <w:p>
+            <w:pPr>
+              <w:rPr>
+                <w:sz w:val="20"/>
+                <w:szCs w:val="20"/>
+              </w:rPr>
+            </w:pPr>
+          </w:p>
         </w:tc>
         <w:tc>
           <w:tcPr>
             <w:tcW w:w="2126" w:type="dxa"/>
           </w:tcPr>
-          <w:p/>
+          <w:p>
+            <w:pPr>
+              <w:rPr>
+                <w:sz w:val="20"/>
+                <w:szCs w:val="20"/>
+              </w:rPr>
+            </w:pPr>
+          </w:p>
         </w:tc>
         <w:tc>
           <w:tcPr>
             <w:tcW w:w="4309" w:type="dxa"/>
           </w:tcPr>
           <w:p>
-            <w:r>
+            <w:pPr>
+              <w:rPr>
+                <w:sz w:val="20"/>
+                <w:szCs w:val="20"/>
+              </w:rPr>
+            </w:pPr>
+            <w:r>
+              <w:rPr>
+                <w:sz w:val="20"/>
+                <w:szCs w:val="20"/>
+              </w:rPr>
               <w:t xml:space="preserve">Binary. 1 = part or all of </w:t>
             </w:r>
             <w:proofErr w:type="gramStart"/>
             <w:r>
+              <w:rPr>
+                <w:sz w:val="20"/>
+                <w:szCs w:val="20"/>
+              </w:rPr>
               <w:t>an</w:t>
             </w:r>
             <w:proofErr w:type="gramEnd"/>
             <w:r>
+              <w:rPr>
+                <w:sz w:val="20"/>
+                <w:szCs w:val="20"/>
+              </w:rPr>
               <w:t xml:space="preserve"> protected area falls within the boundary of the commune, 0 = no protected area falls within the commune boundary. "Protected area" includes Wildlife Sanctuary, National Park, Protected Landscapes, Multiple-use areas, RAMSAR sites</w:t>
             </w:r>
           </w:p>
@@ -6693,7 +7773,17 @@
             </w:tcBorders>
           </w:tcPr>
           <w:p>
-            <w:r>
+            <w:pPr>
+              <w:rPr>
+                <w:sz w:val="20"/>
+                <w:szCs w:val="20"/>
+              </w:rPr>
+            </w:pPr>
+            <w:r>
+              <w:rPr>
+                <w:sz w:val="20"/>
+                <w:szCs w:val="20"/>
+              </w:rPr>
               <w:t>Protected area category</w:t>
             </w:r>
           </w:p>
@@ -6705,7 +7795,14 @@
               <w:bottom w:val="single" w:sz="12" w:space="0" w:color="auto"/>
             </w:tcBorders>
           </w:tcPr>
-          <w:p/>
+          <w:p>
+            <w:pPr>
+              <w:rPr>
+                <w:sz w:val="20"/>
+                <w:szCs w:val="20"/>
+              </w:rPr>
+            </w:pPr>
+          </w:p>
         </w:tc>
         <w:tc>
           <w:tcPr>
@@ -6714,7 +7811,14 @@
               <w:bottom w:val="single" w:sz="12" w:space="0" w:color="auto"/>
             </w:tcBorders>
           </w:tcPr>
-          <w:p/>
+          <w:p>
+            <w:pPr>
+              <w:rPr>
+                <w:sz w:val="20"/>
+                <w:szCs w:val="20"/>
+              </w:rPr>
+            </w:pPr>
+          </w:p>
         </w:tc>
         <w:tc>
           <w:tcPr>
@@ -6724,7 +7828,17 @@
             </w:tcBorders>
           </w:tcPr>
           <w:p>
-            <w:r>
+            <w:pPr>
+              <w:rPr>
+                <w:sz w:val="20"/>
+                <w:szCs w:val="20"/>
+              </w:rPr>
+            </w:pPr>
+            <w:r>
+              <w:rPr>
+                <w:sz w:val="20"/>
+                <w:szCs w:val="20"/>
+              </w:rPr>
               <w:t>None = no protected area falls within commune, MULTI = more than one category of protected area falls within commune, WS = wildlife sanctuary, NP = national park, PL = protected landscape, MUA = multiple-use area, RMS = RAMSAR</w:t>
             </w:r>
           </w:p>
@@ -6793,19 +7907,11 @@
         <w:t xml:space="preserve"> in each year classified as bands 50, 60, 61, 62, 70, 71, 72, 80, 81, 82, 90, and 100 (</w:t>
       </w:r>
       <w:r>
-        <w:rPr>
-          <w:highlight w:val="yellow"/>
-        </w:rPr>
-        <w:t xml:space="preserve">Table </w:t>
-      </w:r>
-      <w:proofErr w:type="spellStart"/>
-      <w:r>
-        <w:rPr>
-          <w:highlight w:val="yellow"/>
-        </w:rPr>
-        <w:t>Sx</w:t>
-      </w:r>
-      <w:proofErr w:type="spellEnd"/>
+        <w:t>Table S</w:t>
+      </w:r>
+      <w:r>
+        <w:t>4</w:t>
+      </w:r>
       <w:r>
         <w:t>).</w:t>
       </w:r>
@@ -7439,19 +8545,11 @@
         <w:t xml:space="preserve"> (</w:t>
       </w:r>
       <w:r>
-        <w:rPr>
-          <w:highlight w:val="yellow"/>
-        </w:rPr>
-        <w:t xml:space="preserve">Table </w:t>
-      </w:r>
-      <w:proofErr w:type="spellStart"/>
-      <w:r>
-        <w:rPr>
-          <w:highlight w:val="yellow"/>
-        </w:rPr>
-        <w:t>Sx</w:t>
-      </w:r>
-      <w:proofErr w:type="spellEnd"/>
+        <w:t>Table S</w:t>
+      </w:r>
+      <w:r>
+        <w:t>2</w:t>
+      </w:r>
       <w:r>
         <w:t>)</w:t>
       </w:r>
@@ -8896,19 +9994,11 @@
         <w:t xml:space="preserve"> each of the 8 variable sets (</w:t>
       </w:r>
       <w:r>
-        <w:rPr>
-          <w:highlight w:val="yellow"/>
-        </w:rPr>
-        <w:t xml:space="preserve">Table </w:t>
-      </w:r>
-      <w:proofErr w:type="spellStart"/>
-      <w:r>
-        <w:rPr>
-          <w:highlight w:val="yellow"/>
-        </w:rPr>
-        <w:t>Sx</w:t>
-      </w:r>
-      <w:proofErr w:type="spellEnd"/>
+        <w:t>Table S</w:t>
+      </w:r>
+      <w:r>
+        <w:t>8</w:t>
+      </w:r>
       <w:r>
         <w:t>)</w:t>
       </w:r>

</xml_diff>

<commit_message>
minor updates to methods
</commit_message>
<xml_diff>
--- a/Write up/Methods.docx
+++ b/Write up/Methods.docx
@@ -301,16 +301,7 @@
           <w:sz w:val="20"/>
           <w:szCs w:val="20"/>
         </w:rPr>
-        <w:t>Figure 1</w:t>
-      </w:r>
-      <w:r>
-        <w:rPr>
-          <w:b/>
-          <w:bCs/>
-          <w:sz w:val="20"/>
-          <w:szCs w:val="20"/>
-        </w:rPr>
-        <w:t xml:space="preserve">. Map of Southeast Asia with Cambodia highlighted in red. </w:t>
+        <w:t xml:space="preserve">Figure 1. Map of Southeast Asia with Cambodia highlighted in red. </w:t>
       </w:r>
     </w:p>
     <w:p>
@@ -10033,19 +10024,11 @@
         <w:t>used to create a candidate set of 10 models (</w:t>
       </w:r>
       <w:r>
-        <w:rPr>
-          <w:highlight w:val="yellow"/>
-        </w:rPr>
-        <w:t xml:space="preserve">Table </w:t>
-      </w:r>
-      <w:proofErr w:type="spellStart"/>
-      <w:r>
-        <w:rPr>
-          <w:highlight w:val="yellow"/>
-        </w:rPr>
-        <w:t>Sx</w:t>
-      </w:r>
-      <w:proofErr w:type="spellEnd"/>
+        <w:t>Table S</w:t>
+      </w:r>
+      <w:r>
+        <w:t>19</w:t>
+      </w:r>
       <w:r>
         <w:t>)</w:t>
       </w:r>

</xml_diff>

<commit_message>
minor update to methods
adding the number of communes somewhere!
</commit_message>
<xml_diff>
--- a/Write up/Methods.docx
+++ b/Write up/Methods.docx
@@ -3061,29 +3061,7 @@
                 <w:szCs w:val="20"/>
                 <w:lang w:eastAsia="en-GB"/>
               </w:rPr>
-              <w:t xml:space="preserve">Total production values for industrial roundwood, non-coniferous tropical wood, other industrial roundwood, sawlogs and veneer logs (coniferous and non-coniferous), and </w:t>
-            </w:r>
-            <w:proofErr w:type="spellStart"/>
-            <w:r>
-              <w:rPr>
-                <w:rFonts w:ascii="Calibri" w:eastAsia="Times New Roman" w:hAnsi="Calibri" w:cs="Calibri"/>
-                <w:color w:val="000000"/>
-                <w:sz w:val="20"/>
-                <w:szCs w:val="20"/>
-                <w:lang w:eastAsia="en-GB"/>
-              </w:rPr>
-              <w:t>sawnwood</w:t>
-            </w:r>
-            <w:proofErr w:type="spellEnd"/>
-            <w:r>
-              <w:rPr>
-                <w:rFonts w:ascii="Calibri" w:eastAsia="Times New Roman" w:hAnsi="Calibri" w:cs="Calibri"/>
-                <w:color w:val="000000"/>
-                <w:sz w:val="20"/>
-                <w:szCs w:val="20"/>
-                <w:lang w:eastAsia="en-GB"/>
-              </w:rPr>
-              <w:t xml:space="preserve"> (coniferous and non-coniferous</w:t>
+              <w:t>Total production values for industrial roundwood, non-coniferous tropical wood, other industrial roundwood, sawlogs and veneer logs (coniferous and non-coniferous), and sawnwood (coniferous and non-coniferous</w:t>
             </w:r>
           </w:p>
         </w:tc>
@@ -6095,23 +6073,7 @@
                 <w:sz w:val="20"/>
                 <w:szCs w:val="20"/>
               </w:rPr>
-              <w:t>The primary sector includes agriculture (rice and other crop farming), fishing, livestock farming, forestry, and non-timber forest product collection (</w:t>
-            </w:r>
-            <w:proofErr w:type="spellStart"/>
-            <w:r>
-              <w:rPr>
-                <w:sz w:val="20"/>
-                <w:szCs w:val="20"/>
-              </w:rPr>
-              <w:t>Kenessey</w:t>
-            </w:r>
-            <w:proofErr w:type="spellEnd"/>
-            <w:r>
-              <w:rPr>
-                <w:sz w:val="20"/>
-                <w:szCs w:val="20"/>
-              </w:rPr>
-              <w:t xml:space="preserve"> 1987)</w:t>
+              <w:t>The primary sector includes agriculture (rice and other crop farming), fishing, livestock farming, forestry, and non-timber forest product collection (Kenessey 1987)</w:t>
             </w:r>
           </w:p>
         </w:tc>
@@ -6221,39 +6183,7 @@
                 <w:sz w:val="20"/>
                 <w:szCs w:val="20"/>
               </w:rPr>
-              <w:t>The secondary sector includes wood-based production (</w:t>
-            </w:r>
-            <w:proofErr w:type="gramStart"/>
-            <w:r>
-              <w:rPr>
-                <w:sz w:val="20"/>
-                <w:szCs w:val="20"/>
-              </w:rPr>
-              <w:t>e.g.</w:t>
-            </w:r>
-            <w:proofErr w:type="gramEnd"/>
-            <w:r>
-              <w:rPr>
-                <w:sz w:val="20"/>
-                <w:szCs w:val="20"/>
-              </w:rPr>
-              <w:t xml:space="preserve"> furniture), metal- and glass-based production, foodstuff production, plastic- and rubber-based production, textiles production (</w:t>
-            </w:r>
-            <w:proofErr w:type="spellStart"/>
-            <w:r>
-              <w:rPr>
-                <w:sz w:val="20"/>
-                <w:szCs w:val="20"/>
-              </w:rPr>
-              <w:t>Kenessey</w:t>
-            </w:r>
-            <w:proofErr w:type="spellEnd"/>
-            <w:r>
-              <w:rPr>
-                <w:sz w:val="20"/>
-                <w:szCs w:val="20"/>
-              </w:rPr>
-              <w:t xml:space="preserve"> 1987)</w:t>
+              <w:t>The secondary sector includes wood-based production (e.g. furniture), metal- and glass-based production, foodstuff production, plastic- and rubber-based production, textiles production (Kenessey 1987)</w:t>
             </w:r>
           </w:p>
         </w:tc>
@@ -7286,23 +7216,7 @@
                 <w:sz w:val="20"/>
                 <w:szCs w:val="20"/>
               </w:rPr>
-              <w:t>Mean elevation (</w:t>
-            </w:r>
-            <w:proofErr w:type="spellStart"/>
-            <w:r>
-              <w:rPr>
-                <w:sz w:val="20"/>
-                <w:szCs w:val="20"/>
-              </w:rPr>
-              <w:t>masl</w:t>
-            </w:r>
-            <w:proofErr w:type="spellEnd"/>
-            <w:r>
-              <w:rPr>
-                <w:sz w:val="20"/>
-                <w:szCs w:val="20"/>
-              </w:rPr>
-              <w:t>)</w:t>
+              <w:t>Mean elevation (masl)</w:t>
             </w:r>
           </w:p>
         </w:tc>
@@ -7621,23 +7535,7 @@
                 <w:sz w:val="20"/>
                 <w:szCs w:val="20"/>
               </w:rPr>
-              <w:t xml:space="preserve">Binary. 1 = part or </w:t>
-            </w:r>
-            <w:proofErr w:type="gramStart"/>
-            <w:r>
-              <w:rPr>
-                <w:sz w:val="20"/>
-                <w:szCs w:val="20"/>
-              </w:rPr>
-              <w:t>all of</w:t>
-            </w:r>
-            <w:proofErr w:type="gramEnd"/>
-            <w:r>
-              <w:rPr>
-                <w:sz w:val="20"/>
-                <w:szCs w:val="20"/>
-              </w:rPr>
-              <w:t xml:space="preserve"> an economic land concession falls within the boundary of the commune, 0 = no economic land concession falls within the commune boundary</w:t>
+              <w:t>Binary. 1 = part or all of an economic land concession falls within the boundary of the commune, 0 = no economic land concession falls within the commune boundary</w:t>
             </w:r>
           </w:p>
         </w:tc>
@@ -7718,23 +7616,7 @@
                 <w:sz w:val="20"/>
                 <w:szCs w:val="20"/>
               </w:rPr>
-              <w:t xml:space="preserve">Binary. 1 = part or all of </w:t>
-            </w:r>
-            <w:proofErr w:type="gramStart"/>
-            <w:r>
-              <w:rPr>
-                <w:sz w:val="20"/>
-                <w:szCs w:val="20"/>
-              </w:rPr>
-              <w:t>an</w:t>
-            </w:r>
-            <w:proofErr w:type="gramEnd"/>
-            <w:r>
-              <w:rPr>
-                <w:sz w:val="20"/>
-                <w:szCs w:val="20"/>
-              </w:rPr>
-              <w:t xml:space="preserve"> protected area falls within the boundary of the commune, 0 = no protected area falls within the commune boundary. "Protected area" includes Wildlife Sanctuary, National Park, Protected Landscapes, Multiple-use areas, RAMSAR sites</w:t>
+              <w:t>Binary. 1 = part or all of an protected area falls within the boundary of the commune, 0 = no protected area falls within the commune boundary. "Protected area" includes Wildlife Sanctuary, National Park, Protected Landscapes, Multiple-use areas, RAMSAR sites</w:t>
             </w:r>
           </w:p>
         </w:tc>
@@ -8112,16 +7994,7 @@
           <w:i/>
           <w:iCs/>
         </w:rPr>
-        <w:t xml:space="preserve">– </w:t>
-      </w:r>
-      <w:proofErr w:type="spellStart"/>
-      <w:r>
-        <w:rPr>
-          <w:rFonts w:cstheme="minorHAnsi"/>
-          <w:i/>
-          <w:iCs/>
-        </w:rPr>
-        <w:t>X</w:t>
+        <w:t>– X</w:t>
       </w:r>
       <w:r>
         <w:rPr>
@@ -8132,7 +8005,6 @@
         </w:rPr>
         <w:t>t</w:t>
       </w:r>
-      <w:proofErr w:type="spellEnd"/>
       <w:r>
         <w:rPr>
           <w:rFonts w:cstheme="minorHAnsi"/>
@@ -8337,7 +8209,19 @@
         <w:t>.</w:t>
       </w:r>
       <w:r>
-        <w:t xml:space="preserve"> Some variables were converted from raw values to proportional data to account for large differences in commune</w:t>
+        <w:t xml:space="preserve"> </w:t>
+      </w:r>
+      <w:r>
+        <w:t>This resulted in between</w:t>
+      </w:r>
+      <w:r>
+        <w:t xml:space="preserve"> 1,317 and 1,512 communes, and 23 Provinces (excluding Phnom Penh). The number of communes changed between years due to administrative changes.</w:t>
+      </w:r>
+      <w:r>
+        <w:t xml:space="preserve"> </w:t>
+      </w:r>
+      <w:r>
+        <w:t>Some variables were converted from raw values to proportional data to account for large differences in commune</w:t>
       </w:r>
       <w:r>
         <w:t xml:space="preserve"> and province</w:t>
@@ -8429,15 +8313,7 @@
         <w:t xml:space="preserve"> and 2) the allocation of new ELCs, </w:t>
       </w:r>
       <w:r>
-        <w:t xml:space="preserve">for the </w:t>
-      </w:r>
-      <w:proofErr w:type="gramStart"/>
-      <w:r>
-        <w:t>time period</w:t>
-      </w:r>
-      <w:proofErr w:type="gramEnd"/>
-      <w:r>
-        <w:t xml:space="preserve"> 1993 – 2015. Models were run</w:t>
+        <w:t>for the time period 1993 – 2015. Models were run</w:t>
       </w:r>
       <w:r>
         <w:t xml:space="preserve"> for both response variables</w:t>
@@ -8563,7 +8439,11 @@
         <w:t>∆</w:t>
       </w:r>
       <w:r>
-        <w:t xml:space="preserve">AIC &lt; 6 were considered to have sufficient support and retained in the final model set. Model averaging was implemented for the final model set, resulting in model-averaged coefficients for all model terms </w:t>
+        <w:t xml:space="preserve">AIC &lt; 6 were considered to have sufficient support and retained </w:t>
+      </w:r>
+      <w:r>
+        <w:lastRenderedPageBreak/>
+        <w:t xml:space="preserve">in the final model set. Model averaging was implemented for the final model set, resulting in model-averaged coefficients for all model terms </w:t>
       </w:r>
       <w:r>
         <w:fldChar w:fldCharType="begin"/>
@@ -8587,19 +8467,7 @@
         <w:t>.</w:t>
       </w:r>
       <w:r>
-        <w:t xml:space="preserve"> Models were run and </w:t>
-      </w:r>
-      <w:r>
-        <w:lastRenderedPageBreak/>
-        <w:t xml:space="preserve">averaged using the </w:t>
-      </w:r>
-      <w:proofErr w:type="spellStart"/>
-      <w:r>
-        <w:t>MuMIn</w:t>
-      </w:r>
-      <w:proofErr w:type="spellEnd"/>
-      <w:r>
-        <w:t xml:space="preserve"> package in R</w:t>
+        <w:t xml:space="preserve"> Models were run and averaged using the MuMIn package in R</w:t>
       </w:r>
       <w:r>
         <w:t xml:space="preserve"> (Version 1.43.17, </w:t>
@@ -9439,13 +9307,8 @@
           <w:iCs/>
         </w:rPr>
       </w:pPr>
-      <w:proofErr w:type="gramStart"/>
-      <w:r>
-        <w:t>Two year</w:t>
-      </w:r>
-      <w:proofErr w:type="gramEnd"/>
-      <w:r>
-        <w:t xml:space="preserve"> time lag:</w:t>
+      <w:r>
+        <w:t>Two year time lag:</w:t>
       </w:r>
     </w:p>
     <w:p>
@@ -9871,15 +9734,7 @@
         <w:t>-</w:t>
       </w:r>
       <w:r>
-        <w:t xml:space="preserve">level and models were built to investigate the relationships between forest cover and socioeconomic variables within provinces for the same </w:t>
-      </w:r>
-      <w:proofErr w:type="gramStart"/>
-      <w:r>
-        <w:t>time period</w:t>
-      </w:r>
-      <w:proofErr w:type="gramEnd"/>
-      <w:r>
-        <w:t xml:space="preserve">. </w:t>
+        <w:t xml:space="preserve">level and models were built to investigate the relationships between forest cover and socioeconomic variables within provinces for the same time period. </w:t>
       </w:r>
     </w:p>
     <w:p>
@@ -10165,15 +10020,7 @@
         <w:fldChar w:fldCharType="end"/>
       </w:r>
       <w:r>
-        <w:t xml:space="preserve"> using the R package ‘</w:t>
-      </w:r>
-      <w:proofErr w:type="spellStart"/>
-      <w:r>
-        <w:t>MuMIn</w:t>
-      </w:r>
-      <w:proofErr w:type="spellEnd"/>
-      <w:r>
-        <w:t xml:space="preserve">’ </w:t>
+        <w:t xml:space="preserve"> using the R package ‘MuMIn’ </w:t>
       </w:r>
       <w:r>
         <w:fldChar w:fldCharType="begin"/>
@@ -10189,23 +10036,7 @@
           <w:rFonts w:ascii="Calibri" w:hAnsi="Calibri" w:cs="Calibri"/>
           <w:szCs w:val="24"/>
         </w:rPr>
-        <w:t>(</w:t>
-      </w:r>
-      <w:proofErr w:type="spellStart"/>
-      <w:r>
-        <w:rPr>
-          <w:rFonts w:ascii="Calibri" w:hAnsi="Calibri" w:cs="Calibri"/>
-          <w:szCs w:val="24"/>
-        </w:rPr>
-        <w:t>Bartoń</w:t>
-      </w:r>
-      <w:proofErr w:type="spellEnd"/>
-      <w:r>
-        <w:rPr>
-          <w:rFonts w:ascii="Calibri" w:hAnsi="Calibri" w:cs="Calibri"/>
-          <w:szCs w:val="24"/>
-        </w:rPr>
-        <w:t xml:space="preserve"> 2020)</w:t>
+        <w:t>(Bartoń 2020)</w:t>
       </w:r>
       <w:r>
         <w:fldChar w:fldCharType="end"/>
@@ -10217,7 +10048,11 @@
         <w:t xml:space="preserve"> </w:t>
       </w:r>
       <w:r>
-        <w:t>To investigate the variation in effects between provinces, predictions were made for each variable within each commune and the 50% quantile from all commune-level predictions</w:t>
+        <w:t xml:space="preserve">To investigate the variation in effects between provinces, predictions were made for each variable within each </w:t>
+      </w:r>
+      <w:r>
+        <w:lastRenderedPageBreak/>
+        <w:t>commune and the 50% quantile from all commune-level predictions</w:t>
       </w:r>
       <w:r>
         <w:t xml:space="preserve"> within</w:t>
@@ -10234,7 +10069,6 @@
         </w:rPr>
       </w:pPr>
       <w:r>
-        <w:lastRenderedPageBreak/>
         <w:tab/>
       </w:r>
       <w:r>
@@ -10286,16 +10120,8 @@
         <w:rPr>
           <w:highlight w:val="yellow"/>
         </w:rPr>
-        <w:t xml:space="preserve">(Table </w:t>
-      </w:r>
-      <w:proofErr w:type="spellStart"/>
-      <w:r>
-        <w:rPr>
-          <w:highlight w:val="yellow"/>
-        </w:rPr>
-        <w:t>Sx</w:t>
-      </w:r>
-      <w:proofErr w:type="spellEnd"/>
+        <w:t>(Table Sx</w:t>
+      </w:r>
       <w:r>
         <w:t>) and model comparison was done using AIC.</w:t>
       </w:r>
@@ -10364,15 +10190,7 @@
         <w:t xml:space="preserve">. </w:t>
       </w:r>
       <w:r>
-        <w:t xml:space="preserve">The capital city of Phnom Penh, which is technically a </w:t>
-      </w:r>
-      <w:proofErr w:type="gramStart"/>
-      <w:r>
-        <w:t>province in itself, was</w:t>
-      </w:r>
-      <w:proofErr w:type="gramEnd"/>
-      <w:r>
-        <w:t xml:space="preserve"> removed prior to clustering because it has extreme values for many of the variables and is thus an outlier that affects the clustering. </w:t>
+        <w:t xml:space="preserve">The capital city of Phnom Penh, which is technically a province in itself, was removed prior to clustering because it has extreme values for many of the variables and is thus an outlier that affects the clustering. </w:t>
       </w:r>
     </w:p>
     <w:p/>

</xml_diff>